<commit_message>
Remove location from house handout
</commit_message>
<xml_diff>
--- a/printables/houses.docx
+++ b/printables/houses.docx
@@ -276,105 +276,6 @@
               <w:t>Daenerys has part of the Iron fleet carrying her, a Dothraki hoard, a troop of unsullied, 3 dragons and the Imp to Westeros. Is there a hitherto unknown nephew on the loose?</w:t>
             </w:r>
           </w:p>
-        </w:tc>
-      </w:tr>
-      <w:tr>
-        <w:tblPrEx>
-          <w:shd w:val="clear" w:color="auto" w:fill="auto"/>
-        </w:tblPrEx>
-        <w:trPr>
-          <w:trHeight w:val="583" w:hRule="atLeast"/>
-        </w:trPr>
-        <w:tc>
-          <w:tcPr>
-            <w:tcW w:type="dxa" w:w="9627"/>
-            <w:gridSpan w:val="2"/>
-            <w:tcBorders>
-              <w:top w:val="nil"/>
-              <w:left w:val="nil"/>
-              <w:bottom w:val="single" w:color="000000" w:sz="2" w:space="0" w:shadow="0" w:frame="0"/>
-              <w:right w:val="nil"/>
-            </w:tcBorders>
-            <w:shd w:val="clear" w:color="auto" w:fill="auto"/>
-            <w:tcMar>
-              <w:top w:type="dxa" w:w="80"/>
-              <w:left w:type="dxa" w:w="80"/>
-              <w:bottom w:type="dxa" w:w="80"/>
-              <w:right w:type="dxa" w:w="80"/>
-            </w:tcMar>
-            <w:vAlign w:val="top"/>
-          </w:tcPr>
-          <w:p/>
-        </w:tc>
-      </w:tr>
-      <w:tr>
-        <w:tblPrEx>
-          <w:shd w:val="clear" w:color="auto" w:fill="auto"/>
-        </w:tblPrEx>
-        <w:trPr>
-          <w:trHeight w:val="583" w:hRule="atLeast"/>
-        </w:trPr>
-        <w:tc>
-          <w:tcPr>
-            <w:tcW w:type="dxa" w:w="9627"/>
-            <w:gridSpan w:val="2"/>
-            <w:tcBorders>
-              <w:top w:val="single" w:color="000000" w:sz="2" w:space="0" w:shadow="0" w:frame="0"/>
-              <w:left w:val="nil"/>
-              <w:bottom w:val="nil"/>
-              <w:right w:val="nil"/>
-            </w:tcBorders>
-            <w:shd w:val="clear" w:color="auto" w:fill="auto"/>
-            <w:tcMar>
-              <w:top w:type="dxa" w:w="80"/>
-              <w:left w:type="dxa" w:w="80"/>
-              <w:bottom w:type="dxa" w:w="80"/>
-              <w:right w:type="dxa" w:w="80"/>
-            </w:tcMar>
-            <w:vAlign w:val="top"/>
-          </w:tcPr>
-          <w:p>
-            <w:pPr>
-              <w:pStyle w:val="Heading 2"/>
-              <w:bidi w:val="0"/>
-            </w:pPr>
-            <w:r>
-              <w:rPr>
-                <w:rFonts w:ascii="EBGaramond08-Regular" w:cs="Arial Unicode MS" w:hAnsi="EBGaramond08-Regular" w:eastAsia="Arial Unicode MS"/>
-                <w:rtl w:val="0"/>
-              </w:rPr>
-              <w:t>LOCATION</w:t>
-            </w:r>
-          </w:p>
-        </w:tc>
-      </w:tr>
-      <w:tr>
-        <w:tblPrEx>
-          <w:shd w:val="clear" w:color="auto" w:fill="auto"/>
-        </w:tblPrEx>
-        <w:trPr>
-          <w:trHeight w:val="380" w:hRule="atLeast"/>
-        </w:trPr>
-        <w:tc>
-          <w:tcPr>
-            <w:tcW w:type="dxa" w:w="9627"/>
-            <w:gridSpan w:val="2"/>
-            <w:tcBorders>
-              <w:top w:val="nil"/>
-              <w:left w:val="nil"/>
-              <w:bottom w:val="nil"/>
-              <w:right w:val="nil"/>
-            </w:tcBorders>
-            <w:shd w:val="clear" w:color="auto" w:fill="auto"/>
-            <w:tcMar>
-              <w:top w:type="dxa" w:w="80"/>
-              <w:left w:type="dxa" w:w="80"/>
-              <w:bottom w:type="dxa" w:w="80"/>
-              <w:right w:type="dxa" w:w="80"/>
-            </w:tcMar>
-            <w:vAlign w:val="top"/>
-          </w:tcPr>
-          <w:p/>
         </w:tc>
       </w:tr>
       <w:tr>
@@ -847,105 +748,6 @@
                 <w:rFonts w:ascii="EBGaramond08-Regular" w:cs="Arial Unicode MS" w:hAnsi="EBGaramond08-Regular" w:eastAsia="Arial Unicode MS"/>
                 <w:rtl w:val="0"/>
               </w:rPr>
-              <w:t>LOCATION</w:t>
-            </w:r>
-          </w:p>
-        </w:tc>
-      </w:tr>
-      <w:tr>
-        <w:tblPrEx>
-          <w:shd w:val="clear" w:color="auto" w:fill="auto"/>
-        </w:tblPrEx>
-        <w:trPr>
-          <w:trHeight w:val="380" w:hRule="atLeast"/>
-        </w:trPr>
-        <w:tc>
-          <w:tcPr>
-            <w:tcW w:type="dxa" w:w="9627"/>
-            <w:gridSpan w:val="2"/>
-            <w:tcBorders>
-              <w:top w:val="nil"/>
-              <w:left w:val="nil"/>
-              <w:bottom w:val="nil"/>
-              <w:right w:val="nil"/>
-            </w:tcBorders>
-            <w:shd w:val="clear" w:color="auto" w:fill="auto"/>
-            <w:tcMar>
-              <w:top w:type="dxa" w:w="80"/>
-              <w:left w:type="dxa" w:w="80"/>
-              <w:bottom w:type="dxa" w:w="80"/>
-              <w:right w:type="dxa" w:w="80"/>
-            </w:tcMar>
-            <w:vAlign w:val="top"/>
-          </w:tcPr>
-          <w:p/>
-        </w:tc>
-      </w:tr>
-      <w:tr>
-        <w:tblPrEx>
-          <w:shd w:val="clear" w:color="auto" w:fill="auto"/>
-        </w:tblPrEx>
-        <w:trPr>
-          <w:trHeight w:val="583" w:hRule="atLeast"/>
-        </w:trPr>
-        <w:tc>
-          <w:tcPr>
-            <w:tcW w:type="dxa" w:w="9627"/>
-            <w:gridSpan w:val="2"/>
-            <w:tcBorders>
-              <w:top w:val="nil"/>
-              <w:left w:val="nil"/>
-              <w:bottom w:val="single" w:color="000000" w:sz="2" w:space="0" w:shadow="0" w:frame="0"/>
-              <w:right w:val="nil"/>
-            </w:tcBorders>
-            <w:shd w:val="clear" w:color="auto" w:fill="auto"/>
-            <w:tcMar>
-              <w:top w:type="dxa" w:w="80"/>
-              <w:left w:type="dxa" w:w="80"/>
-              <w:bottom w:type="dxa" w:w="80"/>
-              <w:right w:type="dxa" w:w="80"/>
-            </w:tcMar>
-            <w:vAlign w:val="top"/>
-          </w:tcPr>
-          <w:p/>
-        </w:tc>
-      </w:tr>
-      <w:tr>
-        <w:tblPrEx>
-          <w:shd w:val="clear" w:color="auto" w:fill="auto"/>
-        </w:tblPrEx>
-        <w:trPr>
-          <w:trHeight w:val="583" w:hRule="atLeast"/>
-        </w:trPr>
-        <w:tc>
-          <w:tcPr>
-            <w:tcW w:type="dxa" w:w="9627"/>
-            <w:gridSpan w:val="2"/>
-            <w:tcBorders>
-              <w:top w:val="single" w:color="000000" w:sz="2" w:space="0" w:shadow="0" w:frame="0"/>
-              <w:left w:val="nil"/>
-              <w:bottom w:val="nil"/>
-              <w:right w:val="nil"/>
-            </w:tcBorders>
-            <w:shd w:val="clear" w:color="auto" w:fill="auto"/>
-            <w:tcMar>
-              <w:top w:type="dxa" w:w="80"/>
-              <w:left w:type="dxa" w:w="80"/>
-              <w:bottom w:type="dxa" w:w="80"/>
-              <w:right w:type="dxa" w:w="80"/>
-            </w:tcMar>
-            <w:vAlign w:val="top"/>
-          </w:tcPr>
-          <w:p>
-            <w:pPr>
-              <w:pStyle w:val="Heading 2"/>
-              <w:bidi w:val="0"/>
-            </w:pPr>
-            <w:r>
-              <w:rPr>
-                <w:rFonts w:ascii="EBGaramond08-Regular" w:cs="Arial Unicode MS" w:hAnsi="EBGaramond08-Regular" w:eastAsia="Arial Unicode MS"/>
-                <w:rtl w:val="0"/>
-              </w:rPr>
               <w:t>RESOURCES</w:t>
             </w:r>
           </w:p>
@@ -1350,105 +1152,6 @@
                 <w:rFonts w:ascii="EBGaramond08-Regular" w:cs="Arial Unicode MS" w:hAnsi="EBGaramond08-Regular" w:eastAsia="Arial Unicode MS"/>
                 <w:rtl w:val="0"/>
               </w:rPr>
-              <w:t>LOCATION</w:t>
-            </w:r>
-          </w:p>
-        </w:tc>
-      </w:tr>
-      <w:tr>
-        <w:tblPrEx>
-          <w:shd w:val="clear" w:color="auto" w:fill="auto"/>
-        </w:tblPrEx>
-        <w:trPr>
-          <w:trHeight w:val="380" w:hRule="atLeast"/>
-        </w:trPr>
-        <w:tc>
-          <w:tcPr>
-            <w:tcW w:type="dxa" w:w="9627"/>
-            <w:gridSpan w:val="2"/>
-            <w:tcBorders>
-              <w:top w:val="nil"/>
-              <w:left w:val="nil"/>
-              <w:bottom w:val="nil"/>
-              <w:right w:val="nil"/>
-            </w:tcBorders>
-            <w:shd w:val="clear" w:color="auto" w:fill="auto"/>
-            <w:tcMar>
-              <w:top w:type="dxa" w:w="80"/>
-              <w:left w:type="dxa" w:w="80"/>
-              <w:bottom w:type="dxa" w:w="80"/>
-              <w:right w:type="dxa" w:w="80"/>
-            </w:tcMar>
-            <w:vAlign w:val="top"/>
-          </w:tcPr>
-          <w:p/>
-        </w:tc>
-      </w:tr>
-      <w:tr>
-        <w:tblPrEx>
-          <w:shd w:val="clear" w:color="auto" w:fill="auto"/>
-        </w:tblPrEx>
-        <w:trPr>
-          <w:trHeight w:val="383" w:hRule="atLeast"/>
-        </w:trPr>
-        <w:tc>
-          <w:tcPr>
-            <w:tcW w:type="dxa" w:w="9627"/>
-            <w:gridSpan w:val="2"/>
-            <w:tcBorders>
-              <w:top w:val="nil"/>
-              <w:left w:val="nil"/>
-              <w:bottom w:val="single" w:color="000000" w:sz="2" w:space="0" w:shadow="0" w:frame="0"/>
-              <w:right w:val="nil"/>
-            </w:tcBorders>
-            <w:shd w:val="clear" w:color="auto" w:fill="auto"/>
-            <w:tcMar>
-              <w:top w:type="dxa" w:w="80"/>
-              <w:left w:type="dxa" w:w="80"/>
-              <w:bottom w:type="dxa" w:w="80"/>
-              <w:right w:type="dxa" w:w="80"/>
-            </w:tcMar>
-            <w:vAlign w:val="top"/>
-          </w:tcPr>
-          <w:p/>
-        </w:tc>
-      </w:tr>
-      <w:tr>
-        <w:tblPrEx>
-          <w:shd w:val="clear" w:color="auto" w:fill="auto"/>
-        </w:tblPrEx>
-        <w:trPr>
-          <w:trHeight w:val="583" w:hRule="atLeast"/>
-        </w:trPr>
-        <w:tc>
-          <w:tcPr>
-            <w:tcW w:type="dxa" w:w="9627"/>
-            <w:gridSpan w:val="2"/>
-            <w:tcBorders>
-              <w:top w:val="single" w:color="000000" w:sz="2" w:space="0" w:shadow="0" w:frame="0"/>
-              <w:left w:val="nil"/>
-              <w:bottom w:val="nil"/>
-              <w:right w:val="nil"/>
-            </w:tcBorders>
-            <w:shd w:val="clear" w:color="auto" w:fill="auto"/>
-            <w:tcMar>
-              <w:top w:type="dxa" w:w="80"/>
-              <w:left w:type="dxa" w:w="80"/>
-              <w:bottom w:type="dxa" w:w="80"/>
-              <w:right w:type="dxa" w:w="80"/>
-            </w:tcMar>
-            <w:vAlign w:val="top"/>
-          </w:tcPr>
-          <w:p>
-            <w:pPr>
-              <w:pStyle w:val="Heading 2"/>
-              <w:bidi w:val="0"/>
-            </w:pPr>
-            <w:r>
-              <w:rPr>
-                <w:rFonts w:ascii="EBGaramond08-Regular" w:cs="Arial Unicode MS" w:hAnsi="EBGaramond08-Regular" w:eastAsia="Arial Unicode MS"/>
-                <w:rtl w:val="0"/>
-              </w:rPr>
               <w:t>RESOURCES</w:t>
             </w:r>
           </w:p>
@@ -1854,105 +1557,6 @@
                 <w:rFonts w:ascii="EBGaramond08-Regular" w:cs="Arial Unicode MS" w:hAnsi="EBGaramond08-Regular" w:eastAsia="Arial Unicode MS"/>
                 <w:rtl w:val="0"/>
               </w:rPr>
-              <w:t>LOCATION</w:t>
-            </w:r>
-          </w:p>
-        </w:tc>
-      </w:tr>
-      <w:tr>
-        <w:tblPrEx>
-          <w:shd w:val="clear" w:color="auto" w:fill="auto"/>
-        </w:tblPrEx>
-        <w:trPr>
-          <w:trHeight w:val="380" w:hRule="atLeast"/>
-        </w:trPr>
-        <w:tc>
-          <w:tcPr>
-            <w:tcW w:type="dxa" w:w="9627"/>
-            <w:gridSpan w:val="2"/>
-            <w:tcBorders>
-              <w:top w:val="nil"/>
-              <w:left w:val="nil"/>
-              <w:bottom w:val="nil"/>
-              <w:right w:val="nil"/>
-            </w:tcBorders>
-            <w:shd w:val="clear" w:color="auto" w:fill="auto"/>
-            <w:tcMar>
-              <w:top w:type="dxa" w:w="80"/>
-              <w:left w:type="dxa" w:w="80"/>
-              <w:bottom w:type="dxa" w:w="80"/>
-              <w:right w:type="dxa" w:w="80"/>
-            </w:tcMar>
-            <w:vAlign w:val="top"/>
-          </w:tcPr>
-          <w:p/>
-        </w:tc>
-      </w:tr>
-      <w:tr>
-        <w:tblPrEx>
-          <w:shd w:val="clear" w:color="auto" w:fill="auto"/>
-        </w:tblPrEx>
-        <w:trPr>
-          <w:trHeight w:val="383" w:hRule="atLeast"/>
-        </w:trPr>
-        <w:tc>
-          <w:tcPr>
-            <w:tcW w:type="dxa" w:w="9627"/>
-            <w:gridSpan w:val="2"/>
-            <w:tcBorders>
-              <w:top w:val="nil"/>
-              <w:left w:val="nil"/>
-              <w:bottom w:val="single" w:color="000000" w:sz="2" w:space="0" w:shadow="0" w:frame="0"/>
-              <w:right w:val="nil"/>
-            </w:tcBorders>
-            <w:shd w:val="clear" w:color="auto" w:fill="auto"/>
-            <w:tcMar>
-              <w:top w:type="dxa" w:w="80"/>
-              <w:left w:type="dxa" w:w="80"/>
-              <w:bottom w:type="dxa" w:w="80"/>
-              <w:right w:type="dxa" w:w="80"/>
-            </w:tcMar>
-            <w:vAlign w:val="top"/>
-          </w:tcPr>
-          <w:p/>
-        </w:tc>
-      </w:tr>
-      <w:tr>
-        <w:tblPrEx>
-          <w:shd w:val="clear" w:color="auto" w:fill="auto"/>
-        </w:tblPrEx>
-        <w:trPr>
-          <w:trHeight w:val="583" w:hRule="atLeast"/>
-        </w:trPr>
-        <w:tc>
-          <w:tcPr>
-            <w:tcW w:type="dxa" w:w="9627"/>
-            <w:gridSpan w:val="2"/>
-            <w:tcBorders>
-              <w:top w:val="single" w:color="000000" w:sz="2" w:space="0" w:shadow="0" w:frame="0"/>
-              <w:left w:val="nil"/>
-              <w:bottom w:val="nil"/>
-              <w:right w:val="nil"/>
-            </w:tcBorders>
-            <w:shd w:val="clear" w:color="auto" w:fill="auto"/>
-            <w:tcMar>
-              <w:top w:type="dxa" w:w="80"/>
-              <w:left w:type="dxa" w:w="80"/>
-              <w:bottom w:type="dxa" w:w="80"/>
-              <w:right w:type="dxa" w:w="80"/>
-            </w:tcMar>
-            <w:vAlign w:val="top"/>
-          </w:tcPr>
-          <w:p>
-            <w:pPr>
-              <w:pStyle w:val="Heading 2"/>
-              <w:bidi w:val="0"/>
-            </w:pPr>
-            <w:r>
-              <w:rPr>
-                <w:rFonts w:ascii="EBGaramond08-Regular" w:cs="Arial Unicode MS" w:hAnsi="EBGaramond08-Regular" w:eastAsia="Arial Unicode MS"/>
-                <w:rtl w:val="0"/>
-              </w:rPr>
               <w:t>RESOURCES</w:t>
             </w:r>
           </w:p>
@@ -2290,105 +1894,6 @@
               <w:t>Yara and Theon have pledged allegiance to Daenerys Stormborn, providing her army with transport to Westeros. Euron Greyjoy is now King of the Iron Islands and building a new Iron fleet.</w:t>
             </w:r>
           </w:p>
-        </w:tc>
-      </w:tr>
-      <w:tr>
-        <w:tblPrEx>
-          <w:shd w:val="clear" w:color="auto" w:fill="auto"/>
-        </w:tblPrEx>
-        <w:trPr>
-          <w:trHeight w:val="383" w:hRule="atLeast"/>
-        </w:trPr>
-        <w:tc>
-          <w:tcPr>
-            <w:tcW w:type="dxa" w:w="9627"/>
-            <w:gridSpan w:val="2"/>
-            <w:tcBorders>
-              <w:top w:val="nil"/>
-              <w:left w:val="nil"/>
-              <w:bottom w:val="single" w:color="000000" w:sz="2" w:space="0" w:shadow="0" w:frame="0"/>
-              <w:right w:val="nil"/>
-            </w:tcBorders>
-            <w:shd w:val="clear" w:color="auto" w:fill="auto"/>
-            <w:tcMar>
-              <w:top w:type="dxa" w:w="80"/>
-              <w:left w:type="dxa" w:w="80"/>
-              <w:bottom w:type="dxa" w:w="80"/>
-              <w:right w:type="dxa" w:w="80"/>
-            </w:tcMar>
-            <w:vAlign w:val="top"/>
-          </w:tcPr>
-          <w:p/>
-        </w:tc>
-      </w:tr>
-      <w:tr>
-        <w:tblPrEx>
-          <w:shd w:val="clear" w:color="auto" w:fill="auto"/>
-        </w:tblPrEx>
-        <w:trPr>
-          <w:trHeight w:val="583" w:hRule="atLeast"/>
-        </w:trPr>
-        <w:tc>
-          <w:tcPr>
-            <w:tcW w:type="dxa" w:w="9627"/>
-            <w:gridSpan w:val="2"/>
-            <w:tcBorders>
-              <w:top w:val="single" w:color="000000" w:sz="2" w:space="0" w:shadow="0" w:frame="0"/>
-              <w:left w:val="nil"/>
-              <w:bottom w:val="nil"/>
-              <w:right w:val="nil"/>
-            </w:tcBorders>
-            <w:shd w:val="clear" w:color="auto" w:fill="auto"/>
-            <w:tcMar>
-              <w:top w:type="dxa" w:w="80"/>
-              <w:left w:type="dxa" w:w="80"/>
-              <w:bottom w:type="dxa" w:w="80"/>
-              <w:right w:type="dxa" w:w="80"/>
-            </w:tcMar>
-            <w:vAlign w:val="top"/>
-          </w:tcPr>
-          <w:p>
-            <w:pPr>
-              <w:pStyle w:val="Heading 2"/>
-              <w:bidi w:val="0"/>
-            </w:pPr>
-            <w:r>
-              <w:rPr>
-                <w:rFonts w:ascii="EBGaramond08-Regular" w:cs="Arial Unicode MS" w:hAnsi="EBGaramond08-Regular" w:eastAsia="Arial Unicode MS"/>
-                <w:rtl w:val="0"/>
-              </w:rPr>
-              <w:t>LOCATION</w:t>
-            </w:r>
-          </w:p>
-        </w:tc>
-      </w:tr>
-      <w:tr>
-        <w:tblPrEx>
-          <w:shd w:val="clear" w:color="auto" w:fill="auto"/>
-        </w:tblPrEx>
-        <w:trPr>
-          <w:trHeight w:val="380" w:hRule="atLeast"/>
-        </w:trPr>
-        <w:tc>
-          <w:tcPr>
-            <w:tcW w:type="dxa" w:w="9627"/>
-            <w:gridSpan w:val="2"/>
-            <w:tcBorders>
-              <w:top w:val="nil"/>
-              <w:left w:val="nil"/>
-              <w:bottom w:val="nil"/>
-              <w:right w:val="nil"/>
-            </w:tcBorders>
-            <w:shd w:val="clear" w:color="auto" w:fill="auto"/>
-            <w:tcMar>
-              <w:top w:type="dxa" w:w="80"/>
-              <w:left w:type="dxa" w:w="80"/>
-              <w:bottom w:type="dxa" w:w="80"/>
-              <w:right w:type="dxa" w:w="80"/>
-            </w:tcMar>
-            <w:vAlign w:val="top"/>
-          </w:tcPr>
-          <w:p/>
         </w:tc>
       </w:tr>
       <w:tr>

</xml_diff>

<commit_message>
Added resources to houses, toying with alliances step
</commit_message>
<xml_diff>
--- a/printables/houses.docx
+++ b/printables/houses.docx
@@ -1,37 +1,33 @@
 
 <file path=word/document.xml><?xml version="1.0" encoding="utf-8"?>
-<w:document xmlns:r="http://schemas.openxmlformats.org/officeDocument/2006/relationships" xmlns:wp="http://schemas.openxmlformats.org/drawingml/2006/wordprocessingDrawing" xmlns:w="http://schemas.openxmlformats.org/wordprocessingml/2006/main" xmlns:w10="urn:schemas-microsoft-com:office:word" xmlns:w14="http://schemas.microsoft.com/office/word/2010/wordml" xmlns:wps="http://schemas.microsoft.com/office/word/2010/wordprocessingShape" xmlns:wpg="http://schemas.microsoft.com/office/word/2010/wordprocessingGroup" xmlns:mc="http://schemas.openxmlformats.org/markup-compatibility/2006" xmlns:v="urn:schemas-microsoft-com:vml" xmlns:o="urn:schemas-microsoft-com:office:office" mc:Ignorable="w14">
+<w:document xmlns:ve="http://schemas.openxmlformats.org/markup-compatibility/2006" xmlns:o="urn:schemas-microsoft-com:office:office" xmlns:r="http://schemas.openxmlformats.org/officeDocument/2006/relationships" xmlns:m="http://schemas.openxmlformats.org/officeDocument/2006/math" xmlns:v="urn:schemas-microsoft-com:vml" xmlns:wp="http://schemas.openxmlformats.org/drawingml/2006/wordprocessingDrawing" xmlns:w10="urn:schemas-microsoft-com:office:word" xmlns:w="http://schemas.openxmlformats.org/wordprocessingml/2006/main" xmlns:wne="http://schemas.microsoft.com/office/word/2006/wordml">
   <w:body>
     <w:tbl>
       <w:tblPr>
         <w:tblW w:w="9627" w:type="dxa"/>
-        <w:jc w:val="left"/>
         <w:tblInd w:w="108" w:type="dxa"/>
         <w:tblBorders>
-          <w:top w:val="single" w:color="000000" w:sz="2" w:space="0" w:shadow="0" w:frame="0"/>
-          <w:left w:val="single" w:color="000000" w:sz="2" w:space="0" w:shadow="0" w:frame="0"/>
-          <w:bottom w:val="single" w:color="000000" w:sz="2" w:space="0" w:shadow="0" w:frame="0"/>
-          <w:right w:val="single" w:color="000000" w:sz="2" w:space="0" w:shadow="0" w:frame="0"/>
-          <w:insideH w:val="single" w:color="000000" w:sz="2" w:space="0" w:shadow="0" w:frame="0"/>
-          <w:insideV w:val="single" w:color="000000" w:sz="2" w:space="0" w:shadow="0" w:frame="0"/>
+          <w:top w:val="single" w:sz="2" w:space="0" w:color="000000"/>
+          <w:left w:val="single" w:sz="2" w:space="0" w:color="000000"/>
+          <w:bottom w:val="single" w:sz="2" w:space="0" w:color="000000"/>
+          <w:right w:val="single" w:sz="2" w:space="0" w:color="000000"/>
+          <w:insideH w:val="single" w:sz="2" w:space="0" w:color="000000"/>
+          <w:insideV w:val="single" w:sz="2" w:space="0" w:color="000000"/>
         </w:tblBorders>
-        <w:shd w:val="clear" w:color="auto" w:fill="auto"/>
         <w:tblLayout w:type="fixed"/>
+        <w:tblLook w:val="04A0"/>
       </w:tblPr>
       <w:tblGrid>
         <w:gridCol w:w="4813"/>
         <w:gridCol w:w="4814"/>
       </w:tblGrid>
       <w:tr>
-        <w:tblPrEx>
-          <w:shd w:val="clear" w:color="auto" w:fill="auto"/>
-        </w:tblPrEx>
-        <w:trPr>
-          <w:trHeight w:val="4026" w:hRule="atLeast"/>
-        </w:trPr>
-        <w:tc>
-          <w:tcPr>
-            <w:tcW w:type="dxa" w:w="4813"/>
+        <w:trPr>
+          <w:trHeight w:val="4026"/>
+        </w:trPr>
+        <w:tc>
+          <w:tcPr>
+            <w:tcW w:w="4813" w:type="dxa"/>
             <w:tcBorders>
               <w:top w:val="nil"/>
               <w:left w:val="nil"/>
@@ -40,20 +36,20 @@
             </w:tcBorders>
             <w:shd w:val="clear" w:color="auto" w:fill="auto"/>
             <w:tcMar>
-              <w:top w:type="dxa" w:w="0"/>
-              <w:left w:type="dxa" w:w="80"/>
-              <w:bottom w:type="dxa" w:w="0"/>
-              <w:right w:type="dxa" w:w="80"/>
-            </w:tcMar>
-            <w:vAlign w:val="top"/>
-          </w:tcPr>
-          <w:p>
-            <w:pPr>
-              <w:spacing w:before="0" w:after="0"/>
-              <w:ind w:left="0" w:right="0" w:firstLine="0"/>
+              <w:top w:w="0" w:type="dxa"/>
+              <w:left w:w="80" w:type="dxa"/>
+              <w:bottom w:w="0" w:type="dxa"/>
+              <w:right w:w="80" w:type="dxa"/>
+            </w:tcMar>
+          </w:tcPr>
+          <w:p>
+            <w:pPr>
               <w:jc w:val="center"/>
             </w:pPr>
             <w:r>
+              <w:rPr>
+                <w:noProof/>
+              </w:rPr>
               <w:drawing>
                 <wp:inline distT="0" distB="0" distL="0" distR="0">
                   <wp:extent cx="2095723" cy="2556782"/>
@@ -66,14 +62,14 @@
                         <pic:nvPicPr>
                           <pic:cNvPr id="1073741825" name="Targaryen.png"/>
                           <pic:cNvPicPr>
-                            <a:picLocks noChangeAspect="0"/>
+                            <a:picLocks/>
                           </pic:cNvPicPr>
                         </pic:nvPicPr>
                         <pic:blipFill>
-                          <a:blip r:embed="rId4">
+                          <a:blip r:embed="rId6" cstate="print">
                             <a:extLst/>
                           </a:blip>
-                          <a:srcRect l="0" t="0" r="0" b="0"/>
+                          <a:srcRect/>
                           <a:stretch>
                             <a:fillRect/>
                           </a:stretch>
@@ -97,7 +93,7 @@
         </w:tc>
         <w:tc>
           <w:tcPr>
-            <w:tcW w:type="dxa" w:w="4813"/>
+            <w:tcW w:w="4813" w:type="dxa"/>
             <w:tcBorders>
               <w:top w:val="nil"/>
               <w:left w:val="nil"/>
@@ -106,61 +102,40 @@
             </w:tcBorders>
             <w:shd w:val="clear" w:color="auto" w:fill="auto"/>
             <w:tcMar>
-              <w:top w:type="dxa" w:w="0"/>
-              <w:left w:type="dxa" w:w="80"/>
-              <w:bottom w:type="dxa" w:w="0"/>
-              <w:right w:type="dxa" w:w="80"/>
+              <w:top w:w="0" w:type="dxa"/>
+              <w:left w:w="80" w:type="dxa"/>
+              <w:bottom w:w="0" w:type="dxa"/>
+              <w:right w:w="80" w:type="dxa"/>
             </w:tcMar>
             <w:vAlign w:val="center"/>
           </w:tcPr>
           <w:p>
             <w:pPr>
               <w:pStyle w:val="Title"/>
-              <w:bidi w:val="0"/>
-            </w:pPr>
-            <w:r>
-              <w:rPr>
-                <w:rtl w:val="0"/>
-              </w:rPr>
+            </w:pPr>
+            <w:r>
               <w:t>Targaryen</w:t>
             </w:r>
           </w:p>
           <w:p>
             <w:pPr>
               <w:pStyle w:val="Subtitle"/>
-              <w:bidi w:val="0"/>
-            </w:pPr>
-            <w:r>
-              <w:rPr>
-                <w:rFonts w:ascii="Arial Unicode MS" w:cs="Arial Unicode MS" w:hAnsi="Arial Unicode MS" w:eastAsia="Arial Unicode MS" w:hint="default"/>
-                <w:b w:val="0"/>
-                <w:bCs w:val="0"/>
-                <w:i w:val="0"/>
-                <w:iCs w:val="0"/>
-                <w:rtl w:val="0"/>
+            </w:pPr>
+            <w:r>
+              <w:rPr>
+                <w:rFonts w:ascii="Arial Unicode MS" w:hAnsi="Arial Unicode MS"/>
               </w:rPr>
               <w:t>“</w:t>
             </w:r>
             <w:r>
               <w:rPr>
-                <w:rFonts w:ascii="Arial Unicode MS" w:cs="Arial Unicode MS" w:hAnsi="Arial Unicode MS" w:eastAsia="Arial Unicode MS"/>
-                <w:b w:val="0"/>
-                <w:bCs w:val="0"/>
-                <w:i w:val="0"/>
-                <w:iCs w:val="0"/>
-                <w:rtl w:val="0"/>
-                <w:lang w:val="en-US"/>
+                <w:rFonts w:ascii="Arial Unicode MS" w:hAnsi="Arial Unicode MS"/>
               </w:rPr>
               <w:t>Fire and Blood</w:t>
             </w:r>
             <w:r>
               <w:rPr>
-                <w:rFonts w:ascii="Arial Unicode MS" w:cs="Arial Unicode MS" w:hAnsi="Arial Unicode MS" w:eastAsia="Arial Unicode MS" w:hint="default"/>
-                <w:b w:val="0"/>
-                <w:bCs w:val="0"/>
-                <w:i w:val="0"/>
-                <w:iCs w:val="0"/>
-                <w:rtl w:val="0"/>
+                <w:rFonts w:ascii="Arial Unicode MS" w:hAnsi="Arial Unicode MS"/>
               </w:rPr>
               <w:t>”</w:t>
             </w:r>
@@ -168,69 +143,59 @@
         </w:tc>
       </w:tr>
       <w:tr>
-        <w:tblPrEx>
-          <w:shd w:val="clear" w:color="auto" w:fill="auto"/>
-        </w:tblPrEx>
-        <w:trPr>
-          <w:trHeight w:val="583" w:hRule="atLeast"/>
-        </w:trPr>
-        <w:tc>
-          <w:tcPr>
-            <w:tcW w:type="dxa" w:w="9627"/>
+        <w:trPr>
+          <w:trHeight w:val="583"/>
+        </w:trPr>
+        <w:tc>
+          <w:tcPr>
+            <w:tcW w:w="9627" w:type="dxa"/>
             <w:gridSpan w:val="2"/>
             <w:tcBorders>
               <w:top w:val="nil"/>
               <w:left w:val="nil"/>
-              <w:bottom w:val="single" w:color="000000" w:sz="2" w:space="0" w:shadow="0" w:frame="0"/>
-              <w:right w:val="nil"/>
-            </w:tcBorders>
-            <w:shd w:val="clear" w:color="auto" w:fill="auto"/>
-            <w:tcMar>
-              <w:top w:type="dxa" w:w="80"/>
-              <w:left w:type="dxa" w:w="80"/>
-              <w:bottom w:type="dxa" w:w="80"/>
-              <w:right w:type="dxa" w:w="80"/>
-            </w:tcMar>
-            <w:vAlign w:val="top"/>
+              <w:bottom w:val="single" w:sz="2" w:space="0" w:color="000000"/>
+              <w:right w:val="nil"/>
+            </w:tcBorders>
+            <w:shd w:val="clear" w:color="auto" w:fill="auto"/>
+            <w:tcMar>
+              <w:top w:w="80" w:type="dxa"/>
+              <w:left w:w="80" w:type="dxa"/>
+              <w:bottom w:w="80" w:type="dxa"/>
+              <w:right w:w="80" w:type="dxa"/>
+            </w:tcMar>
           </w:tcPr>
           <w:p/>
         </w:tc>
       </w:tr>
       <w:tr>
-        <w:tblPrEx>
-          <w:shd w:val="clear" w:color="auto" w:fill="auto"/>
-        </w:tblPrEx>
-        <w:trPr>
-          <w:trHeight w:val="583" w:hRule="atLeast"/>
-        </w:trPr>
-        <w:tc>
-          <w:tcPr>
-            <w:tcW w:type="dxa" w:w="9627"/>
+        <w:trPr>
+          <w:trHeight w:val="583"/>
+        </w:trPr>
+        <w:tc>
+          <w:tcPr>
+            <w:tcW w:w="9627" w:type="dxa"/>
             <w:gridSpan w:val="2"/>
             <w:tcBorders>
-              <w:top w:val="single" w:color="000000" w:sz="2" w:space="0" w:shadow="0" w:frame="0"/>
+              <w:top w:val="single" w:sz="2" w:space="0" w:color="000000"/>
               <w:left w:val="nil"/>
               <w:bottom w:val="nil"/>
               <w:right w:val="nil"/>
             </w:tcBorders>
             <w:shd w:val="clear" w:color="auto" w:fill="auto"/>
             <w:tcMar>
-              <w:top w:type="dxa" w:w="80"/>
-              <w:left w:type="dxa" w:w="80"/>
-              <w:bottom w:type="dxa" w:w="80"/>
-              <w:right w:type="dxa" w:w="80"/>
-            </w:tcMar>
-            <w:vAlign w:val="top"/>
-          </w:tcPr>
-          <w:p>
-            <w:pPr>
-              <w:pStyle w:val="Heading 2"/>
-              <w:bidi w:val="0"/>
-            </w:pPr>
-            <w:r>
-              <w:rPr>
-                <w:rFonts w:ascii="EBGaramond08-Regular" w:cs="Arial Unicode MS" w:hAnsi="EBGaramond08-Regular" w:eastAsia="Arial Unicode MS"/>
-                <w:rtl w:val="0"/>
+              <w:top w:w="80" w:type="dxa"/>
+              <w:left w:w="80" w:type="dxa"/>
+              <w:bottom w:w="80" w:type="dxa"/>
+              <w:right w:w="80" w:type="dxa"/>
+            </w:tcMar>
+          </w:tcPr>
+          <w:p>
+            <w:pPr>
+              <w:pStyle w:val="Heading2"/>
+            </w:pPr>
+            <w:r>
+              <w:rPr>
+                <w:rFonts w:eastAsia="Arial Unicode MS" w:cs="Arial Unicode MS"/>
               </w:rPr>
               <w:t>RECAP</w:t>
             </w:r>
@@ -238,15 +203,12 @@
         </w:tc>
       </w:tr>
       <w:tr>
-        <w:tblPrEx>
-          <w:shd w:val="clear" w:color="auto" w:fill="auto"/>
-        </w:tblPrEx>
-        <w:trPr>
-          <w:trHeight w:val="1140" w:hRule="atLeast"/>
-        </w:trPr>
-        <w:tc>
-          <w:tcPr>
-            <w:tcW w:type="dxa" w:w="9627"/>
+        <w:trPr>
+          <w:trHeight w:val="1140"/>
+        </w:trPr>
+        <w:tc>
+          <w:tcPr>
+            <w:tcW w:w="9627" w:type="dxa"/>
             <w:gridSpan w:val="2"/>
             <w:tcBorders>
               <w:top w:val="nil"/>
@@ -256,22 +218,19 @@
             </w:tcBorders>
             <w:shd w:val="clear" w:color="auto" w:fill="auto"/>
             <w:tcMar>
-              <w:top w:type="dxa" w:w="80"/>
-              <w:left w:type="dxa" w:w="80"/>
-              <w:bottom w:type="dxa" w:w="80"/>
-              <w:right w:type="dxa" w:w="80"/>
-            </w:tcMar>
-            <w:vAlign w:val="top"/>
-          </w:tcPr>
-          <w:p>
-            <w:pPr>
-              <w:pStyle w:val="Table Style 2"/>
-              <w:bidi w:val="0"/>
-            </w:pPr>
-            <w:r>
-              <w:rPr>
-                <w:rFonts w:ascii="Helvetica" w:cs="Arial Unicode MS" w:hAnsi="Helvetica" w:eastAsia="Arial Unicode MS"/>
-                <w:rtl w:val="0"/>
+              <w:top w:w="80" w:type="dxa"/>
+              <w:left w:w="80" w:type="dxa"/>
+              <w:bottom w:w="80" w:type="dxa"/>
+              <w:right w:w="80" w:type="dxa"/>
+            </w:tcMar>
+          </w:tcPr>
+          <w:p>
+            <w:pPr>
+              <w:pStyle w:val="TableStyle2"/>
+            </w:pPr>
+            <w:r>
+              <w:rPr>
+                <w:rFonts w:eastAsia="Arial Unicode MS" w:cs="Arial Unicode MS"/>
               </w:rPr>
               <w:t>Daenerys has part of the Iron fleet carrying her, a Dothraki hoard, a troop of unsullied, 3 dragons and the Imp to Westeros. Is there a hitherto unknown nephew on the loose?</w:t>
             </w:r>
@@ -279,85 +238,121 @@
         </w:tc>
       </w:tr>
       <w:tr>
-        <w:tblPrEx>
-          <w:shd w:val="clear" w:color="auto" w:fill="auto"/>
-        </w:tblPrEx>
-        <w:trPr>
-          <w:trHeight w:val="583" w:hRule="atLeast"/>
-        </w:trPr>
-        <w:tc>
-          <w:tcPr>
-            <w:tcW w:type="dxa" w:w="9627"/>
+        <w:trPr>
+          <w:trHeight w:val="583"/>
+        </w:trPr>
+        <w:tc>
+          <w:tcPr>
+            <w:tcW w:w="9627" w:type="dxa"/>
             <w:gridSpan w:val="2"/>
             <w:tcBorders>
               <w:top w:val="nil"/>
               <w:left w:val="nil"/>
-              <w:bottom w:val="single" w:color="000000" w:sz="2" w:space="0" w:shadow="0" w:frame="0"/>
-              <w:right w:val="nil"/>
-            </w:tcBorders>
-            <w:shd w:val="clear" w:color="auto" w:fill="auto"/>
-            <w:tcMar>
-              <w:top w:type="dxa" w:w="80"/>
-              <w:left w:type="dxa" w:w="80"/>
-              <w:bottom w:type="dxa" w:w="80"/>
-              <w:right w:type="dxa" w:w="80"/>
-            </w:tcMar>
-            <w:vAlign w:val="top"/>
+              <w:bottom w:val="single" w:sz="2" w:space="0" w:color="000000"/>
+              <w:right w:val="nil"/>
+            </w:tcBorders>
+            <w:shd w:val="clear" w:color="auto" w:fill="auto"/>
+            <w:tcMar>
+              <w:top w:w="80" w:type="dxa"/>
+              <w:left w:w="80" w:type="dxa"/>
+              <w:bottom w:w="80" w:type="dxa"/>
+              <w:right w:w="80" w:type="dxa"/>
+            </w:tcMar>
           </w:tcPr>
           <w:p/>
         </w:tc>
       </w:tr>
       <w:tr>
-        <w:tblPrEx>
-          <w:shd w:val="clear" w:color="auto" w:fill="auto"/>
-        </w:tblPrEx>
-        <w:trPr>
-          <w:trHeight w:val="583" w:hRule="atLeast"/>
-        </w:trPr>
-        <w:tc>
-          <w:tcPr>
-            <w:tcW w:type="dxa" w:w="9627"/>
+        <w:trPr>
+          <w:trHeight w:val="583"/>
+        </w:trPr>
+        <w:tc>
+          <w:tcPr>
+            <w:tcW w:w="9627" w:type="dxa"/>
             <w:gridSpan w:val="2"/>
             <w:tcBorders>
-              <w:top w:val="single" w:color="000000" w:sz="2" w:space="0" w:shadow="0" w:frame="0"/>
+              <w:top w:val="single" w:sz="2" w:space="0" w:color="000000"/>
               <w:left w:val="nil"/>
               <w:bottom w:val="nil"/>
               <w:right w:val="nil"/>
             </w:tcBorders>
             <w:shd w:val="clear" w:color="auto" w:fill="auto"/>
             <w:tcMar>
-              <w:top w:type="dxa" w:w="80"/>
-              <w:left w:type="dxa" w:w="80"/>
-              <w:bottom w:type="dxa" w:w="80"/>
-              <w:right w:type="dxa" w:w="80"/>
-            </w:tcMar>
-            <w:vAlign w:val="top"/>
-          </w:tcPr>
-          <w:p>
-            <w:pPr>
-              <w:pStyle w:val="Heading 2"/>
-              <w:bidi w:val="0"/>
-            </w:pPr>
-            <w:r>
-              <w:rPr>
-                <w:rFonts w:ascii="EBGaramond08-Regular" w:cs="Arial Unicode MS" w:hAnsi="EBGaramond08-Regular" w:eastAsia="Arial Unicode MS"/>
-                <w:rtl w:val="0"/>
+              <w:top w:w="80" w:type="dxa"/>
+              <w:left w:w="80" w:type="dxa"/>
+              <w:bottom w:w="80" w:type="dxa"/>
+              <w:right w:w="80" w:type="dxa"/>
+            </w:tcMar>
+          </w:tcPr>
+          <w:p>
+            <w:pPr>
+              <w:pStyle w:val="Heading2"/>
+              <w:rPr>
+                <w:rFonts w:eastAsia="Arial Unicode MS" w:cs="Arial Unicode MS"/>
+              </w:rPr>
+            </w:pPr>
+            <w:r>
+              <w:rPr>
+                <w:rFonts w:eastAsia="Arial Unicode MS" w:cs="Arial Unicode MS"/>
               </w:rPr>
               <w:t>RESOURCES</w:t>
             </w:r>
           </w:p>
-        </w:tc>
-      </w:tr>
-      <w:tr>
-        <w:tblPrEx>
-          <w:shd w:val="clear" w:color="auto" w:fill="auto"/>
-        </w:tblPrEx>
-        <w:trPr>
-          <w:trHeight w:val="380" w:hRule="atLeast"/>
-        </w:trPr>
-        <w:tc>
-          <w:tcPr>
-            <w:tcW w:type="dxa" w:w="9627"/>
+          <w:p>
+            <w:pPr>
+              <w:pStyle w:val="Body"/>
+            </w:pPr>
+            <w:r>
+              <w:t>3 dragons</w:t>
+            </w:r>
+          </w:p>
+          <w:p>
+            <w:pPr>
+              <w:pStyle w:val="Body"/>
+            </w:pPr>
+            <w:r>
+              <w:t>Dothraki hoard</w:t>
+            </w:r>
+          </w:p>
+          <w:p>
+            <w:pPr>
+              <w:pStyle w:val="Body"/>
+            </w:pPr>
+            <w:r>
+              <w:t>Alliance</w:t>
+            </w:r>
+            <w:r>
+              <w:t>s</w:t>
+            </w:r>
+            <w:r>
+              <w:t>[Greyjoys]</w:t>
+            </w:r>
+          </w:p>
+          <w:p>
+            <w:pPr>
+              <w:pStyle w:val="Body"/>
+            </w:pPr>
+            <w:r>
+              <w:t>Gold</w:t>
+            </w:r>
+          </w:p>
+          <w:p>
+            <w:pPr>
+              <w:pStyle w:val="Body"/>
+            </w:pPr>
+            <w:r>
+              <w:t>Unsullied</w:t>
+            </w:r>
+          </w:p>
+        </w:tc>
+      </w:tr>
+      <w:tr>
+        <w:trPr>
+          <w:trHeight w:val="380"/>
+        </w:trPr>
+        <w:tc>
+          <w:tcPr>
+            <w:tcW w:w="9627" w:type="dxa"/>
             <w:gridSpan w:val="2"/>
             <w:tcBorders>
               <w:top w:val="nil"/>
@@ -367,12 +362,11 @@
             </w:tcBorders>
             <w:shd w:val="clear" w:color="auto" w:fill="auto"/>
             <w:tcMar>
-              <w:top w:type="dxa" w:w="80"/>
-              <w:left w:type="dxa" w:w="80"/>
-              <w:bottom w:type="dxa" w:w="80"/>
-              <w:right w:type="dxa" w:w="80"/>
-            </w:tcMar>
-            <w:vAlign w:val="top"/>
+              <w:top w:w="80" w:type="dxa"/>
+              <w:left w:w="80" w:type="dxa"/>
+              <w:bottom w:w="80" w:type="dxa"/>
+              <w:right w:w="80" w:type="dxa"/>
+            </w:tcMar>
           </w:tcPr>
           <w:p/>
         </w:tc>
@@ -381,21 +375,15 @@
     <w:p>
       <w:pPr>
         <w:pStyle w:val="Body"/>
-        <w:bidi w:val="0"/>
       </w:pPr>
     </w:p>
     <w:p>
       <w:pPr>
         <w:pStyle w:val="Body"/>
-        <w:bidi w:val="0"/>
       </w:pPr>
       <w:r>
         <w:rPr>
-          <w:rFonts w:ascii="Arial Unicode MS" w:cs="Arial Unicode MS" w:hAnsi="Arial Unicode MS" w:eastAsia="Arial Unicode MS"/>
-          <w:b w:val="0"/>
-          <w:bCs w:val="0"/>
-          <w:i w:val="0"/>
-          <w:iCs w:val="0"/>
+          <w:rFonts w:ascii="Arial Unicode MS" w:hAnsi="Arial Unicode MS"/>
         </w:rPr>
         <w:br w:type="page"/>
       </w:r>
@@ -403,39 +391,34 @@
     <w:p>
       <w:pPr>
         <w:pStyle w:val="Body"/>
-        <w:bidi w:val="0"/>
       </w:pPr>
     </w:p>
     <w:tbl>
       <w:tblPr>
         <w:tblW w:w="9627" w:type="dxa"/>
-        <w:jc w:val="left"/>
         <w:tblInd w:w="108" w:type="dxa"/>
         <w:tblBorders>
-          <w:top w:val="single" w:color="000000" w:sz="2" w:space="0" w:shadow="0" w:frame="0"/>
-          <w:left w:val="single" w:color="000000" w:sz="2" w:space="0" w:shadow="0" w:frame="0"/>
-          <w:bottom w:val="single" w:color="000000" w:sz="2" w:space="0" w:shadow="0" w:frame="0"/>
-          <w:right w:val="single" w:color="000000" w:sz="2" w:space="0" w:shadow="0" w:frame="0"/>
-          <w:insideH w:val="single" w:color="000000" w:sz="2" w:space="0" w:shadow="0" w:frame="0"/>
-          <w:insideV w:val="single" w:color="000000" w:sz="2" w:space="0" w:shadow="0" w:frame="0"/>
+          <w:top w:val="single" w:sz="2" w:space="0" w:color="000000"/>
+          <w:left w:val="single" w:sz="2" w:space="0" w:color="000000"/>
+          <w:bottom w:val="single" w:sz="2" w:space="0" w:color="000000"/>
+          <w:right w:val="single" w:sz="2" w:space="0" w:color="000000"/>
+          <w:insideH w:val="single" w:sz="2" w:space="0" w:color="000000"/>
+          <w:insideV w:val="single" w:sz="2" w:space="0" w:color="000000"/>
         </w:tblBorders>
-        <w:shd w:val="clear" w:color="auto" w:fill="auto"/>
         <w:tblLayout w:type="fixed"/>
+        <w:tblLook w:val="04A0"/>
       </w:tblPr>
       <w:tblGrid>
         <w:gridCol w:w="4813"/>
         <w:gridCol w:w="4814"/>
       </w:tblGrid>
       <w:tr>
-        <w:tblPrEx>
-          <w:shd w:val="clear" w:color="auto" w:fill="auto"/>
-        </w:tblPrEx>
-        <w:trPr>
-          <w:trHeight w:val="4035" w:hRule="atLeast"/>
-        </w:trPr>
-        <w:tc>
-          <w:tcPr>
-            <w:tcW w:type="dxa" w:w="4813"/>
+        <w:trPr>
+          <w:trHeight w:val="4035"/>
+        </w:trPr>
+        <w:tc>
+          <w:tcPr>
+            <w:tcW w:w="4813" w:type="dxa"/>
             <w:tcBorders>
               <w:top w:val="nil"/>
               <w:left w:val="nil"/>
@@ -444,20 +427,20 @@
             </w:tcBorders>
             <w:shd w:val="clear" w:color="auto" w:fill="auto"/>
             <w:tcMar>
-              <w:top w:type="dxa" w:w="0"/>
-              <w:left w:type="dxa" w:w="80"/>
-              <w:bottom w:type="dxa" w:w="0"/>
-              <w:right w:type="dxa" w:w="80"/>
-            </w:tcMar>
-            <w:vAlign w:val="top"/>
-          </w:tcPr>
-          <w:p>
-            <w:pPr>
-              <w:spacing w:before="0" w:after="0"/>
-              <w:ind w:left="0" w:right="0" w:firstLine="0"/>
+              <w:top w:w="0" w:type="dxa"/>
+              <w:left w:w="80" w:type="dxa"/>
+              <w:bottom w:w="0" w:type="dxa"/>
+              <w:right w:w="80" w:type="dxa"/>
+            </w:tcMar>
+          </w:tcPr>
+          <w:p>
+            <w:pPr>
               <w:jc w:val="center"/>
             </w:pPr>
             <w:r>
+              <w:rPr>
+                <w:noProof/>
+              </w:rPr>
               <w:drawing>
                 <wp:inline distT="0" distB="0" distL="0" distR="0">
                   <wp:extent cx="2079827" cy="2562347"/>
@@ -470,14 +453,14 @@
                         <pic:nvPicPr>
                           <pic:cNvPr id="1073741826" name="Stark.png"/>
                           <pic:cNvPicPr>
-                            <a:picLocks noChangeAspect="0"/>
+                            <a:picLocks/>
                           </pic:cNvPicPr>
                         </pic:nvPicPr>
                         <pic:blipFill>
-                          <a:blip r:embed="rId5">
+                          <a:blip r:embed="rId7" cstate="print">
                             <a:extLst/>
                           </a:blip>
-                          <a:srcRect l="0" t="0" r="0" b="0"/>
+                          <a:srcRect/>
                           <a:stretch>
                             <a:fillRect/>
                           </a:stretch>
@@ -501,7 +484,7 @@
         </w:tc>
         <w:tc>
           <w:tcPr>
-            <w:tcW w:type="dxa" w:w="4813"/>
+            <w:tcW w:w="4813" w:type="dxa"/>
             <w:tcBorders>
               <w:top w:val="nil"/>
               <w:left w:val="nil"/>
@@ -510,21 +493,19 @@
             </w:tcBorders>
             <w:shd w:val="clear" w:color="auto" w:fill="auto"/>
             <w:tcMar>
-              <w:top w:type="dxa" w:w="0"/>
-              <w:left w:type="dxa" w:w="80"/>
-              <w:bottom w:type="dxa" w:w="0"/>
-              <w:right w:type="dxa" w:w="80"/>
+              <w:top w:w="0" w:type="dxa"/>
+              <w:left w:w="80" w:type="dxa"/>
+              <w:bottom w:w="0" w:type="dxa"/>
+              <w:right w:w="80" w:type="dxa"/>
             </w:tcMar>
             <w:vAlign w:val="center"/>
           </w:tcPr>
           <w:p>
             <w:pPr>
               <w:pStyle w:val="Title"/>
-              <w:bidi w:val="0"/>
-            </w:pPr>
-            <w:r>
-              <w:rPr>
-                <w:rtl w:val="0"/>
+            </w:pPr>
+            <w:r>
+              <w:rPr>
                 <w:lang w:val="de-DE"/>
               </w:rPr>
               <w:t>Stark</w:t>
@@ -533,39 +514,28 @@
           <w:p>
             <w:pPr>
               <w:pStyle w:val="Subtitle"/>
-              <w:bidi w:val="0"/>
-            </w:pPr>
-            <w:r>
-              <w:rPr>
-                <w:rFonts w:ascii="Arial Unicode MS" w:cs="Arial Unicode MS" w:hAnsi="Arial Unicode MS" w:eastAsia="Arial Unicode MS" w:hint="default"/>
-                <w:b w:val="0"/>
-                <w:bCs w:val="0"/>
-                <w:i w:val="0"/>
-                <w:iCs w:val="0"/>
-                <w:rtl w:val="0"/>
+            </w:pPr>
+            <w:r>
+              <w:rPr>
+                <w:rFonts w:ascii="Arial Unicode MS" w:hAnsi="Arial Unicode MS"/>
               </w:rPr>
               <w:t>“</w:t>
             </w:r>
             <w:r>
               <w:rPr>
-                <w:rFonts w:ascii="Arial Unicode MS" w:cs="Arial Unicode MS" w:hAnsi="Arial Unicode MS" w:eastAsia="Arial Unicode MS"/>
-                <w:b w:val="0"/>
-                <w:bCs w:val="0"/>
-                <w:i w:val="0"/>
-                <w:iCs w:val="0"/>
-                <w:rtl w:val="0"/>
-                <w:lang w:val="en-US"/>
-              </w:rPr>
-              <w:t>Winter is Coming</w:t>
-            </w:r>
-            <w:r>
-              <w:rPr>
-                <w:rFonts w:ascii="Arial Unicode MS" w:cs="Arial Unicode MS" w:hAnsi="Arial Unicode MS" w:eastAsia="Arial Unicode MS" w:hint="default"/>
-                <w:b w:val="0"/>
-                <w:bCs w:val="0"/>
-                <w:i w:val="0"/>
-                <w:iCs w:val="0"/>
-                <w:rtl w:val="0"/>
+                <w:rFonts w:ascii="Arial Unicode MS" w:hAnsi="Arial Unicode MS"/>
+              </w:rPr>
+              <w:t xml:space="preserve">Winter is </w:t>
+            </w:r>
+            <w:r>
+              <w:rPr>
+                <w:rFonts w:ascii="Arial Unicode MS" w:hAnsi="Arial Unicode MS"/>
+              </w:rPr>
+              <w:t>Coming</w:t>
+            </w:r>
+            <w:r>
+              <w:rPr>
+                <w:rFonts w:ascii="Arial Unicode MS" w:hAnsi="Arial Unicode MS"/>
               </w:rPr>
               <w:t>”</w:t>
             </w:r>
@@ -573,69 +543,59 @@
         </w:tc>
       </w:tr>
       <w:tr>
-        <w:tblPrEx>
-          <w:shd w:val="clear" w:color="auto" w:fill="auto"/>
-        </w:tblPrEx>
-        <w:trPr>
-          <w:trHeight w:val="383" w:hRule="atLeast"/>
-        </w:trPr>
-        <w:tc>
-          <w:tcPr>
-            <w:tcW w:type="dxa" w:w="9627"/>
+        <w:trPr>
+          <w:trHeight w:val="383"/>
+        </w:trPr>
+        <w:tc>
+          <w:tcPr>
+            <w:tcW w:w="9627" w:type="dxa"/>
             <w:gridSpan w:val="2"/>
             <w:tcBorders>
               <w:top w:val="nil"/>
               <w:left w:val="nil"/>
-              <w:bottom w:val="single" w:color="000000" w:sz="2" w:space="0" w:shadow="0" w:frame="0"/>
-              <w:right w:val="nil"/>
-            </w:tcBorders>
-            <w:shd w:val="clear" w:color="auto" w:fill="auto"/>
-            <w:tcMar>
-              <w:top w:type="dxa" w:w="80"/>
-              <w:left w:type="dxa" w:w="80"/>
-              <w:bottom w:type="dxa" w:w="80"/>
-              <w:right w:type="dxa" w:w="80"/>
-            </w:tcMar>
-            <w:vAlign w:val="top"/>
+              <w:bottom w:val="single" w:sz="2" w:space="0" w:color="000000"/>
+              <w:right w:val="nil"/>
+            </w:tcBorders>
+            <w:shd w:val="clear" w:color="auto" w:fill="auto"/>
+            <w:tcMar>
+              <w:top w:w="80" w:type="dxa"/>
+              <w:left w:w="80" w:type="dxa"/>
+              <w:bottom w:w="80" w:type="dxa"/>
+              <w:right w:w="80" w:type="dxa"/>
+            </w:tcMar>
           </w:tcPr>
           <w:p/>
         </w:tc>
       </w:tr>
       <w:tr>
-        <w:tblPrEx>
-          <w:shd w:val="clear" w:color="auto" w:fill="auto"/>
-        </w:tblPrEx>
-        <w:trPr>
-          <w:trHeight w:val="583" w:hRule="atLeast"/>
-        </w:trPr>
-        <w:tc>
-          <w:tcPr>
-            <w:tcW w:type="dxa" w:w="9627"/>
+        <w:trPr>
+          <w:trHeight w:val="583"/>
+        </w:trPr>
+        <w:tc>
+          <w:tcPr>
+            <w:tcW w:w="9627" w:type="dxa"/>
             <w:gridSpan w:val="2"/>
             <w:tcBorders>
-              <w:top w:val="single" w:color="000000" w:sz="2" w:space="0" w:shadow="0" w:frame="0"/>
+              <w:top w:val="single" w:sz="2" w:space="0" w:color="000000"/>
               <w:left w:val="nil"/>
               <w:bottom w:val="nil"/>
               <w:right w:val="nil"/>
             </w:tcBorders>
             <w:shd w:val="clear" w:color="auto" w:fill="auto"/>
             <w:tcMar>
-              <w:top w:type="dxa" w:w="80"/>
-              <w:left w:type="dxa" w:w="80"/>
-              <w:bottom w:type="dxa" w:w="80"/>
-              <w:right w:type="dxa" w:w="80"/>
-            </w:tcMar>
-            <w:vAlign w:val="top"/>
-          </w:tcPr>
-          <w:p>
-            <w:pPr>
-              <w:pStyle w:val="Heading 2"/>
-              <w:bidi w:val="0"/>
-            </w:pPr>
-            <w:r>
-              <w:rPr>
-                <w:rFonts w:ascii="EBGaramond08-Regular" w:cs="Arial Unicode MS" w:hAnsi="EBGaramond08-Regular" w:eastAsia="Arial Unicode MS"/>
-                <w:rtl w:val="0"/>
+              <w:top w:w="80" w:type="dxa"/>
+              <w:left w:w="80" w:type="dxa"/>
+              <w:bottom w:w="80" w:type="dxa"/>
+              <w:right w:w="80" w:type="dxa"/>
+            </w:tcMar>
+          </w:tcPr>
+          <w:p>
+            <w:pPr>
+              <w:pStyle w:val="Heading2"/>
+            </w:pPr>
+            <w:r>
+              <w:rPr>
+                <w:rFonts w:eastAsia="Arial Unicode MS" w:cs="Arial Unicode MS"/>
               </w:rPr>
               <w:t>RECAP</w:t>
             </w:r>
@@ -643,15 +603,12 @@
         </w:tc>
       </w:tr>
       <w:tr>
-        <w:tblPrEx>
-          <w:shd w:val="clear" w:color="auto" w:fill="auto"/>
-        </w:tblPrEx>
-        <w:trPr>
-          <w:trHeight w:val="1900" w:hRule="atLeast"/>
-        </w:trPr>
-        <w:tc>
-          <w:tcPr>
-            <w:tcW w:type="dxa" w:w="9627"/>
+        <w:trPr>
+          <w:trHeight w:val="1900"/>
+        </w:trPr>
+        <w:tc>
+          <w:tcPr>
+            <w:tcW w:w="9627" w:type="dxa"/>
             <w:gridSpan w:val="2"/>
             <w:tcBorders>
               <w:top w:val="nil"/>
@@ -661,92 +618,85 @@
             </w:tcBorders>
             <w:shd w:val="clear" w:color="auto" w:fill="auto"/>
             <w:tcMar>
-              <w:top w:type="dxa" w:w="80"/>
-              <w:left w:type="dxa" w:w="80"/>
-              <w:bottom w:type="dxa" w:w="80"/>
-              <w:right w:type="dxa" w:w="80"/>
-            </w:tcMar>
-            <w:vAlign w:val="top"/>
-          </w:tcPr>
-          <w:p>
-            <w:pPr>
-              <w:pStyle w:val="Table Style 2"/>
-              <w:bidi w:val="0"/>
-            </w:pPr>
-            <w:r>
-              <w:rPr>
-                <w:rFonts w:ascii="Helvetica" w:cs="Arial Unicode MS" w:hAnsi="Helvetica" w:eastAsia="Arial Unicode MS"/>
-                <w:rtl w:val="0"/>
-              </w:rPr>
-              <w:t>Jon Snow is crowned King of The North and while yet to be revealed is the son of Ned Stark's sister. Littlefinger wants Sansa to rule Westeros by his side. Arya has learned some killing skills, dispatching Walder Frey with a knife to the throat. Bran is the three-eyed raven and is starting to learn the extent of his powers.</w:t>
-            </w:r>
-          </w:p>
-        </w:tc>
-      </w:tr>
-      <w:tr>
-        <w:tblPrEx>
-          <w:shd w:val="clear" w:color="auto" w:fill="auto"/>
-        </w:tblPrEx>
-        <w:trPr>
-          <w:trHeight w:val="383" w:hRule="atLeast"/>
-        </w:trPr>
-        <w:tc>
-          <w:tcPr>
-            <w:tcW w:type="dxa" w:w="9627"/>
+              <w:top w:w="80" w:type="dxa"/>
+              <w:left w:w="80" w:type="dxa"/>
+              <w:bottom w:w="80" w:type="dxa"/>
+              <w:right w:w="80" w:type="dxa"/>
+            </w:tcMar>
+          </w:tcPr>
+          <w:p>
+            <w:pPr>
+              <w:pStyle w:val="TableStyle2"/>
+            </w:pPr>
+            <w:r>
+              <w:rPr>
+                <w:rFonts w:eastAsia="Arial Unicode MS" w:cs="Arial Unicode MS"/>
+              </w:rPr>
+              <w:t xml:space="preserve">Jon Snow is crowned King of The North and while yet to be revealed is the son of Ned Stark's sister. Littlefinger wants Sansa to rule Westeros by his side. Arya has learned some killing skills, dispatching Walder Frey with a knife to the </w:t>
+            </w:r>
+            <w:r>
+              <w:rPr>
+                <w:rFonts w:eastAsia="Arial Unicode MS" w:cs="Arial Unicode MS"/>
+              </w:rPr>
+              <w:t>throat. Bran is the three-eyed raven and is starting to learn the extent of his powers.</w:t>
+            </w:r>
+          </w:p>
+        </w:tc>
+      </w:tr>
+      <w:tr>
+        <w:trPr>
+          <w:trHeight w:val="383"/>
+        </w:trPr>
+        <w:tc>
+          <w:tcPr>
+            <w:tcW w:w="9627" w:type="dxa"/>
             <w:gridSpan w:val="2"/>
             <w:tcBorders>
               <w:top w:val="nil"/>
               <w:left w:val="nil"/>
-              <w:bottom w:val="single" w:color="000000" w:sz="2" w:space="0" w:shadow="0" w:frame="0"/>
-              <w:right w:val="nil"/>
-            </w:tcBorders>
-            <w:shd w:val="clear" w:color="auto" w:fill="auto"/>
-            <w:tcMar>
-              <w:top w:type="dxa" w:w="80"/>
-              <w:left w:type="dxa" w:w="80"/>
-              <w:bottom w:type="dxa" w:w="80"/>
-              <w:right w:type="dxa" w:w="80"/>
-            </w:tcMar>
-            <w:vAlign w:val="top"/>
+              <w:bottom w:val="single" w:sz="2" w:space="0" w:color="000000"/>
+              <w:right w:val="nil"/>
+            </w:tcBorders>
+            <w:shd w:val="clear" w:color="auto" w:fill="auto"/>
+            <w:tcMar>
+              <w:top w:w="80" w:type="dxa"/>
+              <w:left w:w="80" w:type="dxa"/>
+              <w:bottom w:w="80" w:type="dxa"/>
+              <w:right w:w="80" w:type="dxa"/>
+            </w:tcMar>
           </w:tcPr>
           <w:p/>
         </w:tc>
       </w:tr>
       <w:tr>
-        <w:tblPrEx>
-          <w:shd w:val="clear" w:color="auto" w:fill="auto"/>
-        </w:tblPrEx>
-        <w:trPr>
-          <w:trHeight w:val="583" w:hRule="atLeast"/>
-        </w:trPr>
-        <w:tc>
-          <w:tcPr>
-            <w:tcW w:type="dxa" w:w="9627"/>
+        <w:trPr>
+          <w:trHeight w:val="583"/>
+        </w:trPr>
+        <w:tc>
+          <w:tcPr>
+            <w:tcW w:w="9627" w:type="dxa"/>
             <w:gridSpan w:val="2"/>
             <w:tcBorders>
-              <w:top w:val="single" w:color="000000" w:sz="2" w:space="0" w:shadow="0" w:frame="0"/>
+              <w:top w:val="single" w:sz="2" w:space="0" w:color="000000"/>
               <w:left w:val="nil"/>
               <w:bottom w:val="nil"/>
               <w:right w:val="nil"/>
             </w:tcBorders>
             <w:shd w:val="clear" w:color="auto" w:fill="auto"/>
             <w:tcMar>
-              <w:top w:type="dxa" w:w="80"/>
-              <w:left w:type="dxa" w:w="80"/>
-              <w:bottom w:type="dxa" w:w="80"/>
-              <w:right w:type="dxa" w:w="80"/>
-            </w:tcMar>
-            <w:vAlign w:val="top"/>
-          </w:tcPr>
-          <w:p>
-            <w:pPr>
-              <w:pStyle w:val="Heading 2"/>
-              <w:bidi w:val="0"/>
-            </w:pPr>
-            <w:r>
-              <w:rPr>
-                <w:rFonts w:ascii="EBGaramond08-Regular" w:cs="Arial Unicode MS" w:hAnsi="EBGaramond08-Regular" w:eastAsia="Arial Unicode MS"/>
-                <w:rtl w:val="0"/>
+              <w:top w:w="80" w:type="dxa"/>
+              <w:left w:w="80" w:type="dxa"/>
+              <w:bottom w:w="80" w:type="dxa"/>
+              <w:right w:w="80" w:type="dxa"/>
+            </w:tcMar>
+          </w:tcPr>
+          <w:p>
+            <w:pPr>
+              <w:pStyle w:val="Heading2"/>
+            </w:pPr>
+            <w:r>
+              <w:rPr>
+                <w:rFonts w:eastAsia="Arial Unicode MS" w:cs="Arial Unicode MS"/>
               </w:rPr>
               <w:t>RESOURCES</w:t>
             </w:r>
@@ -754,15 +704,12 @@
         </w:tc>
       </w:tr>
       <w:tr>
-        <w:tblPrEx>
-          <w:shd w:val="clear" w:color="auto" w:fill="auto"/>
-        </w:tblPrEx>
-        <w:trPr>
-          <w:trHeight w:val="380" w:hRule="atLeast"/>
-        </w:trPr>
-        <w:tc>
-          <w:tcPr>
-            <w:tcW w:type="dxa" w:w="9627"/>
+        <w:trPr>
+          <w:trHeight w:val="380"/>
+        </w:trPr>
+        <w:tc>
+          <w:tcPr>
+            <w:tcW w:w="9627" w:type="dxa"/>
             <w:gridSpan w:val="2"/>
             <w:tcBorders>
               <w:top w:val="nil"/>
@@ -772,35 +719,47 @@
             </w:tcBorders>
             <w:shd w:val="clear" w:color="auto" w:fill="auto"/>
             <w:tcMar>
-              <w:top w:type="dxa" w:w="80"/>
-              <w:left w:type="dxa" w:w="80"/>
-              <w:bottom w:type="dxa" w:w="80"/>
-              <w:right w:type="dxa" w:w="80"/>
-            </w:tcMar>
-            <w:vAlign w:val="top"/>
-          </w:tcPr>
-          <w:p/>
+              <w:top w:w="80" w:type="dxa"/>
+              <w:left w:w="80" w:type="dxa"/>
+              <w:bottom w:w="80" w:type="dxa"/>
+              <w:right w:w="80" w:type="dxa"/>
+            </w:tcMar>
+          </w:tcPr>
+          <w:p>
+            <w:r>
+              <w:t>Castle</w:t>
+            </w:r>
+          </w:p>
+          <w:p>
+            <w:r>
+              <w:t>Army of the North</w:t>
+            </w:r>
+          </w:p>
+          <w:p>
+            <w:r>
+              <w:t>Red Witch</w:t>
+            </w:r>
+          </w:p>
+          <w:p>
+            <w:r>
+              <w:t>Dragonglass</w:t>
+            </w:r>
+          </w:p>
         </w:tc>
       </w:tr>
     </w:tbl>
     <w:p>
       <w:pPr>
         <w:pStyle w:val="Body"/>
-        <w:bidi w:val="0"/>
       </w:pPr>
     </w:p>
     <w:p>
       <w:pPr>
         <w:pStyle w:val="Body"/>
-        <w:bidi w:val="0"/>
       </w:pPr>
       <w:r>
         <w:rPr>
-          <w:rFonts w:ascii="Arial Unicode MS" w:cs="Arial Unicode MS" w:hAnsi="Arial Unicode MS" w:eastAsia="Arial Unicode MS"/>
-          <w:b w:val="0"/>
-          <w:bCs w:val="0"/>
-          <w:i w:val="0"/>
-          <w:iCs w:val="0"/>
+          <w:rFonts w:ascii="Arial Unicode MS" w:hAnsi="Arial Unicode MS"/>
         </w:rPr>
         <w:br w:type="page"/>
       </w:r>
@@ -808,39 +767,34 @@
     <w:p>
       <w:pPr>
         <w:pStyle w:val="Body"/>
-        <w:bidi w:val="0"/>
       </w:pPr>
     </w:p>
     <w:tbl>
       <w:tblPr>
         <w:tblW w:w="9627" w:type="dxa"/>
-        <w:jc w:val="left"/>
         <w:tblInd w:w="108" w:type="dxa"/>
         <w:tblBorders>
-          <w:top w:val="single" w:color="000000" w:sz="2" w:space="0" w:shadow="0" w:frame="0"/>
-          <w:left w:val="single" w:color="000000" w:sz="2" w:space="0" w:shadow="0" w:frame="0"/>
-          <w:bottom w:val="single" w:color="000000" w:sz="2" w:space="0" w:shadow="0" w:frame="0"/>
-          <w:right w:val="single" w:color="000000" w:sz="2" w:space="0" w:shadow="0" w:frame="0"/>
-          <w:insideH w:val="single" w:color="000000" w:sz="2" w:space="0" w:shadow="0" w:frame="0"/>
-          <w:insideV w:val="single" w:color="000000" w:sz="2" w:space="0" w:shadow="0" w:frame="0"/>
+          <w:top w:val="single" w:sz="2" w:space="0" w:color="000000"/>
+          <w:left w:val="single" w:sz="2" w:space="0" w:color="000000"/>
+          <w:bottom w:val="single" w:sz="2" w:space="0" w:color="000000"/>
+          <w:right w:val="single" w:sz="2" w:space="0" w:color="000000"/>
+          <w:insideH w:val="single" w:sz="2" w:space="0" w:color="000000"/>
+          <w:insideV w:val="single" w:sz="2" w:space="0" w:color="000000"/>
         </w:tblBorders>
-        <w:shd w:val="clear" w:color="auto" w:fill="auto"/>
         <w:tblLayout w:type="fixed"/>
+        <w:tblLook w:val="04A0"/>
       </w:tblPr>
       <w:tblGrid>
         <w:gridCol w:w="4813"/>
         <w:gridCol w:w="4814"/>
       </w:tblGrid>
       <w:tr>
-        <w:tblPrEx>
-          <w:shd w:val="clear" w:color="auto" w:fill="auto"/>
-        </w:tblPrEx>
-        <w:trPr>
-          <w:trHeight w:val="4017" w:hRule="atLeast"/>
-        </w:trPr>
-        <w:tc>
-          <w:tcPr>
-            <w:tcW w:type="dxa" w:w="4813"/>
+        <w:trPr>
+          <w:trHeight w:val="4017"/>
+        </w:trPr>
+        <w:tc>
+          <w:tcPr>
+            <w:tcW w:w="4813" w:type="dxa"/>
             <w:tcBorders>
               <w:top w:val="nil"/>
               <w:left w:val="nil"/>
@@ -849,20 +803,20 @@
             </w:tcBorders>
             <w:shd w:val="clear" w:color="auto" w:fill="auto"/>
             <w:tcMar>
-              <w:top w:type="dxa" w:w="0"/>
-              <w:left w:type="dxa" w:w="80"/>
-              <w:bottom w:type="dxa" w:w="0"/>
-              <w:right w:type="dxa" w:w="80"/>
-            </w:tcMar>
-            <w:vAlign w:val="top"/>
-          </w:tcPr>
-          <w:p>
-            <w:pPr>
-              <w:spacing w:before="0" w:after="0"/>
-              <w:ind w:left="0" w:right="0" w:firstLine="0"/>
+              <w:top w:w="0" w:type="dxa"/>
+              <w:left w:w="80" w:type="dxa"/>
+              <w:bottom w:w="0" w:type="dxa"/>
+              <w:right w:w="80" w:type="dxa"/>
+            </w:tcMar>
+          </w:tcPr>
+          <w:p>
+            <w:pPr>
               <w:jc w:val="center"/>
             </w:pPr>
             <w:r>
+              <w:rPr>
+                <w:noProof/>
+              </w:rPr>
               <w:drawing>
                 <wp:inline distT="0" distB="0" distL="0" distR="0">
                   <wp:extent cx="2090874" cy="2550866"/>
@@ -875,14 +829,14 @@
                         <pic:nvPicPr>
                           <pic:cNvPr id="1073741827" name="Lannister.png"/>
                           <pic:cNvPicPr>
-                            <a:picLocks noChangeAspect="0"/>
+                            <a:picLocks/>
                           </pic:cNvPicPr>
                         </pic:nvPicPr>
                         <pic:blipFill>
-                          <a:blip r:embed="rId6">
+                          <a:blip r:embed="rId8" cstate="print">
                             <a:extLst/>
                           </a:blip>
-                          <a:srcRect l="0" t="0" r="0" b="0"/>
+                          <a:srcRect/>
                           <a:stretch>
                             <a:fillRect/>
                           </a:stretch>
@@ -906,7 +860,7 @@
         </w:tc>
         <w:tc>
           <w:tcPr>
-            <w:tcW w:type="dxa" w:w="4813"/>
+            <w:tcW w:w="4813" w:type="dxa"/>
             <w:tcBorders>
               <w:top w:val="nil"/>
               <w:left w:val="nil"/>
@@ -915,61 +869,40 @@
             </w:tcBorders>
             <w:shd w:val="clear" w:color="auto" w:fill="auto"/>
             <w:tcMar>
-              <w:top w:type="dxa" w:w="0"/>
-              <w:left w:type="dxa" w:w="80"/>
-              <w:bottom w:type="dxa" w:w="0"/>
-              <w:right w:type="dxa" w:w="80"/>
+              <w:top w:w="0" w:type="dxa"/>
+              <w:left w:w="80" w:type="dxa"/>
+              <w:bottom w:w="0" w:type="dxa"/>
+              <w:right w:w="80" w:type="dxa"/>
             </w:tcMar>
             <w:vAlign w:val="center"/>
           </w:tcPr>
           <w:p>
             <w:pPr>
               <w:pStyle w:val="Title"/>
-              <w:bidi w:val="0"/>
-            </w:pPr>
-            <w:r>
-              <w:rPr>
-                <w:rtl w:val="0"/>
-              </w:rPr>
+            </w:pPr>
+            <w:r>
               <w:t>Lannister</w:t>
             </w:r>
           </w:p>
           <w:p>
             <w:pPr>
               <w:pStyle w:val="Subtitle"/>
-              <w:bidi w:val="0"/>
-            </w:pPr>
-            <w:r>
-              <w:rPr>
-                <w:rFonts w:ascii="Arial Unicode MS" w:cs="Arial Unicode MS" w:hAnsi="Arial Unicode MS" w:eastAsia="Arial Unicode MS" w:hint="default"/>
-                <w:b w:val="0"/>
-                <w:bCs w:val="0"/>
-                <w:i w:val="0"/>
-                <w:iCs w:val="0"/>
-                <w:rtl w:val="0"/>
+            </w:pPr>
+            <w:r>
+              <w:rPr>
+                <w:rFonts w:ascii="Arial Unicode MS" w:hAnsi="Arial Unicode MS"/>
               </w:rPr>
               <w:t>“</w:t>
             </w:r>
             <w:r>
               <w:rPr>
-                <w:rFonts w:ascii="Arial Unicode MS" w:cs="Arial Unicode MS" w:hAnsi="Arial Unicode MS" w:eastAsia="Arial Unicode MS"/>
-                <w:b w:val="0"/>
-                <w:bCs w:val="0"/>
-                <w:i w:val="0"/>
-                <w:iCs w:val="0"/>
-                <w:rtl w:val="0"/>
-                <w:lang w:val="en-US"/>
+                <w:rFonts w:ascii="Arial Unicode MS" w:hAnsi="Arial Unicode MS"/>
               </w:rPr>
               <w:t>Hear Me Roar!</w:t>
             </w:r>
             <w:r>
               <w:rPr>
-                <w:rFonts w:ascii="Arial Unicode MS" w:cs="Arial Unicode MS" w:hAnsi="Arial Unicode MS" w:eastAsia="Arial Unicode MS" w:hint="default"/>
-                <w:b w:val="0"/>
-                <w:bCs w:val="0"/>
-                <w:i w:val="0"/>
-                <w:iCs w:val="0"/>
-                <w:rtl w:val="0"/>
+                <w:rFonts w:ascii="Arial Unicode MS" w:hAnsi="Arial Unicode MS"/>
               </w:rPr>
               <w:t>”</w:t>
             </w:r>
@@ -977,69 +910,59 @@
         </w:tc>
       </w:tr>
       <w:tr>
-        <w:tblPrEx>
-          <w:shd w:val="clear" w:color="auto" w:fill="auto"/>
-        </w:tblPrEx>
-        <w:trPr>
-          <w:trHeight w:val="383" w:hRule="atLeast"/>
-        </w:trPr>
-        <w:tc>
-          <w:tcPr>
-            <w:tcW w:type="dxa" w:w="9627"/>
+        <w:trPr>
+          <w:trHeight w:val="383"/>
+        </w:trPr>
+        <w:tc>
+          <w:tcPr>
+            <w:tcW w:w="9627" w:type="dxa"/>
             <w:gridSpan w:val="2"/>
             <w:tcBorders>
               <w:top w:val="nil"/>
               <w:left w:val="nil"/>
-              <w:bottom w:val="single" w:color="000000" w:sz="2" w:space="0" w:shadow="0" w:frame="0"/>
-              <w:right w:val="nil"/>
-            </w:tcBorders>
-            <w:shd w:val="clear" w:color="auto" w:fill="auto"/>
-            <w:tcMar>
-              <w:top w:type="dxa" w:w="80"/>
-              <w:left w:type="dxa" w:w="80"/>
-              <w:bottom w:type="dxa" w:w="80"/>
-              <w:right w:type="dxa" w:w="80"/>
-            </w:tcMar>
-            <w:vAlign w:val="top"/>
+              <w:bottom w:val="single" w:sz="2" w:space="0" w:color="000000"/>
+              <w:right w:val="nil"/>
+            </w:tcBorders>
+            <w:shd w:val="clear" w:color="auto" w:fill="auto"/>
+            <w:tcMar>
+              <w:top w:w="80" w:type="dxa"/>
+              <w:left w:w="80" w:type="dxa"/>
+              <w:bottom w:w="80" w:type="dxa"/>
+              <w:right w:w="80" w:type="dxa"/>
+            </w:tcMar>
           </w:tcPr>
           <w:p/>
         </w:tc>
       </w:tr>
       <w:tr>
-        <w:tblPrEx>
-          <w:shd w:val="clear" w:color="auto" w:fill="auto"/>
-        </w:tblPrEx>
-        <w:trPr>
-          <w:trHeight w:val="583" w:hRule="atLeast"/>
-        </w:trPr>
-        <w:tc>
-          <w:tcPr>
-            <w:tcW w:type="dxa" w:w="9627"/>
+        <w:trPr>
+          <w:trHeight w:val="583"/>
+        </w:trPr>
+        <w:tc>
+          <w:tcPr>
+            <w:tcW w:w="9627" w:type="dxa"/>
             <w:gridSpan w:val="2"/>
             <w:tcBorders>
-              <w:top w:val="single" w:color="000000" w:sz="2" w:space="0" w:shadow="0" w:frame="0"/>
+              <w:top w:val="single" w:sz="2" w:space="0" w:color="000000"/>
               <w:left w:val="nil"/>
               <w:bottom w:val="nil"/>
               <w:right w:val="nil"/>
             </w:tcBorders>
             <w:shd w:val="clear" w:color="auto" w:fill="auto"/>
             <w:tcMar>
-              <w:top w:type="dxa" w:w="80"/>
-              <w:left w:type="dxa" w:w="80"/>
-              <w:bottom w:type="dxa" w:w="80"/>
-              <w:right w:type="dxa" w:w="80"/>
-            </w:tcMar>
-            <w:vAlign w:val="top"/>
-          </w:tcPr>
-          <w:p>
-            <w:pPr>
-              <w:pStyle w:val="Heading 2"/>
-              <w:bidi w:val="0"/>
-            </w:pPr>
-            <w:r>
-              <w:rPr>
-                <w:rFonts w:ascii="EBGaramond08-Regular" w:cs="Arial Unicode MS" w:hAnsi="EBGaramond08-Regular" w:eastAsia="Arial Unicode MS"/>
-                <w:rtl w:val="0"/>
+              <w:top w:w="80" w:type="dxa"/>
+              <w:left w:w="80" w:type="dxa"/>
+              <w:bottom w:w="80" w:type="dxa"/>
+              <w:right w:w="80" w:type="dxa"/>
+            </w:tcMar>
+          </w:tcPr>
+          <w:p>
+            <w:pPr>
+              <w:pStyle w:val="Heading2"/>
+            </w:pPr>
+            <w:r>
+              <w:rPr>
+                <w:rFonts w:eastAsia="Arial Unicode MS" w:cs="Arial Unicode MS"/>
               </w:rPr>
               <w:t>RECAP</w:t>
             </w:r>
@@ -1047,15 +970,12 @@
         </w:tc>
       </w:tr>
       <w:tr>
-        <w:tblPrEx>
-          <w:shd w:val="clear" w:color="auto" w:fill="auto"/>
-        </w:tblPrEx>
-        <w:trPr>
-          <w:trHeight w:val="1140" w:hRule="atLeast"/>
-        </w:trPr>
-        <w:tc>
-          <w:tcPr>
-            <w:tcW w:type="dxa" w:w="9627"/>
+        <w:trPr>
+          <w:trHeight w:val="1140"/>
+        </w:trPr>
+        <w:tc>
+          <w:tcPr>
+            <w:tcW w:w="9627" w:type="dxa"/>
             <w:gridSpan w:val="2"/>
             <w:tcBorders>
               <w:top w:val="nil"/>
@@ -1065,92 +985,85 @@
             </w:tcBorders>
             <w:shd w:val="clear" w:color="auto" w:fill="auto"/>
             <w:tcMar>
-              <w:top w:type="dxa" w:w="80"/>
-              <w:left w:type="dxa" w:w="80"/>
-              <w:bottom w:type="dxa" w:w="80"/>
-              <w:right w:type="dxa" w:w="80"/>
-            </w:tcMar>
-            <w:vAlign w:val="top"/>
-          </w:tcPr>
-          <w:p>
-            <w:pPr>
-              <w:pStyle w:val="Table Style 2"/>
-              <w:bidi w:val="0"/>
-            </w:pPr>
-            <w:r>
-              <w:rPr>
-                <w:rFonts w:ascii="Helvetica" w:cs="Arial Unicode MS" w:hAnsi="Helvetica" w:eastAsia="Arial Unicode MS"/>
-                <w:rtl w:val="0"/>
-              </w:rPr>
-              <w:t>Cersei is now Queen atop the Iron Throne. Jamie witnesses the coronation but what will he do now? Tyrion serves as Hand of the Queen Daenerys Targaryen. The rest be dead</w:t>
-            </w:r>
-          </w:p>
-        </w:tc>
-      </w:tr>
-      <w:tr>
-        <w:tblPrEx>
-          <w:shd w:val="clear" w:color="auto" w:fill="auto"/>
-        </w:tblPrEx>
-        <w:trPr>
-          <w:trHeight w:val="383" w:hRule="atLeast"/>
-        </w:trPr>
-        <w:tc>
-          <w:tcPr>
-            <w:tcW w:type="dxa" w:w="9627"/>
+              <w:top w:w="80" w:type="dxa"/>
+              <w:left w:w="80" w:type="dxa"/>
+              <w:bottom w:w="80" w:type="dxa"/>
+              <w:right w:w="80" w:type="dxa"/>
+            </w:tcMar>
+          </w:tcPr>
+          <w:p>
+            <w:pPr>
+              <w:pStyle w:val="TableStyle2"/>
+            </w:pPr>
+            <w:r>
+              <w:rPr>
+                <w:rFonts w:eastAsia="Arial Unicode MS" w:cs="Arial Unicode MS"/>
+              </w:rPr>
+              <w:t xml:space="preserve">Cersei is now Queen atop the Iron Throne. Jamie witnesses the coronation but what will he do now? Tyrion </w:t>
+            </w:r>
+            <w:r>
+              <w:rPr>
+                <w:rFonts w:eastAsia="Arial Unicode MS" w:cs="Arial Unicode MS"/>
+              </w:rPr>
+              <w:t>serves as Hand of the Queen Daenerys Targaryen. The rest be dead</w:t>
+            </w:r>
+          </w:p>
+        </w:tc>
+      </w:tr>
+      <w:tr>
+        <w:trPr>
+          <w:trHeight w:val="383"/>
+        </w:trPr>
+        <w:tc>
+          <w:tcPr>
+            <w:tcW w:w="9627" w:type="dxa"/>
             <w:gridSpan w:val="2"/>
             <w:tcBorders>
               <w:top w:val="nil"/>
               <w:left w:val="nil"/>
-              <w:bottom w:val="single" w:color="000000" w:sz="2" w:space="0" w:shadow="0" w:frame="0"/>
-              <w:right w:val="nil"/>
-            </w:tcBorders>
-            <w:shd w:val="clear" w:color="auto" w:fill="auto"/>
-            <w:tcMar>
-              <w:top w:type="dxa" w:w="80"/>
-              <w:left w:type="dxa" w:w="80"/>
-              <w:bottom w:type="dxa" w:w="80"/>
-              <w:right w:type="dxa" w:w="80"/>
-            </w:tcMar>
-            <w:vAlign w:val="top"/>
+              <w:bottom w:val="single" w:sz="2" w:space="0" w:color="000000"/>
+              <w:right w:val="nil"/>
+            </w:tcBorders>
+            <w:shd w:val="clear" w:color="auto" w:fill="auto"/>
+            <w:tcMar>
+              <w:top w:w="80" w:type="dxa"/>
+              <w:left w:w="80" w:type="dxa"/>
+              <w:bottom w:w="80" w:type="dxa"/>
+              <w:right w:w="80" w:type="dxa"/>
+            </w:tcMar>
           </w:tcPr>
           <w:p/>
         </w:tc>
       </w:tr>
       <w:tr>
-        <w:tblPrEx>
-          <w:shd w:val="clear" w:color="auto" w:fill="auto"/>
-        </w:tblPrEx>
-        <w:trPr>
-          <w:trHeight w:val="583" w:hRule="atLeast"/>
-        </w:trPr>
-        <w:tc>
-          <w:tcPr>
-            <w:tcW w:type="dxa" w:w="9627"/>
+        <w:trPr>
+          <w:trHeight w:val="583"/>
+        </w:trPr>
+        <w:tc>
+          <w:tcPr>
+            <w:tcW w:w="9627" w:type="dxa"/>
             <w:gridSpan w:val="2"/>
             <w:tcBorders>
-              <w:top w:val="single" w:color="000000" w:sz="2" w:space="0" w:shadow="0" w:frame="0"/>
+              <w:top w:val="single" w:sz="2" w:space="0" w:color="000000"/>
               <w:left w:val="nil"/>
               <w:bottom w:val="nil"/>
               <w:right w:val="nil"/>
             </w:tcBorders>
             <w:shd w:val="clear" w:color="auto" w:fill="auto"/>
             <w:tcMar>
-              <w:top w:type="dxa" w:w="80"/>
-              <w:left w:type="dxa" w:w="80"/>
-              <w:bottom w:type="dxa" w:w="80"/>
-              <w:right w:type="dxa" w:w="80"/>
-            </w:tcMar>
-            <w:vAlign w:val="top"/>
-          </w:tcPr>
-          <w:p>
-            <w:pPr>
-              <w:pStyle w:val="Heading 2"/>
-              <w:bidi w:val="0"/>
-            </w:pPr>
-            <w:r>
-              <w:rPr>
-                <w:rFonts w:ascii="EBGaramond08-Regular" w:cs="Arial Unicode MS" w:hAnsi="EBGaramond08-Regular" w:eastAsia="Arial Unicode MS"/>
-                <w:rtl w:val="0"/>
+              <w:top w:w="80" w:type="dxa"/>
+              <w:left w:w="80" w:type="dxa"/>
+              <w:bottom w:w="80" w:type="dxa"/>
+              <w:right w:w="80" w:type="dxa"/>
+            </w:tcMar>
+          </w:tcPr>
+          <w:p>
+            <w:pPr>
+              <w:pStyle w:val="Heading2"/>
+            </w:pPr>
+            <w:r>
+              <w:rPr>
+                <w:rFonts w:eastAsia="Arial Unicode MS" w:cs="Arial Unicode MS"/>
               </w:rPr>
               <w:t>RESOURCES</w:t>
             </w:r>
@@ -1158,15 +1071,12 @@
         </w:tc>
       </w:tr>
       <w:tr>
-        <w:tblPrEx>
-          <w:shd w:val="clear" w:color="auto" w:fill="auto"/>
-        </w:tblPrEx>
-        <w:trPr>
-          <w:trHeight w:val="380" w:hRule="atLeast"/>
-        </w:trPr>
-        <w:tc>
-          <w:tcPr>
-            <w:tcW w:type="dxa" w:w="9627"/>
+        <w:trPr>
+          <w:trHeight w:val="380"/>
+        </w:trPr>
+        <w:tc>
+          <w:tcPr>
+            <w:tcW w:w="9627" w:type="dxa"/>
             <w:gridSpan w:val="2"/>
             <w:tcBorders>
               <w:top w:val="nil"/>
@@ -1176,35 +1086,52 @@
             </w:tcBorders>
             <w:shd w:val="clear" w:color="auto" w:fill="auto"/>
             <w:tcMar>
-              <w:top w:type="dxa" w:w="80"/>
-              <w:left w:type="dxa" w:w="80"/>
-              <w:bottom w:type="dxa" w:w="80"/>
-              <w:right w:type="dxa" w:w="80"/>
-            </w:tcMar>
-            <w:vAlign w:val="top"/>
-          </w:tcPr>
-          <w:p/>
+              <w:top w:w="80" w:type="dxa"/>
+              <w:left w:w="80" w:type="dxa"/>
+              <w:bottom w:w="80" w:type="dxa"/>
+              <w:right w:w="80" w:type="dxa"/>
+            </w:tcMar>
+          </w:tcPr>
+          <w:p>
+            <w:r>
+              <w:t>Gold</w:t>
+            </w:r>
+          </w:p>
+          <w:p>
+            <w:r>
+              <w:t>Castle</w:t>
+            </w:r>
+          </w:p>
+          <w:p>
+            <w:r>
+              <w:t>Lannister Army</w:t>
+            </w:r>
+          </w:p>
+          <w:p>
+            <w:r>
+              <w:t>Fleet</w:t>
+            </w:r>
+          </w:p>
+          <w:p>
+            <w:r>
+              <w:t>Alliances[?]</w:t>
+            </w:r>
+          </w:p>
         </w:tc>
       </w:tr>
     </w:tbl>
     <w:p>
       <w:pPr>
         <w:pStyle w:val="Body"/>
-        <w:bidi w:val="0"/>
       </w:pPr>
     </w:p>
     <w:p>
       <w:pPr>
         <w:pStyle w:val="Body"/>
-        <w:bidi w:val="0"/>
       </w:pPr>
       <w:r>
         <w:rPr>
-          <w:rFonts w:ascii="Arial Unicode MS" w:cs="Arial Unicode MS" w:hAnsi="Arial Unicode MS" w:eastAsia="Arial Unicode MS"/>
-          <w:b w:val="0"/>
-          <w:bCs w:val="0"/>
-          <w:i w:val="0"/>
-          <w:iCs w:val="0"/>
+          <w:rFonts w:ascii="Arial Unicode MS" w:hAnsi="Arial Unicode MS"/>
         </w:rPr>
         <w:br w:type="page"/>
       </w:r>
@@ -1212,39 +1139,34 @@
     <w:p>
       <w:pPr>
         <w:pStyle w:val="Body"/>
-        <w:bidi w:val="0"/>
       </w:pPr>
     </w:p>
     <w:tbl>
       <w:tblPr>
         <w:tblW w:w="9627" w:type="dxa"/>
-        <w:jc w:val="left"/>
         <w:tblInd w:w="108" w:type="dxa"/>
         <w:tblBorders>
-          <w:top w:val="single" w:color="000000" w:sz="2" w:space="0" w:shadow="0" w:frame="0"/>
-          <w:left w:val="single" w:color="000000" w:sz="2" w:space="0" w:shadow="0" w:frame="0"/>
-          <w:bottom w:val="single" w:color="000000" w:sz="2" w:space="0" w:shadow="0" w:frame="0"/>
-          <w:right w:val="single" w:color="000000" w:sz="2" w:space="0" w:shadow="0" w:frame="0"/>
-          <w:insideH w:val="single" w:color="000000" w:sz="2" w:space="0" w:shadow="0" w:frame="0"/>
-          <w:insideV w:val="single" w:color="000000" w:sz="2" w:space="0" w:shadow="0" w:frame="0"/>
+          <w:top w:val="single" w:sz="2" w:space="0" w:color="000000"/>
+          <w:left w:val="single" w:sz="2" w:space="0" w:color="000000"/>
+          <w:bottom w:val="single" w:sz="2" w:space="0" w:color="000000"/>
+          <w:right w:val="single" w:sz="2" w:space="0" w:color="000000"/>
+          <w:insideH w:val="single" w:sz="2" w:space="0" w:color="000000"/>
+          <w:insideV w:val="single" w:sz="2" w:space="0" w:color="000000"/>
         </w:tblBorders>
-        <w:shd w:val="clear" w:color="auto" w:fill="auto"/>
         <w:tblLayout w:type="fixed"/>
+        <w:tblLook w:val="04A0"/>
       </w:tblPr>
       <w:tblGrid>
         <w:gridCol w:w="4813"/>
         <w:gridCol w:w="4814"/>
       </w:tblGrid>
       <w:tr>
-        <w:tblPrEx>
-          <w:shd w:val="clear" w:color="auto" w:fill="auto"/>
-        </w:tblPrEx>
-        <w:trPr>
-          <w:trHeight w:val="3930" w:hRule="atLeast"/>
-        </w:trPr>
-        <w:tc>
-          <w:tcPr>
-            <w:tcW w:type="dxa" w:w="4813"/>
+        <w:trPr>
+          <w:trHeight w:val="3930"/>
+        </w:trPr>
+        <w:tc>
+          <w:tcPr>
+            <w:tcW w:w="4813" w:type="dxa"/>
             <w:tcBorders>
               <w:top w:val="nil"/>
               <w:left w:val="nil"/>
@@ -1253,20 +1175,20 @@
             </w:tcBorders>
             <w:shd w:val="clear" w:color="auto" w:fill="auto"/>
             <w:tcMar>
-              <w:top w:type="dxa" w:w="0"/>
-              <w:left w:type="dxa" w:w="80"/>
-              <w:bottom w:type="dxa" w:w="0"/>
-              <w:right w:type="dxa" w:w="80"/>
-            </w:tcMar>
-            <w:vAlign w:val="top"/>
-          </w:tcPr>
-          <w:p>
-            <w:pPr>
-              <w:spacing w:before="0" w:after="0"/>
-              <w:ind w:left="0" w:right="0" w:firstLine="0"/>
+              <w:top w:w="0" w:type="dxa"/>
+              <w:left w:w="80" w:type="dxa"/>
+              <w:bottom w:w="0" w:type="dxa"/>
+              <w:right w:w="80" w:type="dxa"/>
+            </w:tcMar>
+          </w:tcPr>
+          <w:p>
+            <w:pPr>
               <w:jc w:val="center"/>
             </w:pPr>
             <w:r>
+              <w:rPr>
+                <w:noProof/>
+              </w:rPr>
               <w:drawing>
                 <wp:inline distT="0" distB="0" distL="0" distR="0">
                   <wp:extent cx="2052106" cy="2495361"/>
@@ -1279,14 +1201,14 @@
                         <pic:nvPicPr>
                           <pic:cNvPr id="1073741828" name="Martell.png"/>
                           <pic:cNvPicPr>
-                            <a:picLocks noChangeAspect="0"/>
+                            <a:picLocks/>
                           </pic:cNvPicPr>
                         </pic:nvPicPr>
                         <pic:blipFill>
-                          <a:blip r:embed="rId7">
+                          <a:blip r:embed="rId9" cstate="print">
                             <a:extLst/>
                           </a:blip>
-                          <a:srcRect l="0" t="0" r="0" b="0"/>
+                          <a:srcRect/>
                           <a:stretch>
                             <a:fillRect/>
                           </a:stretch>
@@ -1310,7 +1232,7 @@
         </w:tc>
         <w:tc>
           <w:tcPr>
-            <w:tcW w:type="dxa" w:w="4813"/>
+            <w:tcW w:w="4813" w:type="dxa"/>
             <w:tcBorders>
               <w:top w:val="nil"/>
               <w:left w:val="nil"/>
@@ -1319,21 +1241,19 @@
             </w:tcBorders>
             <w:shd w:val="clear" w:color="auto" w:fill="auto"/>
             <w:tcMar>
-              <w:top w:type="dxa" w:w="0"/>
-              <w:left w:type="dxa" w:w="80"/>
-              <w:bottom w:type="dxa" w:w="0"/>
-              <w:right w:type="dxa" w:w="80"/>
+              <w:top w:w="0" w:type="dxa"/>
+              <w:left w:w="80" w:type="dxa"/>
+              <w:bottom w:w="0" w:type="dxa"/>
+              <w:right w:w="80" w:type="dxa"/>
             </w:tcMar>
             <w:vAlign w:val="center"/>
           </w:tcPr>
           <w:p>
             <w:pPr>
               <w:pStyle w:val="Title"/>
-              <w:bidi w:val="0"/>
-            </w:pPr>
-            <w:r>
-              <w:rPr>
-                <w:rtl w:val="0"/>
+            </w:pPr>
+            <w:r>
+              <w:rPr>
                 <w:lang w:val="it-IT"/>
               </w:rPr>
               <w:t>Martell</w:t>
@@ -1342,39 +1262,22 @@
           <w:p>
             <w:pPr>
               <w:pStyle w:val="Subtitle"/>
-              <w:bidi w:val="0"/>
-            </w:pPr>
-            <w:r>
-              <w:rPr>
-                <w:rFonts w:ascii="Arial Unicode MS" w:cs="Arial Unicode MS" w:hAnsi="Arial Unicode MS" w:eastAsia="Arial Unicode MS" w:hint="default"/>
-                <w:b w:val="0"/>
-                <w:bCs w:val="0"/>
-                <w:i w:val="0"/>
-                <w:iCs w:val="0"/>
-                <w:rtl w:val="0"/>
+            </w:pPr>
+            <w:r>
+              <w:rPr>
+                <w:rFonts w:ascii="Arial Unicode MS" w:hAnsi="Arial Unicode MS"/>
               </w:rPr>
               <w:t>“</w:t>
             </w:r>
             <w:r>
               <w:rPr>
-                <w:rFonts w:ascii="Arial Unicode MS" w:cs="Arial Unicode MS" w:hAnsi="Arial Unicode MS" w:eastAsia="Arial Unicode MS"/>
-                <w:b w:val="0"/>
-                <w:bCs w:val="0"/>
-                <w:i w:val="0"/>
-                <w:iCs w:val="0"/>
-                <w:rtl w:val="0"/>
-                <w:lang w:val="en-US"/>
+                <w:rFonts w:ascii="Arial Unicode MS" w:hAnsi="Arial Unicode MS"/>
               </w:rPr>
               <w:t>Unbowed, Unbent, Unbroken</w:t>
             </w:r>
             <w:r>
               <w:rPr>
-                <w:rFonts w:ascii="Arial Unicode MS" w:cs="Arial Unicode MS" w:hAnsi="Arial Unicode MS" w:eastAsia="Arial Unicode MS" w:hint="default"/>
-                <w:b w:val="0"/>
-                <w:bCs w:val="0"/>
-                <w:i w:val="0"/>
-                <w:iCs w:val="0"/>
-                <w:rtl w:val="0"/>
+                <w:rFonts w:ascii="Arial Unicode MS" w:hAnsi="Arial Unicode MS"/>
               </w:rPr>
               <w:t>”</w:t>
             </w:r>
@@ -1382,69 +1285,59 @@
         </w:tc>
       </w:tr>
       <w:tr>
-        <w:tblPrEx>
-          <w:shd w:val="clear" w:color="auto" w:fill="auto"/>
-        </w:tblPrEx>
-        <w:trPr>
-          <w:trHeight w:val="383" w:hRule="atLeast"/>
-        </w:trPr>
-        <w:tc>
-          <w:tcPr>
-            <w:tcW w:type="dxa" w:w="9627"/>
+        <w:trPr>
+          <w:trHeight w:val="383"/>
+        </w:trPr>
+        <w:tc>
+          <w:tcPr>
+            <w:tcW w:w="9627" w:type="dxa"/>
             <w:gridSpan w:val="2"/>
             <w:tcBorders>
               <w:top w:val="nil"/>
               <w:left w:val="nil"/>
-              <w:bottom w:val="single" w:color="000000" w:sz="2" w:space="0" w:shadow="0" w:frame="0"/>
-              <w:right w:val="nil"/>
-            </w:tcBorders>
-            <w:shd w:val="clear" w:color="auto" w:fill="auto"/>
-            <w:tcMar>
-              <w:top w:type="dxa" w:w="80"/>
-              <w:left w:type="dxa" w:w="80"/>
-              <w:bottom w:type="dxa" w:w="80"/>
-              <w:right w:type="dxa" w:w="80"/>
-            </w:tcMar>
-            <w:vAlign w:val="top"/>
+              <w:bottom w:val="single" w:sz="2" w:space="0" w:color="000000"/>
+              <w:right w:val="nil"/>
+            </w:tcBorders>
+            <w:shd w:val="clear" w:color="auto" w:fill="auto"/>
+            <w:tcMar>
+              <w:top w:w="80" w:type="dxa"/>
+              <w:left w:w="80" w:type="dxa"/>
+              <w:bottom w:w="80" w:type="dxa"/>
+              <w:right w:w="80" w:type="dxa"/>
+            </w:tcMar>
           </w:tcPr>
           <w:p/>
         </w:tc>
       </w:tr>
       <w:tr>
-        <w:tblPrEx>
-          <w:shd w:val="clear" w:color="auto" w:fill="auto"/>
-        </w:tblPrEx>
-        <w:trPr>
-          <w:trHeight w:val="583" w:hRule="atLeast"/>
-        </w:trPr>
-        <w:tc>
-          <w:tcPr>
-            <w:tcW w:type="dxa" w:w="9627"/>
+        <w:trPr>
+          <w:trHeight w:val="583"/>
+        </w:trPr>
+        <w:tc>
+          <w:tcPr>
+            <w:tcW w:w="9627" w:type="dxa"/>
             <w:gridSpan w:val="2"/>
             <w:tcBorders>
-              <w:top w:val="single" w:color="000000" w:sz="2" w:space="0" w:shadow="0" w:frame="0"/>
+              <w:top w:val="single" w:sz="2" w:space="0" w:color="000000"/>
               <w:left w:val="nil"/>
               <w:bottom w:val="nil"/>
               <w:right w:val="nil"/>
             </w:tcBorders>
             <w:shd w:val="clear" w:color="auto" w:fill="auto"/>
             <w:tcMar>
-              <w:top w:type="dxa" w:w="80"/>
-              <w:left w:type="dxa" w:w="80"/>
-              <w:bottom w:type="dxa" w:w="80"/>
-              <w:right w:type="dxa" w:w="80"/>
-            </w:tcMar>
-            <w:vAlign w:val="top"/>
-          </w:tcPr>
-          <w:p>
-            <w:pPr>
-              <w:pStyle w:val="Heading 2"/>
-              <w:bidi w:val="0"/>
-            </w:pPr>
-            <w:r>
-              <w:rPr>
-                <w:rFonts w:ascii="EBGaramond08-Regular" w:cs="Arial Unicode MS" w:hAnsi="EBGaramond08-Regular" w:eastAsia="Arial Unicode MS"/>
-                <w:rtl w:val="0"/>
+              <w:top w:w="80" w:type="dxa"/>
+              <w:left w:w="80" w:type="dxa"/>
+              <w:bottom w:w="80" w:type="dxa"/>
+              <w:right w:w="80" w:type="dxa"/>
+            </w:tcMar>
+          </w:tcPr>
+          <w:p>
+            <w:pPr>
+              <w:pStyle w:val="Heading2"/>
+            </w:pPr>
+            <w:r>
+              <w:rPr>
+                <w:rFonts w:eastAsia="Arial Unicode MS" w:cs="Arial Unicode MS"/>
               </w:rPr>
               <w:t>RECAP</w:t>
             </w:r>
@@ -1452,15 +1345,12 @@
         </w:tc>
       </w:tr>
       <w:tr>
-        <w:tblPrEx>
-          <w:shd w:val="clear" w:color="auto" w:fill="auto"/>
-        </w:tblPrEx>
-        <w:trPr>
-          <w:trHeight w:val="1520" w:hRule="atLeast"/>
-        </w:trPr>
-        <w:tc>
-          <w:tcPr>
-            <w:tcW w:type="dxa" w:w="9627"/>
+        <w:trPr>
+          <w:trHeight w:val="1520"/>
+        </w:trPr>
+        <w:tc>
+          <w:tcPr>
+            <w:tcW w:w="9627" w:type="dxa"/>
             <w:gridSpan w:val="2"/>
             <w:tcBorders>
               <w:top w:val="nil"/>
@@ -1470,92 +1360,85 @@
             </w:tcBorders>
             <w:shd w:val="clear" w:color="auto" w:fill="auto"/>
             <w:tcMar>
-              <w:top w:type="dxa" w:w="80"/>
-              <w:left w:type="dxa" w:w="80"/>
-              <w:bottom w:type="dxa" w:w="80"/>
-              <w:right w:type="dxa" w:w="80"/>
-            </w:tcMar>
-            <w:vAlign w:val="top"/>
-          </w:tcPr>
-          <w:p>
-            <w:pPr>
-              <w:pStyle w:val="Table Style 2"/>
-              <w:bidi w:val="0"/>
-            </w:pPr>
-            <w:r>
-              <w:rPr>
-                <w:rFonts w:ascii="Helvetica" w:cs="Arial Unicode MS" w:hAnsi="Helvetica" w:eastAsia="Arial Unicode MS"/>
-                <w:rtl w:val="0"/>
-              </w:rPr>
-              <w:t>Ellaria Sand and the Sandsnakes (Obara, Tyene and Nymeria) have assasinated Doran Martell and his son Trystane. Ellaria now rules Dorne and looks to be making an alliance with Houses Tyrell and Targaryen.</w:t>
-            </w:r>
-          </w:p>
-        </w:tc>
-      </w:tr>
-      <w:tr>
-        <w:tblPrEx>
-          <w:shd w:val="clear" w:color="auto" w:fill="auto"/>
-        </w:tblPrEx>
-        <w:trPr>
-          <w:trHeight w:val="383" w:hRule="atLeast"/>
-        </w:trPr>
-        <w:tc>
-          <w:tcPr>
-            <w:tcW w:type="dxa" w:w="9627"/>
+              <w:top w:w="80" w:type="dxa"/>
+              <w:left w:w="80" w:type="dxa"/>
+              <w:bottom w:w="80" w:type="dxa"/>
+              <w:right w:w="80" w:type="dxa"/>
+            </w:tcMar>
+          </w:tcPr>
+          <w:p>
+            <w:pPr>
+              <w:pStyle w:val="TableStyle2"/>
+            </w:pPr>
+            <w:r>
+              <w:rPr>
+                <w:rFonts w:eastAsia="Arial Unicode MS" w:cs="Arial Unicode MS"/>
+              </w:rPr>
+              <w:t>Ellaria Sand and the Sandsnakes (Obara, Tyene and Nymeria) have assasinated Doran Martell and his son Trystane. Ellaria now</w:t>
+            </w:r>
+            <w:r>
+              <w:rPr>
+                <w:rFonts w:eastAsia="Arial Unicode MS" w:cs="Arial Unicode MS"/>
+              </w:rPr>
+              <w:t xml:space="preserve"> rules Dorne and looks to be making an alliance with Houses Tyrell and Targaryen.</w:t>
+            </w:r>
+          </w:p>
+        </w:tc>
+      </w:tr>
+      <w:tr>
+        <w:trPr>
+          <w:trHeight w:val="383"/>
+        </w:trPr>
+        <w:tc>
+          <w:tcPr>
+            <w:tcW w:w="9627" w:type="dxa"/>
             <w:gridSpan w:val="2"/>
             <w:tcBorders>
               <w:top w:val="nil"/>
               <w:left w:val="nil"/>
-              <w:bottom w:val="single" w:color="000000" w:sz="2" w:space="0" w:shadow="0" w:frame="0"/>
-              <w:right w:val="nil"/>
-            </w:tcBorders>
-            <w:shd w:val="clear" w:color="auto" w:fill="auto"/>
-            <w:tcMar>
-              <w:top w:type="dxa" w:w="80"/>
-              <w:left w:type="dxa" w:w="80"/>
-              <w:bottom w:type="dxa" w:w="80"/>
-              <w:right w:type="dxa" w:w="80"/>
-            </w:tcMar>
-            <w:vAlign w:val="top"/>
+              <w:bottom w:val="single" w:sz="2" w:space="0" w:color="000000"/>
+              <w:right w:val="nil"/>
+            </w:tcBorders>
+            <w:shd w:val="clear" w:color="auto" w:fill="auto"/>
+            <w:tcMar>
+              <w:top w:w="80" w:type="dxa"/>
+              <w:left w:w="80" w:type="dxa"/>
+              <w:bottom w:w="80" w:type="dxa"/>
+              <w:right w:w="80" w:type="dxa"/>
+            </w:tcMar>
           </w:tcPr>
           <w:p/>
         </w:tc>
       </w:tr>
       <w:tr>
-        <w:tblPrEx>
-          <w:shd w:val="clear" w:color="auto" w:fill="auto"/>
-        </w:tblPrEx>
-        <w:trPr>
-          <w:trHeight w:val="583" w:hRule="atLeast"/>
-        </w:trPr>
-        <w:tc>
-          <w:tcPr>
-            <w:tcW w:type="dxa" w:w="9627"/>
+        <w:trPr>
+          <w:trHeight w:val="583"/>
+        </w:trPr>
+        <w:tc>
+          <w:tcPr>
+            <w:tcW w:w="9627" w:type="dxa"/>
             <w:gridSpan w:val="2"/>
             <w:tcBorders>
-              <w:top w:val="single" w:color="000000" w:sz="2" w:space="0" w:shadow="0" w:frame="0"/>
+              <w:top w:val="single" w:sz="2" w:space="0" w:color="000000"/>
               <w:left w:val="nil"/>
               <w:bottom w:val="nil"/>
               <w:right w:val="nil"/>
             </w:tcBorders>
             <w:shd w:val="clear" w:color="auto" w:fill="auto"/>
             <w:tcMar>
-              <w:top w:type="dxa" w:w="80"/>
-              <w:left w:type="dxa" w:w="80"/>
-              <w:bottom w:type="dxa" w:w="80"/>
-              <w:right w:type="dxa" w:w="80"/>
-            </w:tcMar>
-            <w:vAlign w:val="top"/>
-          </w:tcPr>
-          <w:p>
-            <w:pPr>
-              <w:pStyle w:val="Heading 2"/>
-              <w:bidi w:val="0"/>
-            </w:pPr>
-            <w:r>
-              <w:rPr>
-                <w:rFonts w:ascii="EBGaramond08-Regular" w:cs="Arial Unicode MS" w:hAnsi="EBGaramond08-Regular" w:eastAsia="Arial Unicode MS"/>
-                <w:rtl w:val="0"/>
+              <w:top w:w="80" w:type="dxa"/>
+              <w:left w:w="80" w:type="dxa"/>
+              <w:bottom w:w="80" w:type="dxa"/>
+              <w:right w:w="80" w:type="dxa"/>
+            </w:tcMar>
+          </w:tcPr>
+          <w:p>
+            <w:pPr>
+              <w:pStyle w:val="Heading2"/>
+            </w:pPr>
+            <w:r>
+              <w:rPr>
+                <w:rFonts w:eastAsia="Arial Unicode MS" w:cs="Arial Unicode MS"/>
               </w:rPr>
               <w:t>RESOURCES</w:t>
             </w:r>
@@ -1563,15 +1446,12 @@
         </w:tc>
       </w:tr>
       <w:tr>
-        <w:tblPrEx>
-          <w:shd w:val="clear" w:color="auto" w:fill="auto"/>
-        </w:tblPrEx>
-        <w:trPr>
-          <w:trHeight w:val="380" w:hRule="atLeast"/>
-        </w:trPr>
-        <w:tc>
-          <w:tcPr>
-            <w:tcW w:type="dxa" w:w="9627"/>
+        <w:trPr>
+          <w:trHeight w:val="380"/>
+        </w:trPr>
+        <w:tc>
+          <w:tcPr>
+            <w:tcW w:w="9627" w:type="dxa"/>
             <w:gridSpan w:val="2"/>
             <w:tcBorders>
               <w:top w:val="nil"/>
@@ -1581,35 +1461,52 @@
             </w:tcBorders>
             <w:shd w:val="clear" w:color="auto" w:fill="auto"/>
             <w:tcMar>
-              <w:top w:type="dxa" w:w="80"/>
-              <w:left w:type="dxa" w:w="80"/>
-              <w:bottom w:type="dxa" w:w="80"/>
-              <w:right w:type="dxa" w:w="80"/>
-            </w:tcMar>
-            <w:vAlign w:val="top"/>
-          </w:tcPr>
-          <w:p/>
+              <w:top w:w="80" w:type="dxa"/>
+              <w:left w:w="80" w:type="dxa"/>
+              <w:bottom w:w="80" w:type="dxa"/>
+              <w:right w:w="80" w:type="dxa"/>
+            </w:tcMar>
+          </w:tcPr>
+          <w:p>
+            <w:r>
+              <w:t>Gold</w:t>
+            </w:r>
+          </w:p>
+          <w:p>
+            <w:r>
+              <w:t>Assassins</w:t>
+            </w:r>
+          </w:p>
+          <w:p>
+            <w:r>
+              <w:t>Castle</w:t>
+            </w:r>
+          </w:p>
+          <w:p>
+            <w:r>
+              <w:t>Fleet</w:t>
+            </w:r>
+          </w:p>
+          <w:p>
+            <w:r>
+              <w:t>Alliances[?]</w:t>
+            </w:r>
+          </w:p>
         </w:tc>
       </w:tr>
     </w:tbl>
     <w:p>
       <w:pPr>
         <w:pStyle w:val="Body"/>
-        <w:bidi w:val="0"/>
       </w:pPr>
     </w:p>
     <w:p>
       <w:pPr>
         <w:pStyle w:val="Body"/>
-        <w:bidi w:val="0"/>
       </w:pPr>
       <w:r>
         <w:rPr>
-          <w:rFonts w:ascii="Arial Unicode MS" w:cs="Arial Unicode MS" w:hAnsi="Arial Unicode MS" w:eastAsia="Arial Unicode MS"/>
-          <w:b w:val="0"/>
-          <w:bCs w:val="0"/>
-          <w:i w:val="0"/>
-          <w:iCs w:val="0"/>
+          <w:rFonts w:ascii="Arial Unicode MS" w:hAnsi="Arial Unicode MS"/>
         </w:rPr>
         <w:br w:type="page"/>
       </w:r>
@@ -1617,39 +1514,34 @@
     <w:p>
       <w:pPr>
         <w:pStyle w:val="Body"/>
-        <w:bidi w:val="0"/>
       </w:pPr>
     </w:p>
     <w:tbl>
       <w:tblPr>
         <w:tblW w:w="9627" w:type="dxa"/>
-        <w:jc w:val="left"/>
         <w:tblInd w:w="108" w:type="dxa"/>
         <w:tblBorders>
-          <w:top w:val="single" w:color="000000" w:sz="2" w:space="0" w:shadow="0" w:frame="0"/>
-          <w:left w:val="single" w:color="000000" w:sz="2" w:space="0" w:shadow="0" w:frame="0"/>
-          <w:bottom w:val="single" w:color="000000" w:sz="2" w:space="0" w:shadow="0" w:frame="0"/>
-          <w:right w:val="single" w:color="000000" w:sz="2" w:space="0" w:shadow="0" w:frame="0"/>
-          <w:insideH w:val="single" w:color="000000" w:sz="2" w:space="0" w:shadow="0" w:frame="0"/>
-          <w:insideV w:val="single" w:color="000000" w:sz="2" w:space="0" w:shadow="0" w:frame="0"/>
+          <w:top w:val="single" w:sz="2" w:space="0" w:color="000000"/>
+          <w:left w:val="single" w:sz="2" w:space="0" w:color="000000"/>
+          <w:bottom w:val="single" w:sz="2" w:space="0" w:color="000000"/>
+          <w:right w:val="single" w:sz="2" w:space="0" w:color="000000"/>
+          <w:insideH w:val="single" w:sz="2" w:space="0" w:color="000000"/>
+          <w:insideV w:val="single" w:sz="2" w:space="0" w:color="000000"/>
         </w:tblBorders>
-        <w:shd w:val="clear" w:color="auto" w:fill="auto"/>
         <w:tblLayout w:type="fixed"/>
+        <w:tblLook w:val="04A0"/>
       </w:tblPr>
       <w:tblGrid>
         <w:gridCol w:w="4813"/>
         <w:gridCol w:w="4814"/>
       </w:tblGrid>
       <w:tr>
-        <w:tblPrEx>
-          <w:shd w:val="clear" w:color="auto" w:fill="auto"/>
-        </w:tblPrEx>
-        <w:trPr>
-          <w:trHeight w:val="3868" w:hRule="atLeast"/>
-        </w:trPr>
-        <w:tc>
-          <w:tcPr>
-            <w:tcW w:type="dxa" w:w="4813"/>
+        <w:trPr>
+          <w:trHeight w:val="3868"/>
+        </w:trPr>
+        <w:tc>
+          <w:tcPr>
+            <w:tcW w:w="4813" w:type="dxa"/>
             <w:tcBorders>
               <w:top w:val="nil"/>
               <w:left w:val="nil"/>
@@ -1658,20 +1550,20 @@
             </w:tcBorders>
             <w:shd w:val="clear" w:color="auto" w:fill="auto"/>
             <w:tcMar>
-              <w:top w:type="dxa" w:w="0"/>
-              <w:left w:type="dxa" w:w="80"/>
-              <w:bottom w:type="dxa" w:w="0"/>
-              <w:right w:type="dxa" w:w="80"/>
-            </w:tcMar>
-            <w:vAlign w:val="top"/>
-          </w:tcPr>
-          <w:p>
-            <w:pPr>
-              <w:spacing w:before="0" w:after="0"/>
-              <w:ind w:left="0" w:right="0" w:firstLine="0"/>
+              <w:top w:w="0" w:type="dxa"/>
+              <w:left w:w="80" w:type="dxa"/>
+              <w:bottom w:w="0" w:type="dxa"/>
+              <w:right w:w="80" w:type="dxa"/>
+            </w:tcMar>
+          </w:tcPr>
+          <w:p>
+            <w:pPr>
               <w:jc w:val="center"/>
             </w:pPr>
             <w:r>
+              <w:rPr>
+                <w:noProof/>
+              </w:rPr>
               <w:drawing>
                 <wp:inline distT="0" distB="0" distL="0" distR="0">
                   <wp:extent cx="2046784" cy="2456140"/>
@@ -1684,14 +1576,14 @@
                         <pic:nvPicPr>
                           <pic:cNvPr id="1073741829" name="Greyjoy.png"/>
                           <pic:cNvPicPr>
-                            <a:picLocks noChangeAspect="0"/>
+                            <a:picLocks/>
                           </pic:cNvPicPr>
                         </pic:nvPicPr>
                         <pic:blipFill>
-                          <a:blip r:embed="rId8">
+                          <a:blip r:embed="rId10" cstate="print">
                             <a:extLst/>
                           </a:blip>
-                          <a:srcRect l="0" t="0" r="0" b="0"/>
+                          <a:srcRect/>
                           <a:stretch>
                             <a:fillRect/>
                           </a:stretch>
@@ -1715,7 +1607,7 @@
         </w:tc>
         <w:tc>
           <w:tcPr>
-            <w:tcW w:type="dxa" w:w="4813"/>
+            <w:tcW w:w="4813" w:type="dxa"/>
             <w:tcBorders>
               <w:top w:val="nil"/>
               <w:left w:val="nil"/>
@@ -1724,61 +1616,40 @@
             </w:tcBorders>
             <w:shd w:val="clear" w:color="auto" w:fill="auto"/>
             <w:tcMar>
-              <w:top w:type="dxa" w:w="0"/>
-              <w:left w:type="dxa" w:w="80"/>
-              <w:bottom w:type="dxa" w:w="0"/>
-              <w:right w:type="dxa" w:w="80"/>
+              <w:top w:w="0" w:type="dxa"/>
+              <w:left w:w="80" w:type="dxa"/>
+              <w:bottom w:w="0" w:type="dxa"/>
+              <w:right w:w="80" w:type="dxa"/>
             </w:tcMar>
             <w:vAlign w:val="center"/>
           </w:tcPr>
           <w:p>
             <w:pPr>
               <w:pStyle w:val="Title"/>
-              <w:bidi w:val="0"/>
-            </w:pPr>
-            <w:r>
-              <w:rPr>
-                <w:rtl w:val="0"/>
-              </w:rPr>
+            </w:pPr>
+            <w:r>
               <w:t>Greyjoy</w:t>
             </w:r>
           </w:p>
           <w:p>
             <w:pPr>
               <w:pStyle w:val="Subtitle"/>
-              <w:bidi w:val="0"/>
-            </w:pPr>
-            <w:r>
-              <w:rPr>
-                <w:rFonts w:ascii="Arial Unicode MS" w:cs="Arial Unicode MS" w:hAnsi="Arial Unicode MS" w:eastAsia="Arial Unicode MS" w:hint="default"/>
-                <w:b w:val="0"/>
-                <w:bCs w:val="0"/>
-                <w:i w:val="0"/>
-                <w:iCs w:val="0"/>
-                <w:rtl w:val="0"/>
+            </w:pPr>
+            <w:r>
+              <w:rPr>
+                <w:rFonts w:ascii="Arial Unicode MS" w:hAnsi="Arial Unicode MS"/>
               </w:rPr>
               <w:t>“</w:t>
             </w:r>
             <w:r>
               <w:rPr>
-                <w:rFonts w:ascii="Arial Unicode MS" w:cs="Arial Unicode MS" w:hAnsi="Arial Unicode MS" w:eastAsia="Arial Unicode MS"/>
-                <w:b w:val="0"/>
-                <w:bCs w:val="0"/>
-                <w:i w:val="0"/>
-                <w:iCs w:val="0"/>
-                <w:rtl w:val="0"/>
-                <w:lang w:val="en-US"/>
+                <w:rFonts w:ascii="Arial Unicode MS" w:hAnsi="Arial Unicode MS"/>
               </w:rPr>
               <w:t>We Do Not Sow</w:t>
             </w:r>
             <w:r>
               <w:rPr>
-                <w:rFonts w:ascii="Arial Unicode MS" w:cs="Arial Unicode MS" w:hAnsi="Arial Unicode MS" w:eastAsia="Arial Unicode MS" w:hint="default"/>
-                <w:b w:val="0"/>
-                <w:bCs w:val="0"/>
-                <w:i w:val="0"/>
-                <w:iCs w:val="0"/>
-                <w:rtl w:val="0"/>
+                <w:rFonts w:ascii="Arial Unicode MS" w:hAnsi="Arial Unicode MS"/>
               </w:rPr>
               <w:t>”</w:t>
             </w:r>
@@ -1786,69 +1657,59 @@
         </w:tc>
       </w:tr>
       <w:tr>
-        <w:tblPrEx>
-          <w:shd w:val="clear" w:color="auto" w:fill="auto"/>
-        </w:tblPrEx>
-        <w:trPr>
-          <w:trHeight w:val="383" w:hRule="atLeast"/>
-        </w:trPr>
-        <w:tc>
-          <w:tcPr>
-            <w:tcW w:type="dxa" w:w="9627"/>
+        <w:trPr>
+          <w:trHeight w:val="383"/>
+        </w:trPr>
+        <w:tc>
+          <w:tcPr>
+            <w:tcW w:w="9627" w:type="dxa"/>
             <w:gridSpan w:val="2"/>
             <w:tcBorders>
               <w:top w:val="nil"/>
               <w:left w:val="nil"/>
-              <w:bottom w:val="single" w:color="000000" w:sz="2" w:space="0" w:shadow="0" w:frame="0"/>
-              <w:right w:val="nil"/>
-            </w:tcBorders>
-            <w:shd w:val="clear" w:color="auto" w:fill="auto"/>
-            <w:tcMar>
-              <w:top w:type="dxa" w:w="80"/>
-              <w:left w:type="dxa" w:w="80"/>
-              <w:bottom w:type="dxa" w:w="80"/>
-              <w:right w:type="dxa" w:w="80"/>
-            </w:tcMar>
-            <w:vAlign w:val="top"/>
+              <w:bottom w:val="single" w:sz="2" w:space="0" w:color="000000"/>
+              <w:right w:val="nil"/>
+            </w:tcBorders>
+            <w:shd w:val="clear" w:color="auto" w:fill="auto"/>
+            <w:tcMar>
+              <w:top w:w="80" w:type="dxa"/>
+              <w:left w:w="80" w:type="dxa"/>
+              <w:bottom w:w="80" w:type="dxa"/>
+              <w:right w:w="80" w:type="dxa"/>
+            </w:tcMar>
           </w:tcPr>
           <w:p/>
         </w:tc>
       </w:tr>
       <w:tr>
-        <w:tblPrEx>
-          <w:shd w:val="clear" w:color="auto" w:fill="auto"/>
-        </w:tblPrEx>
-        <w:trPr>
-          <w:trHeight w:val="583" w:hRule="atLeast"/>
-        </w:trPr>
-        <w:tc>
-          <w:tcPr>
-            <w:tcW w:type="dxa" w:w="9627"/>
+        <w:trPr>
+          <w:trHeight w:val="583"/>
+        </w:trPr>
+        <w:tc>
+          <w:tcPr>
+            <w:tcW w:w="9627" w:type="dxa"/>
             <w:gridSpan w:val="2"/>
             <w:tcBorders>
-              <w:top w:val="single" w:color="000000" w:sz="2" w:space="0" w:shadow="0" w:frame="0"/>
+              <w:top w:val="single" w:sz="2" w:space="0" w:color="000000"/>
               <w:left w:val="nil"/>
               <w:bottom w:val="nil"/>
               <w:right w:val="nil"/>
             </w:tcBorders>
             <w:shd w:val="clear" w:color="auto" w:fill="auto"/>
             <w:tcMar>
-              <w:top w:type="dxa" w:w="80"/>
-              <w:left w:type="dxa" w:w="80"/>
-              <w:bottom w:type="dxa" w:w="80"/>
-              <w:right w:type="dxa" w:w="80"/>
-            </w:tcMar>
-            <w:vAlign w:val="top"/>
-          </w:tcPr>
-          <w:p>
-            <w:pPr>
-              <w:pStyle w:val="Heading 2"/>
-              <w:bidi w:val="0"/>
-            </w:pPr>
-            <w:r>
-              <w:rPr>
-                <w:rFonts w:ascii="EBGaramond08-Regular" w:cs="Arial Unicode MS" w:hAnsi="EBGaramond08-Regular" w:eastAsia="Arial Unicode MS"/>
-                <w:rtl w:val="0"/>
+              <w:top w:w="80" w:type="dxa"/>
+              <w:left w:w="80" w:type="dxa"/>
+              <w:bottom w:w="80" w:type="dxa"/>
+              <w:right w:w="80" w:type="dxa"/>
+            </w:tcMar>
+          </w:tcPr>
+          <w:p>
+            <w:pPr>
+              <w:pStyle w:val="Heading2"/>
+            </w:pPr>
+            <w:r>
+              <w:rPr>
+                <w:rFonts w:eastAsia="Arial Unicode MS" w:cs="Arial Unicode MS"/>
               </w:rPr>
               <w:t>RECAP</w:t>
             </w:r>
@@ -1856,15 +1717,12 @@
         </w:tc>
       </w:tr>
       <w:tr>
-        <w:tblPrEx>
-          <w:shd w:val="clear" w:color="auto" w:fill="auto"/>
-        </w:tblPrEx>
-        <w:trPr>
-          <w:trHeight w:val="1140" w:hRule="atLeast"/>
-        </w:trPr>
-        <w:tc>
-          <w:tcPr>
-            <w:tcW w:type="dxa" w:w="9627"/>
+        <w:trPr>
+          <w:trHeight w:val="1140"/>
+        </w:trPr>
+        <w:tc>
+          <w:tcPr>
+            <w:tcW w:w="9627" w:type="dxa"/>
             <w:gridSpan w:val="2"/>
             <w:tcBorders>
               <w:top w:val="nil"/>
@@ -1874,92 +1732,85 @@
             </w:tcBorders>
             <w:shd w:val="clear" w:color="auto" w:fill="auto"/>
             <w:tcMar>
-              <w:top w:type="dxa" w:w="80"/>
-              <w:left w:type="dxa" w:w="80"/>
-              <w:bottom w:type="dxa" w:w="80"/>
-              <w:right w:type="dxa" w:w="80"/>
-            </w:tcMar>
-            <w:vAlign w:val="top"/>
-          </w:tcPr>
-          <w:p>
-            <w:pPr>
-              <w:pStyle w:val="Table Style 2"/>
-              <w:bidi w:val="0"/>
-            </w:pPr>
-            <w:r>
-              <w:rPr>
-                <w:rFonts w:ascii="Helvetica" w:cs="Arial Unicode MS" w:hAnsi="Helvetica" w:eastAsia="Arial Unicode MS"/>
-                <w:rtl w:val="0"/>
-              </w:rPr>
-              <w:t>Yara and Theon have pledged allegiance to Daenerys Stormborn, providing her army with transport to Westeros. Euron Greyjoy is now King of the Iron Islands and building a new Iron fleet.</w:t>
-            </w:r>
-          </w:p>
-        </w:tc>
-      </w:tr>
-      <w:tr>
-        <w:tblPrEx>
-          <w:shd w:val="clear" w:color="auto" w:fill="auto"/>
-        </w:tblPrEx>
-        <w:trPr>
-          <w:trHeight w:val="383" w:hRule="atLeast"/>
-        </w:trPr>
-        <w:tc>
-          <w:tcPr>
-            <w:tcW w:type="dxa" w:w="9627"/>
+              <w:top w:w="80" w:type="dxa"/>
+              <w:left w:w="80" w:type="dxa"/>
+              <w:bottom w:w="80" w:type="dxa"/>
+              <w:right w:w="80" w:type="dxa"/>
+            </w:tcMar>
+          </w:tcPr>
+          <w:p>
+            <w:pPr>
+              <w:pStyle w:val="TableStyle2"/>
+            </w:pPr>
+            <w:r>
+              <w:rPr>
+                <w:rFonts w:eastAsia="Arial Unicode MS" w:cs="Arial Unicode MS"/>
+              </w:rPr>
+              <w:t xml:space="preserve">Yara and Theon have pledged allegiance to Daenerys Stormborn, providing her army with transport to Westeros. Euron </w:t>
+            </w:r>
+            <w:r>
+              <w:rPr>
+                <w:rFonts w:eastAsia="Arial Unicode MS" w:cs="Arial Unicode MS"/>
+              </w:rPr>
+              <w:t>Greyjoy is now King of the Iron Islands and building a new Iron fleet.</w:t>
+            </w:r>
+          </w:p>
+        </w:tc>
+      </w:tr>
+      <w:tr>
+        <w:trPr>
+          <w:trHeight w:val="383"/>
+        </w:trPr>
+        <w:tc>
+          <w:tcPr>
+            <w:tcW w:w="9627" w:type="dxa"/>
             <w:gridSpan w:val="2"/>
             <w:tcBorders>
               <w:top w:val="nil"/>
               <w:left w:val="nil"/>
-              <w:bottom w:val="single" w:color="000000" w:sz="2" w:space="0" w:shadow="0" w:frame="0"/>
-              <w:right w:val="nil"/>
-            </w:tcBorders>
-            <w:shd w:val="clear" w:color="auto" w:fill="auto"/>
-            <w:tcMar>
-              <w:top w:type="dxa" w:w="80"/>
-              <w:left w:type="dxa" w:w="80"/>
-              <w:bottom w:type="dxa" w:w="80"/>
-              <w:right w:type="dxa" w:w="80"/>
-            </w:tcMar>
-            <w:vAlign w:val="top"/>
+              <w:bottom w:val="single" w:sz="2" w:space="0" w:color="000000"/>
+              <w:right w:val="nil"/>
+            </w:tcBorders>
+            <w:shd w:val="clear" w:color="auto" w:fill="auto"/>
+            <w:tcMar>
+              <w:top w:w="80" w:type="dxa"/>
+              <w:left w:w="80" w:type="dxa"/>
+              <w:bottom w:w="80" w:type="dxa"/>
+              <w:right w:w="80" w:type="dxa"/>
+            </w:tcMar>
           </w:tcPr>
           <w:p/>
         </w:tc>
       </w:tr>
       <w:tr>
-        <w:tblPrEx>
-          <w:shd w:val="clear" w:color="auto" w:fill="auto"/>
-        </w:tblPrEx>
-        <w:trPr>
-          <w:trHeight w:val="583" w:hRule="atLeast"/>
-        </w:trPr>
-        <w:tc>
-          <w:tcPr>
-            <w:tcW w:type="dxa" w:w="9627"/>
+        <w:trPr>
+          <w:trHeight w:val="583"/>
+        </w:trPr>
+        <w:tc>
+          <w:tcPr>
+            <w:tcW w:w="9627" w:type="dxa"/>
             <w:gridSpan w:val="2"/>
             <w:tcBorders>
-              <w:top w:val="single" w:color="000000" w:sz="2" w:space="0" w:shadow="0" w:frame="0"/>
+              <w:top w:val="single" w:sz="2" w:space="0" w:color="000000"/>
               <w:left w:val="nil"/>
               <w:bottom w:val="nil"/>
               <w:right w:val="nil"/>
             </w:tcBorders>
             <w:shd w:val="clear" w:color="auto" w:fill="auto"/>
             <w:tcMar>
-              <w:top w:type="dxa" w:w="80"/>
-              <w:left w:type="dxa" w:w="80"/>
-              <w:bottom w:type="dxa" w:w="80"/>
-              <w:right w:type="dxa" w:w="80"/>
-            </w:tcMar>
-            <w:vAlign w:val="top"/>
-          </w:tcPr>
-          <w:p>
-            <w:pPr>
-              <w:pStyle w:val="Heading 2"/>
-              <w:bidi w:val="0"/>
-            </w:pPr>
-            <w:r>
-              <w:rPr>
-                <w:rFonts w:ascii="EBGaramond08-Regular" w:cs="Arial Unicode MS" w:hAnsi="EBGaramond08-Regular" w:eastAsia="Arial Unicode MS"/>
-                <w:rtl w:val="0"/>
+              <w:top w:w="80" w:type="dxa"/>
+              <w:left w:w="80" w:type="dxa"/>
+              <w:bottom w:w="80" w:type="dxa"/>
+              <w:right w:w="80" w:type="dxa"/>
+            </w:tcMar>
+          </w:tcPr>
+          <w:p>
+            <w:pPr>
+              <w:pStyle w:val="Heading2"/>
+            </w:pPr>
+            <w:r>
+              <w:rPr>
+                <w:rFonts w:eastAsia="Arial Unicode MS" w:cs="Arial Unicode MS"/>
               </w:rPr>
               <w:t>RESOURCES</w:t>
             </w:r>
@@ -1967,15 +1818,12 @@
         </w:tc>
       </w:tr>
       <w:tr>
-        <w:tblPrEx>
-          <w:shd w:val="clear" w:color="auto" w:fill="auto"/>
-        </w:tblPrEx>
-        <w:trPr>
-          <w:trHeight w:val="380" w:hRule="atLeast"/>
-        </w:trPr>
-        <w:tc>
-          <w:tcPr>
-            <w:tcW w:type="dxa" w:w="9627"/>
+        <w:trPr>
+          <w:trHeight w:val="380"/>
+        </w:trPr>
+        <w:tc>
+          <w:tcPr>
+            <w:tcW w:w="9627" w:type="dxa"/>
             <w:gridSpan w:val="2"/>
             <w:tcBorders>
               <w:top w:val="nil"/>
@@ -1985,93 +1833,108 @@
             </w:tcBorders>
             <w:shd w:val="clear" w:color="auto" w:fill="auto"/>
             <w:tcMar>
-              <w:top w:type="dxa" w:w="80"/>
-              <w:left w:type="dxa" w:w="80"/>
-              <w:bottom w:type="dxa" w:w="80"/>
-              <w:right w:type="dxa" w:w="80"/>
-            </w:tcMar>
-            <w:vAlign w:val="top"/>
-          </w:tcPr>
-          <w:p/>
+              <w:top w:w="80" w:type="dxa"/>
+              <w:left w:w="80" w:type="dxa"/>
+              <w:bottom w:w="80" w:type="dxa"/>
+              <w:right w:w="80" w:type="dxa"/>
+            </w:tcMar>
+          </w:tcPr>
+          <w:p>
+            <w:r>
+              <w:t>Fleet</w:t>
+            </w:r>
+          </w:p>
+          <w:p>
+            <w:r>
+              <w:t>Army</w:t>
+            </w:r>
+          </w:p>
+          <w:p>
+            <w:r>
+              <w:t>Alliances[Targaryen]</w:t>
+            </w:r>
+          </w:p>
         </w:tc>
       </w:tr>
     </w:tbl>
     <w:p>
       <w:pPr>
         <w:pStyle w:val="Body"/>
-        <w:bidi w:val="0"/>
       </w:pPr>
     </w:p>
     <w:sectPr>
-      <w:headerReference w:type="default" r:id="rId9"/>
-      <w:footerReference w:type="default" r:id="rId10"/>
-      <w:pgSz w:w="11900" w:h="16840" w:orient="portrait"/>
-      <w:pgMar w:top="1134" w:right="1134" w:bottom="1134" w:left="1134" w:header="709" w:footer="850"/>
-      <w:bidi w:val="0"/>
+      <w:headerReference w:type="default" r:id="rId11"/>
+      <w:footerReference w:type="default" r:id="rId12"/>
+      <w:pgSz w:w="11900" w:h="16840"/>
+      <w:pgMar w:top="1134" w:right="1134" w:bottom="1134" w:left="1134" w:header="709" w:footer="850" w:gutter="0"/>
+      <w:cols w:space="720"/>
     </w:sectPr>
   </w:body>
 </w:document>
 </file>
 
+<file path=word/endnotes.xml><?xml version="1.0" encoding="utf-8"?>
+<w:endnotes xmlns:ve="http://schemas.openxmlformats.org/markup-compatibility/2006" xmlns:o="urn:schemas-microsoft-com:office:office" xmlns:r="http://schemas.openxmlformats.org/officeDocument/2006/relationships" xmlns:m="http://schemas.openxmlformats.org/officeDocument/2006/math" xmlns:v="urn:schemas-microsoft-com:vml" xmlns:wp="http://schemas.openxmlformats.org/drawingml/2006/wordprocessingDrawing" xmlns:w10="urn:schemas-microsoft-com:office:word" xmlns:w="http://schemas.openxmlformats.org/wordprocessingml/2006/main" xmlns:wne="http://schemas.microsoft.com/office/word/2006/wordml">
+  <w:endnote w:type="separator" w:id="-1">
+    <w:p>
+      <w:r>
+        <w:separator/>
+      </w:r>
+    </w:p>
+  </w:endnote>
+  <w:endnote w:type="continuationSeparator" w:id="0">
+    <w:p>
+      <w:r>
+        <w:continuationSeparator/>
+      </w:r>
+    </w:p>
+  </w:endnote>
+</w:endnotes>
+</file>
+
 <file path=word/footer1.xml><?xml version="1.0" encoding="utf-8"?>
-<w:ftr xmlns:r="http://schemas.openxmlformats.org/officeDocument/2006/relationships" xmlns:wp="http://schemas.openxmlformats.org/drawingml/2006/wordprocessingDrawing" xmlns:w="http://schemas.openxmlformats.org/wordprocessingml/2006/main" xmlns:w10="urn:schemas-microsoft-com:office:word" xmlns:w14="http://schemas.microsoft.com/office/word/2010/wordml" xmlns:wps="http://schemas.microsoft.com/office/word/2010/wordprocessingShape" xmlns:wpg="http://schemas.microsoft.com/office/word/2010/wordprocessingGroup" xmlns:mc="http://schemas.openxmlformats.org/markup-compatibility/2006" xmlns:v="urn:schemas-microsoft-com:vml" xmlns:o="urn:schemas-microsoft-com:office:office" mc:Ignorable="w14">
-  <w:p>
-    <w:r/>
-  </w:p>
+<w:ftr xmlns:ve="http://schemas.openxmlformats.org/markup-compatibility/2006" xmlns:o="urn:schemas-microsoft-com:office:office" xmlns:r="http://schemas.openxmlformats.org/officeDocument/2006/relationships" xmlns:m="http://schemas.openxmlformats.org/officeDocument/2006/math" xmlns:v="urn:schemas-microsoft-com:vml" xmlns:wp="http://schemas.openxmlformats.org/drawingml/2006/wordprocessingDrawing" xmlns:w10="urn:schemas-microsoft-com:office:word" xmlns:w="http://schemas.openxmlformats.org/wordprocessingml/2006/main" xmlns:wne="http://schemas.microsoft.com/office/word/2006/wordml">
+  <w:p/>
 </w:ftr>
 </file>
 
+<file path=word/footnotes.xml><?xml version="1.0" encoding="utf-8"?>
+<w:footnotes xmlns:ve="http://schemas.openxmlformats.org/markup-compatibility/2006" xmlns:o="urn:schemas-microsoft-com:office:office" xmlns:r="http://schemas.openxmlformats.org/officeDocument/2006/relationships" xmlns:m="http://schemas.openxmlformats.org/officeDocument/2006/math" xmlns:v="urn:schemas-microsoft-com:vml" xmlns:wp="http://schemas.openxmlformats.org/drawingml/2006/wordprocessingDrawing" xmlns:w10="urn:schemas-microsoft-com:office:word" xmlns:w="http://schemas.openxmlformats.org/wordprocessingml/2006/main" xmlns:wne="http://schemas.microsoft.com/office/word/2006/wordml">
+  <w:footnote w:type="separator" w:id="-1">
+    <w:p>
+      <w:r>
+        <w:separator/>
+      </w:r>
+    </w:p>
+  </w:footnote>
+  <w:footnote w:type="continuationSeparator" w:id="0">
+    <w:p>
+      <w:r>
+        <w:continuationSeparator/>
+      </w:r>
+    </w:p>
+  </w:footnote>
+</w:footnotes>
+</file>
+
 <file path=word/header1.xml><?xml version="1.0" encoding="utf-8"?>
-<w:hdr xmlns:r="http://schemas.openxmlformats.org/officeDocument/2006/relationships" xmlns:wp="http://schemas.openxmlformats.org/drawingml/2006/wordprocessingDrawing" xmlns:w="http://schemas.openxmlformats.org/wordprocessingml/2006/main" xmlns:w10="urn:schemas-microsoft-com:office:word" xmlns:w14="http://schemas.microsoft.com/office/word/2010/wordml" xmlns:wps="http://schemas.microsoft.com/office/word/2010/wordprocessingShape" xmlns:wpg="http://schemas.microsoft.com/office/word/2010/wordprocessingGroup" xmlns:mc="http://schemas.openxmlformats.org/markup-compatibility/2006" xmlns:v="urn:schemas-microsoft-com:vml" xmlns:o="urn:schemas-microsoft-com:office:office" mc:Ignorable="w14">
-  <w:p>
-    <w:r/>
-  </w:p>
+<w:hdr xmlns:ve="http://schemas.openxmlformats.org/markup-compatibility/2006" xmlns:o="urn:schemas-microsoft-com:office:office" xmlns:r="http://schemas.openxmlformats.org/officeDocument/2006/relationships" xmlns:m="http://schemas.openxmlformats.org/officeDocument/2006/math" xmlns:v="urn:schemas-microsoft-com:vml" xmlns:wp="http://schemas.openxmlformats.org/drawingml/2006/wordprocessingDrawing" xmlns:w10="urn:schemas-microsoft-com:office:word" xmlns:w="http://schemas.openxmlformats.org/wordprocessingml/2006/main" xmlns:wne="http://schemas.microsoft.com/office/word/2006/wordml">
+  <w:p/>
 </w:hdr>
 </file>
 
 <file path=word/styles.xml><?xml version="1.0" encoding="utf-8"?>
-<w:styles xmlns:w="http://schemas.openxmlformats.org/wordprocessingml/2006/main" xmlns:mc="http://schemas.openxmlformats.org/markup-compatibility/2006" xmlns:w14="http://schemas.microsoft.com/office/word/2010/wordml" mc:Ignorable="w14">
+<w:styles xmlns:r="http://schemas.openxmlformats.org/officeDocument/2006/relationships" xmlns:w="http://schemas.openxmlformats.org/wordprocessingml/2006/main">
   <w:docDefaults>
     <w:rPrDefault>
       <w:rPr>
-        <w:rFonts w:ascii="Times New Roman" w:cs="Times New Roman" w:hAnsi="Times New Roman" w:eastAsia="Arial Unicode MS"/>
-        <w:b w:val="0"/>
-        <w:bCs w:val="0"/>
-        <w:i w:val="0"/>
-        <w:iCs w:val="0"/>
-        <w:caps w:val="0"/>
-        <w:smallCaps w:val="0"/>
-        <w:strike w:val="0"/>
-        <w:dstrike w:val="0"/>
-        <w:outline w:val="0"/>
-        <w:emboss w:val="0"/>
-        <w:imprint w:val="0"/>
-        <w:vanish w:val="0"/>
-        <w:color w:val="auto"/>
-        <w:spacing w:val="0"/>
-        <w:w w:val="100"/>
-        <w:kern w:val="0"/>
-        <w:position w:val="0"/>
-        <w:sz w:val="20"/>
-        <w:szCs w:val="20"/>
-        <w:u w:val="none" w:color="auto"/>
+        <w:rFonts w:ascii="Times New Roman" w:eastAsia="Arial Unicode MS" w:hAnsi="Times New Roman" w:cs="Times New Roman"/>
         <w:bdr w:val="nil"/>
-        <w:vertAlign w:val="baseline"/>
-        <w:lang/>
+        <w:lang w:val="en-US" w:eastAsia="en-US" w:bidi="ar-SA"/>
       </w:rPr>
     </w:rPrDefault>
     <w:pPrDefault>
       <w:pPr>
-        <w:keepNext w:val="0"/>
-        <w:keepLines w:val="0"/>
-        <w:pageBreakBefore w:val="0"/>
-        <w:framePr w:anchorLock="0" w:w="0" w:h="0" w:vSpace="0" w:hSpace="0" w:xAlign="left" w:y="0" w:hRule="exact" w:vAnchor="margin"/>
-        <w:widowControl w:val="1"/>
-        <w:numPr>
-          <w:ilvl w:val="0"/>
-          <w:numId w:val="0"/>
-        </w:numPr>
-        <w:suppressLineNumbers w:val="0"/>
         <w:pBdr>
           <w:top w:val="nil"/>
           <w:left w:val="nil"/>
@@ -2080,252 +1943,291 @@
           <w:between w:val="nil"/>
           <w:bar w:val="nil"/>
         </w:pBdr>
-        <w:shd w:val="clear" w:color="auto" w:fill="auto"/>
-        <w:suppressAutoHyphens w:val="0"/>
-        <w:spacing w:before="0" w:beforeAutospacing="0" w:after="0" w:afterAutospacing="0" w:line="240" w:lineRule="auto"/>
-        <w:ind w:left="0" w:right="0" w:firstLine="0"/>
-        <w:jc w:val="left"/>
-        <w:outlineLvl w:val="9"/>
       </w:pPr>
     </w:pPrDefault>
   </w:docDefaults>
+  <w:latentStyles w:defLockedState="0" w:defUIPriority="99" w:defSemiHidden="1" w:defUnhideWhenUsed="1" w:defQFormat="0" w:count="267">
+    <w:lsdException w:name="Normal" w:semiHidden="0" w:uiPriority="0" w:unhideWhenUsed="0" w:qFormat="1"/>
+    <w:lsdException w:name="heading 1" w:semiHidden="0" w:uiPriority="9" w:unhideWhenUsed="0" w:qFormat="1"/>
+    <w:lsdException w:name="heading 2" w:uiPriority="9" w:qFormat="1"/>
+    <w:lsdException w:name="heading 3" w:uiPriority="9" w:qFormat="1"/>
+    <w:lsdException w:name="heading 4" w:uiPriority="9" w:qFormat="1"/>
+    <w:lsdException w:name="heading 5" w:uiPriority="9" w:qFormat="1"/>
+    <w:lsdException w:name="heading 6" w:uiPriority="9" w:qFormat="1"/>
+    <w:lsdException w:name="heading 7" w:uiPriority="9" w:qFormat="1"/>
+    <w:lsdException w:name="heading 8" w:uiPriority="9" w:qFormat="1"/>
+    <w:lsdException w:name="heading 9" w:uiPriority="9" w:qFormat="1"/>
+    <w:lsdException w:name="toc 1" w:uiPriority="39"/>
+    <w:lsdException w:name="toc 2" w:uiPriority="39"/>
+    <w:lsdException w:name="toc 3" w:uiPriority="39"/>
+    <w:lsdException w:name="toc 4" w:uiPriority="39"/>
+    <w:lsdException w:name="toc 5" w:uiPriority="39"/>
+    <w:lsdException w:name="toc 6" w:uiPriority="39"/>
+    <w:lsdException w:name="toc 7" w:uiPriority="39"/>
+    <w:lsdException w:name="toc 8" w:uiPriority="39"/>
+    <w:lsdException w:name="toc 9" w:uiPriority="39"/>
+    <w:lsdException w:name="caption" w:uiPriority="35" w:qFormat="1"/>
+    <w:lsdException w:name="Title" w:semiHidden="0" w:uiPriority="10" w:unhideWhenUsed="0" w:qFormat="1"/>
+    <w:lsdException w:name="Default Paragraph Font" w:uiPriority="1"/>
+    <w:lsdException w:name="Subtitle" w:semiHidden="0" w:uiPriority="11" w:unhideWhenUsed="0" w:qFormat="1"/>
+    <w:lsdException w:name="Strong" w:semiHidden="0" w:uiPriority="22" w:unhideWhenUsed="0" w:qFormat="1"/>
+    <w:lsdException w:name="Emphasis" w:semiHidden="0" w:uiPriority="20" w:unhideWhenUsed="0" w:qFormat="1"/>
+    <w:lsdException w:name="Table Grid" w:semiHidden="0" w:uiPriority="59" w:unhideWhenUsed="0"/>
+    <w:lsdException w:name="Placeholder Text" w:unhideWhenUsed="0"/>
+    <w:lsdException w:name="No Spacing" w:semiHidden="0" w:uiPriority="1" w:unhideWhenUsed="0" w:qFormat="1"/>
+    <w:lsdException w:name="Light Shading" w:semiHidden="0" w:uiPriority="60" w:unhideWhenUsed="0"/>
+    <w:lsdException w:name="Light List" w:semiHidden="0" w:uiPriority="61" w:unhideWhenUsed="0"/>
+    <w:lsdException w:name="Light Grid" w:semiHidden="0" w:uiPriority="62" w:unhideWhenUsed="0"/>
+    <w:lsdException w:name="Medium Shading 1" w:semiHidden="0" w:uiPriority="63" w:unhideWhenUsed="0"/>
+    <w:lsdException w:name="Medium Shading 2" w:semiHidden="0" w:uiPriority="64" w:unhideWhenUsed="0"/>
+    <w:lsdException w:name="Medium List 1" w:semiHidden="0" w:uiPriority="65" w:unhideWhenUsed="0"/>
+    <w:lsdException w:name="Medium List 2" w:semiHidden="0" w:uiPriority="66" w:unhideWhenUsed="0"/>
+    <w:lsdException w:name="Medium Grid 1" w:semiHidden="0" w:uiPriority="67" w:unhideWhenUsed="0"/>
+    <w:lsdException w:name="Medium Grid 2" w:semiHidden="0" w:uiPriority="68" w:unhideWhenUsed="0"/>
+    <w:lsdException w:name="Medium Grid 3" w:semiHidden="0" w:uiPriority="69" w:unhideWhenUsed="0"/>
+    <w:lsdException w:name="Dark List" w:semiHidden="0" w:uiPriority="70" w:unhideWhenUsed="0"/>
+    <w:lsdException w:name="Colorful Shading" w:semiHidden="0" w:uiPriority="71" w:unhideWhenUsed="0"/>
+    <w:lsdException w:name="Colorful List" w:semiHidden="0" w:uiPriority="72" w:unhideWhenUsed="0"/>
+    <w:lsdException w:name="Colorful Grid" w:semiHidden="0" w:uiPriority="73" w:unhideWhenUsed="0"/>
+    <w:lsdException w:name="Light Shading Accent 1" w:semiHidden="0" w:uiPriority="60" w:unhideWhenUsed="0"/>
+    <w:lsdException w:name="Light List Accent 1" w:semiHidden="0" w:uiPriority="61" w:unhideWhenUsed="0"/>
+    <w:lsdException w:name="Light Grid Accent 1" w:semiHidden="0" w:uiPriority="62" w:unhideWhenUsed="0"/>
+    <w:lsdException w:name="Medium Shading 1 Accent 1" w:semiHidden="0" w:uiPriority="63" w:unhideWhenUsed="0"/>
+    <w:lsdException w:name="Medium Shading 2 Accent 1" w:semiHidden="0" w:uiPriority="64" w:unhideWhenUsed="0"/>
+    <w:lsdException w:name="Medium List 1 Accent 1" w:semiHidden="0" w:uiPriority="65" w:unhideWhenUsed="0"/>
+    <w:lsdException w:name="Revision" w:unhideWhenUsed="0"/>
+    <w:lsdException w:name="List Paragraph" w:semiHidden="0" w:uiPriority="34" w:unhideWhenUsed="0" w:qFormat="1"/>
+    <w:lsdException w:name="Quote" w:semiHidden="0" w:uiPriority="29" w:unhideWhenUsed="0" w:qFormat="1"/>
+    <w:lsdException w:name="Intense Quote" w:semiHidden="0" w:uiPriority="30" w:unhideWhenUsed="0" w:qFormat="1"/>
+    <w:lsdException w:name="Medium List 2 Accent 1" w:semiHidden="0" w:uiPriority="66" w:unhideWhenUsed="0"/>
+    <w:lsdException w:name="Medium Grid 1 Accent 1" w:semiHidden="0" w:uiPriority="67" w:unhideWhenUsed="0"/>
+    <w:lsdException w:name="Medium Grid 2 Accent 1" w:semiHidden="0" w:uiPriority="68" w:unhideWhenUsed="0"/>
+    <w:lsdException w:name="Medium Grid 3 Accent 1" w:semiHidden="0" w:uiPriority="69" w:unhideWhenUsed="0"/>
+    <w:lsdException w:name="Dark List Accent 1" w:semiHidden="0" w:uiPriority="70" w:unhideWhenUsed="0"/>
+    <w:lsdException w:name="Colorful Shading Accent 1" w:semiHidden="0" w:uiPriority="71" w:unhideWhenUsed="0"/>
+    <w:lsdException w:name="Colorful List Accent 1" w:semiHidden="0" w:uiPriority="72" w:unhideWhenUsed="0"/>
+    <w:lsdException w:name="Colorful Grid Accent 1" w:semiHidden="0" w:uiPriority="73" w:unhideWhenUsed="0"/>
+    <w:lsdException w:name="Light Shading Accent 2" w:semiHidden="0" w:uiPriority="60" w:unhideWhenUsed="0"/>
+    <w:lsdException w:name="Light List Accent 2" w:semiHidden="0" w:uiPriority="61" w:unhideWhenUsed="0"/>
+    <w:lsdException w:name="Light Grid Accent 2" w:semiHidden="0" w:uiPriority="62" w:unhideWhenUsed="0"/>
+    <w:lsdException w:name="Medium Shading 1 Accent 2" w:semiHidden="0" w:uiPriority="63" w:unhideWhenUsed="0"/>
+    <w:lsdException w:name="Medium Shading 2 Accent 2" w:semiHidden="0" w:uiPriority="64" w:unhideWhenUsed="0"/>
+    <w:lsdException w:name="Medium List 1 Accent 2" w:semiHidden="0" w:uiPriority="65" w:unhideWhenUsed="0"/>
+    <w:lsdException w:name="Medium List 2 Accent 2" w:semiHidden="0" w:uiPriority="66" w:unhideWhenUsed="0"/>
+    <w:lsdException w:name="Medium Grid 1 Accent 2" w:semiHidden="0" w:uiPriority="67" w:unhideWhenUsed="0"/>
+    <w:lsdException w:name="Medium Grid 2 Accent 2" w:semiHidden="0" w:uiPriority="68" w:unhideWhenUsed="0"/>
+    <w:lsdException w:name="Medium Grid 3 Accent 2" w:semiHidden="0" w:uiPriority="69" w:unhideWhenUsed="0"/>
+    <w:lsdException w:name="Dark List Accent 2" w:semiHidden="0" w:uiPriority="70" w:unhideWhenUsed="0"/>
+    <w:lsdException w:name="Colorful Shading Accent 2" w:semiHidden="0" w:uiPriority="71" w:unhideWhenUsed="0"/>
+    <w:lsdException w:name="Colorful List Accent 2" w:semiHidden="0" w:uiPriority="72" w:unhideWhenUsed="0"/>
+    <w:lsdException w:name="Colorful Grid Accent 2" w:semiHidden="0" w:uiPriority="73" w:unhideWhenUsed="0"/>
+    <w:lsdException w:name="Light Shading Accent 3" w:semiHidden="0" w:uiPriority="60" w:unhideWhenUsed="0"/>
+    <w:lsdException w:name="Light List Accent 3" w:semiHidden="0" w:uiPriority="61" w:unhideWhenUsed="0"/>
+    <w:lsdException w:name="Light Grid Accent 3" w:semiHidden="0" w:uiPriority="62" w:unhideWhenUsed="0"/>
+    <w:lsdException w:name="Medium Shading 1 Accent 3" w:semiHidden="0" w:uiPriority="63" w:unhideWhenUsed="0"/>
+    <w:lsdException w:name="Medium Shading 2 Accent 3" w:semiHidden="0" w:uiPriority="64" w:unhideWhenUsed="0"/>
+    <w:lsdException w:name="Medium List 1 Accent 3" w:semiHidden="0" w:uiPriority="65" w:unhideWhenUsed="0"/>
+    <w:lsdException w:name="Medium List 2 Accent 3" w:semiHidden="0" w:uiPriority="66" w:unhideWhenUsed="0"/>
+    <w:lsdException w:name="Medium Grid 1 Accent 3" w:semiHidden="0" w:uiPriority="67" w:unhideWhenUsed="0"/>
+    <w:lsdException w:name="Medium Grid 2 Accent 3" w:semiHidden="0" w:uiPriority="68" w:unhideWhenUsed="0"/>
+    <w:lsdException w:name="Medium Grid 3 Accent 3" w:semiHidden="0" w:uiPriority="69" w:unhideWhenUsed="0"/>
+    <w:lsdException w:name="Dark List Accent 3" w:semiHidden="0" w:uiPriority="70" w:unhideWhenUsed="0"/>
+    <w:lsdException w:name="Colorful Shading Accent 3" w:semiHidden="0" w:uiPriority="71" w:unhideWhenUsed="0"/>
+    <w:lsdException w:name="Colorful List Accent 3" w:semiHidden="0" w:uiPriority="72" w:unhideWhenUsed="0"/>
+    <w:lsdException w:name="Colorful Grid Accent 3" w:semiHidden="0" w:uiPriority="73" w:unhideWhenUsed="0"/>
+    <w:lsdException w:name="Light Shading Accent 4" w:semiHidden="0" w:uiPriority="60" w:unhideWhenUsed="0"/>
+    <w:lsdException w:name="Light List Accent 4" w:semiHidden="0" w:uiPriority="61" w:unhideWhenUsed="0"/>
+    <w:lsdException w:name="Light Grid Accent 4" w:semiHidden="0" w:uiPriority="62" w:unhideWhenUsed="0"/>
+    <w:lsdException w:name="Medium Shading 1 Accent 4" w:semiHidden="0" w:uiPriority="63" w:unhideWhenUsed="0"/>
+    <w:lsdException w:name="Medium Shading 2 Accent 4" w:semiHidden="0" w:uiPriority="64" w:unhideWhenUsed="0"/>
+    <w:lsdException w:name="Medium List 1 Accent 4" w:semiHidden="0" w:uiPriority="65" w:unhideWhenUsed="0"/>
+    <w:lsdException w:name="Medium List 2 Accent 4" w:semiHidden="0" w:uiPriority="66" w:unhideWhenUsed="0"/>
+    <w:lsdException w:name="Medium Grid 1 Accent 4" w:semiHidden="0" w:uiPriority="67" w:unhideWhenUsed="0"/>
+    <w:lsdException w:name="Medium Grid 2 Accent 4" w:semiHidden="0" w:uiPriority="68" w:unhideWhenUsed="0"/>
+    <w:lsdException w:name="Medium Grid 3 Accent 4" w:semiHidden="0" w:uiPriority="69" w:unhideWhenUsed="0"/>
+    <w:lsdException w:name="Dark List Accent 4" w:semiHidden="0" w:uiPriority="70" w:unhideWhenUsed="0"/>
+    <w:lsdException w:name="Colorful Shading Accent 4" w:semiHidden="0" w:uiPriority="71" w:unhideWhenUsed="0"/>
+    <w:lsdException w:name="Colorful List Accent 4" w:semiHidden="0" w:uiPriority="72" w:unhideWhenUsed="0"/>
+    <w:lsdException w:name="Colorful Grid Accent 4" w:semiHidden="0" w:uiPriority="73" w:unhideWhenUsed="0"/>
+    <w:lsdException w:name="Light Shading Accent 5" w:semiHidden="0" w:uiPriority="60" w:unhideWhenUsed="0"/>
+    <w:lsdException w:name="Light List Accent 5" w:semiHidden="0" w:uiPriority="61" w:unhideWhenUsed="0"/>
+    <w:lsdException w:name="Light Grid Accent 5" w:semiHidden="0" w:uiPriority="62" w:unhideWhenUsed="0"/>
+    <w:lsdException w:name="Medium Shading 1 Accent 5" w:semiHidden="0" w:uiPriority="63" w:unhideWhenUsed="0"/>
+    <w:lsdException w:name="Medium Shading 2 Accent 5" w:semiHidden="0" w:uiPriority="64" w:unhideWhenUsed="0"/>
+    <w:lsdException w:name="Medium List 1 Accent 5" w:semiHidden="0" w:uiPriority="65" w:unhideWhenUsed="0"/>
+    <w:lsdException w:name="Medium List 2 Accent 5" w:semiHidden="0" w:uiPriority="66" w:unhideWhenUsed="0"/>
+    <w:lsdException w:name="Medium Grid 1 Accent 5" w:semiHidden="0" w:uiPriority="67" w:unhideWhenUsed="0"/>
+    <w:lsdException w:name="Medium Grid 2 Accent 5" w:semiHidden="0" w:uiPriority="68" w:unhideWhenUsed="0"/>
+    <w:lsdException w:name="Medium Grid 3 Accent 5" w:semiHidden="0" w:uiPriority="69" w:unhideWhenUsed="0"/>
+    <w:lsdException w:name="Dark List Accent 5" w:semiHidden="0" w:uiPriority="70" w:unhideWhenUsed="0"/>
+    <w:lsdException w:name="Colorful Shading Accent 5" w:semiHidden="0" w:uiPriority="71" w:unhideWhenUsed="0"/>
+    <w:lsdException w:name="Colorful List Accent 5" w:semiHidden="0" w:uiPriority="72" w:unhideWhenUsed="0"/>
+    <w:lsdException w:name="Colorful Grid Accent 5" w:semiHidden="0" w:uiPriority="73" w:unhideWhenUsed="0"/>
+    <w:lsdException w:name="Light Shading Accent 6" w:semiHidden="0" w:uiPriority="60" w:unhideWhenUsed="0"/>
+    <w:lsdException w:name="Light List Accent 6" w:semiHidden="0" w:uiPriority="61" w:unhideWhenUsed="0"/>
+    <w:lsdException w:name="Light Grid Accent 6" w:semiHidden="0" w:uiPriority="62" w:unhideWhenUsed="0"/>
+    <w:lsdException w:name="Medium Shading 1 Accent 6" w:semiHidden="0" w:uiPriority="63" w:unhideWhenUsed="0"/>
+    <w:lsdException w:name="Medium Shading 2 Accent 6" w:semiHidden="0" w:uiPriority="64" w:unhideWhenUsed="0"/>
+    <w:lsdException w:name="Medium List 1 Accent 6" w:semiHidden="0" w:uiPriority="65" w:unhideWhenUsed="0"/>
+    <w:lsdException w:name="Medium List 2 Accent 6" w:semiHidden="0" w:uiPriority="66" w:unhideWhenUsed="0"/>
+    <w:lsdException w:name="Medium Grid 1 Accent 6" w:semiHidden="0" w:uiPriority="67" w:unhideWhenUsed="0"/>
+    <w:lsdException w:name="Medium Grid 2 Accent 6" w:semiHidden="0" w:uiPriority="68" w:unhideWhenUsed="0"/>
+    <w:lsdException w:name="Medium Grid 3 Accent 6" w:semiHidden="0" w:uiPriority="69" w:unhideWhenUsed="0"/>
+    <w:lsdException w:name="Dark List Accent 6" w:semiHidden="0" w:uiPriority="70" w:unhideWhenUsed="0"/>
+    <w:lsdException w:name="Colorful Shading Accent 6" w:semiHidden="0" w:uiPriority="71" w:unhideWhenUsed="0"/>
+    <w:lsdException w:name="Colorful List Accent 6" w:semiHidden="0" w:uiPriority="72" w:unhideWhenUsed="0"/>
+    <w:lsdException w:name="Colorful Grid Accent 6" w:semiHidden="0" w:uiPriority="73" w:unhideWhenUsed="0"/>
+    <w:lsdException w:name="Subtle Emphasis" w:semiHidden="0" w:uiPriority="19" w:unhideWhenUsed="0" w:qFormat="1"/>
+    <w:lsdException w:name="Intense Emphasis" w:semiHidden="0" w:uiPriority="21" w:unhideWhenUsed="0" w:qFormat="1"/>
+    <w:lsdException w:name="Subtle Reference" w:semiHidden="0" w:uiPriority="31" w:unhideWhenUsed="0" w:qFormat="1"/>
+    <w:lsdException w:name="Intense Reference" w:semiHidden="0" w:uiPriority="32" w:unhideWhenUsed="0" w:qFormat="1"/>
+    <w:lsdException w:name="Book Title" w:semiHidden="0" w:uiPriority="33" w:unhideWhenUsed="0" w:qFormat="1"/>
+    <w:lsdException w:name="Bibliography" w:uiPriority="37"/>
+    <w:lsdException w:name="TOC Heading" w:uiPriority="39" w:qFormat="1"/>
+  </w:latentStyles>
   <w:style w:type="paragraph" w:default="1" w:styleId="Normal">
     <w:name w:val="Normal"/>
-    <w:next w:val="Normal"/>
-    <w:pPr/>
+    <w:rsid w:val="004E14CA"/>
     <w:rPr>
       <w:sz w:val="24"/>
       <w:szCs w:val="24"/>
-      <w:lang w:val="en-US" w:eastAsia="en-US" w:bidi="ar-SA"/>
     </w:rPr>
   </w:style>
-  <w:style w:type="character" w:default="1" w:styleId="Default Paragraph Font">
+  <w:style w:type="paragraph" w:styleId="Heading2">
+    <w:name w:val="heading 2"/>
+    <w:next w:val="Body"/>
+    <w:rsid w:val="004E14CA"/>
+    <w:pPr>
+      <w:keepNext/>
+      <w:outlineLvl w:val="1"/>
+    </w:pPr>
+    <w:rPr>
+      <w:rFonts w:ascii="EBGaramond08-Regular" w:eastAsia="EBGaramond08-Regular" w:hAnsi="EBGaramond08-Regular" w:cs="EBGaramond08-Regular"/>
+      <w:b/>
+      <w:bCs/>
+      <w:color w:val="000000"/>
+      <w:sz w:val="48"/>
+      <w:szCs w:val="48"/>
+    </w:rPr>
+  </w:style>
+  <w:style w:type="character" w:default="1" w:styleId="DefaultParagraphFont">
     <w:name w:val="Default Paragraph Font"/>
-    <w:next w:val="Default Paragraph Font"/>
+    <w:uiPriority w:val="1"/>
+    <w:semiHidden/>
+    <w:unhideWhenUsed/>
+  </w:style>
+  <w:style w:type="table" w:default="1" w:styleId="TableNormal">
+    <w:name w:val="Normal Table"/>
+    <w:uiPriority w:val="99"/>
+    <w:semiHidden/>
+    <w:unhideWhenUsed/>
+    <w:qFormat/>
+    <w:tblPr>
+      <w:tblInd w:w="0" w:type="dxa"/>
+      <w:tblCellMar>
+        <w:top w:w="0" w:type="dxa"/>
+        <w:left w:w="108" w:type="dxa"/>
+        <w:bottom w:w="0" w:type="dxa"/>
+        <w:right w:w="108" w:type="dxa"/>
+      </w:tblCellMar>
+    </w:tblPr>
+  </w:style>
+  <w:style w:type="numbering" w:default="1" w:styleId="NoList">
+    <w:name w:val="No List"/>
+    <w:uiPriority w:val="99"/>
+    <w:semiHidden/>
+    <w:unhideWhenUsed/>
   </w:style>
   <w:style w:type="character" w:styleId="Hyperlink">
     <w:name w:val="Hyperlink"/>
+    <w:rsid w:val="004E14CA"/>
     <w:rPr>
       <w:u w:val="single"/>
     </w:rPr>
   </w:style>
-  <w:style w:type="table" w:default="1" w:styleId="Table Normal">
-    <w:name w:val="Table Normal"/>
-    <w:next w:val="Table Normal"/>
-    <w:pPr/>
-    <w:tblPr>
-      <w:tblInd w:w="0" w:type="dxa"/>
-    </w:tblPr>
-    <w:trPr/>
-    <w:tcPr/>
-    <w:tblStylePr w:type="firstRow"/>
-    <w:tblStylePr w:type="lastRow"/>
-    <w:tblStylePr w:type="firstCol"/>
-    <w:tblStylePr w:type="lastCol"/>
-    <w:tblStylePr w:type="band1Vert"/>
-    <w:tblStylePr w:type="band2Vert"/>
-    <w:tblStylePr w:type="band1Horz"/>
-    <w:tblStylePr w:type="band2Horz"/>
-    <w:tblStylePr w:type="neCell"/>
-    <w:tblStylePr w:type="nwCell"/>
-    <w:tblStylePr w:type="seCell"/>
-    <w:tblStylePr w:type="swCell"/>
-  </w:style>
-  <w:style w:type="numbering" w:default="1" w:styleId="No List">
-    <w:name w:val="No List"/>
-    <w:next w:val="No List"/>
-    <w:pPr/>
-  </w:style>
-  <w:style w:type="paragraph" w:styleId="Body">
+  <w:style w:type="paragraph" w:customStyle="1" w:styleId="Body">
     <w:name w:val="Body"/>
-    <w:next w:val="Body"/>
-    <w:pPr>
-      <w:keepNext w:val="0"/>
-      <w:keepLines w:val="0"/>
-      <w:pageBreakBefore w:val="0"/>
-      <w:widowControl w:val="1"/>
-      <w:shd w:val="clear" w:color="auto" w:fill="auto"/>
-      <w:suppressAutoHyphens w:val="0"/>
-      <w:bidi w:val="0"/>
-      <w:spacing w:before="0" w:after="0" w:line="240" w:lineRule="auto"/>
-      <w:ind w:left="0" w:right="0" w:firstLine="0"/>
-      <w:jc w:val="left"/>
-      <w:outlineLvl w:val="9"/>
-    </w:pPr>
+    <w:rsid w:val="004E14CA"/>
     <w:rPr>
-      <w:rFonts w:ascii="Helvetica" w:cs="Arial Unicode MS" w:hAnsi="Helvetica" w:eastAsia="Arial Unicode MS"/>
-      <w:b w:val="0"/>
-      <w:bCs w:val="0"/>
-      <w:i w:val="0"/>
-      <w:iCs w:val="0"/>
-      <w:caps w:val="0"/>
-      <w:smallCaps w:val="0"/>
-      <w:strike w:val="0"/>
-      <w:dstrike w:val="0"/>
-      <w:outline w:val="0"/>
+      <w:rFonts w:ascii="Helvetica" w:hAnsi="Helvetica" w:cs="Arial Unicode MS"/>
       <w:color w:val="000000"/>
-      <w:spacing w:val="0"/>
-      <w:kern w:val="0"/>
-      <w:position w:val="0"/>
       <w:sz w:val="22"/>
       <w:szCs w:val="22"/>
-      <w:u w:val="none"/>
-      <w:vertAlign w:val="baseline"/>
     </w:rPr>
   </w:style>
   <w:style w:type="paragraph" w:styleId="Title">
     <w:name w:val="Title"/>
     <w:next w:val="Body"/>
+    <w:rsid w:val="004E14CA"/>
     <w:pPr>
-      <w:keepNext w:val="1"/>
-      <w:keepLines w:val="0"/>
-      <w:pageBreakBefore w:val="0"/>
-      <w:widowControl w:val="1"/>
-      <w:shd w:val="clear" w:color="auto" w:fill="auto"/>
-      <w:suppressAutoHyphens w:val="0"/>
-      <w:bidi w:val="0"/>
-      <w:spacing w:before="0" w:after="600" w:line="240" w:lineRule="auto"/>
-      <w:ind w:left="0" w:right="0" w:firstLine="0"/>
+      <w:keepNext/>
+      <w:spacing w:after="600"/>
       <w:jc w:val="center"/>
-      <w:outlineLvl w:val="9"/>
     </w:pPr>
     <w:rPr>
-      <w:rFonts w:ascii="Game of Thrones" w:cs="Arial Unicode MS" w:hAnsi="Game of Thrones" w:eastAsia="Arial Unicode MS"/>
-      <w:b w:val="0"/>
-      <w:bCs w:val="0"/>
-      <w:i w:val="0"/>
-      <w:iCs w:val="0"/>
-      <w:caps w:val="0"/>
-      <w:smallCaps w:val="0"/>
-      <w:strike w:val="0"/>
-      <w:dstrike w:val="0"/>
-      <w:outline w:val="0"/>
+      <w:rFonts w:ascii="Game of Thrones" w:hAnsi="Game of Thrones" w:cs="Arial Unicode MS"/>
       <w:color w:val="000000"/>
-      <w:spacing w:val="0"/>
-      <w:kern w:val="0"/>
-      <w:position w:val="0"/>
       <w:sz w:val="60"/>
       <w:szCs w:val="60"/>
-      <w:u w:val="none"/>
-      <w:vertAlign w:val="baseline"/>
     </w:rPr>
   </w:style>
   <w:style w:type="paragraph" w:styleId="Subtitle">
     <w:name w:val="Subtitle"/>
     <w:next w:val="Body"/>
+    <w:rsid w:val="004E14CA"/>
     <w:pPr>
-      <w:keepNext w:val="1"/>
-      <w:keepLines w:val="0"/>
-      <w:pageBreakBefore w:val="0"/>
-      <w:widowControl w:val="1"/>
-      <w:shd w:val="clear" w:color="auto" w:fill="auto"/>
-      <w:suppressAutoHyphens w:val="0"/>
-      <w:bidi w:val="0"/>
-      <w:spacing w:before="0" w:after="0" w:line="240" w:lineRule="auto"/>
-      <w:ind w:left="0" w:right="0" w:firstLine="0"/>
+      <w:keepNext/>
       <w:jc w:val="center"/>
-      <w:outlineLvl w:val="9"/>
     </w:pPr>
     <w:rPr>
-      <w:rFonts w:ascii="EBGaramond08-Regular" w:cs="Arial Unicode MS" w:hAnsi="EBGaramond08-Regular" w:eastAsia="Arial Unicode MS" w:hint="default"/>
-      <w:b w:val="0"/>
-      <w:bCs w:val="0"/>
-      <w:i w:val="0"/>
-      <w:iCs w:val="0"/>
-      <w:caps w:val="0"/>
-      <w:smallCaps w:val="0"/>
-      <w:strike w:val="0"/>
-      <w:dstrike w:val="0"/>
-      <w:outline w:val="0"/>
+      <w:rFonts w:ascii="EBGaramond08-Regular" w:hAnsi="EBGaramond08-Regular" w:cs="Arial Unicode MS"/>
       <w:color w:val="000000"/>
-      <w:spacing w:val="0"/>
-      <w:kern w:val="0"/>
-      <w:position w:val="0"/>
       <w:sz w:val="56"/>
       <w:szCs w:val="56"/>
-      <w:u w:val="none"/>
-      <w:vertAlign w:val="baseline"/>
     </w:rPr>
   </w:style>
-  <w:style w:type="paragraph" w:styleId="Heading 2">
-    <w:name w:val="Heading 2"/>
-    <w:next w:val="Body"/>
-    <w:pPr>
-      <w:keepNext w:val="1"/>
-      <w:keepLines w:val="0"/>
-      <w:pageBreakBefore w:val="0"/>
-      <w:widowControl w:val="1"/>
-      <w:shd w:val="clear" w:color="auto" w:fill="auto"/>
-      <w:suppressAutoHyphens w:val="0"/>
-      <w:bidi w:val="0"/>
-      <w:spacing w:before="0" w:after="0" w:line="240" w:lineRule="auto"/>
-      <w:ind w:left="0" w:right="0" w:firstLine="0"/>
-      <w:jc w:val="left"/>
-      <w:outlineLvl w:val="1"/>
-    </w:pPr>
+  <w:style w:type="paragraph" w:customStyle="1" w:styleId="TableStyle2">
+    <w:name w:val="Table Style 2"/>
+    <w:rsid w:val="004E14CA"/>
     <w:rPr>
-      <w:rFonts w:ascii="EBGaramond08-Regular" w:cs="EBGaramond08-Regular" w:hAnsi="EBGaramond08-Regular" w:eastAsia="EBGaramond08-Regular"/>
-      <w:b w:val="1"/>
-      <w:bCs w:val="1"/>
-      <w:i w:val="0"/>
-      <w:iCs w:val="0"/>
-      <w:caps w:val="0"/>
-      <w:smallCaps w:val="0"/>
-      <w:strike w:val="0"/>
-      <w:dstrike w:val="0"/>
-      <w:outline w:val="0"/>
+      <w:rFonts w:ascii="Helvetica" w:eastAsia="Helvetica" w:hAnsi="Helvetica" w:cs="Helvetica"/>
       <w:color w:val="000000"/>
-      <w:spacing w:val="0"/>
-      <w:kern w:val="0"/>
-      <w:position w:val="0"/>
-      <w:sz w:val="48"/>
-      <w:szCs w:val="48"/>
-      <w:u w:val="none"/>
-      <w:vertAlign w:val="baseline"/>
+      <w:sz w:val="32"/>
+      <w:szCs w:val="32"/>
     </w:rPr>
   </w:style>
-  <w:style w:type="paragraph" w:styleId="Table Style 2">
-    <w:name w:val="Table Style 2"/>
-    <w:next w:val="Table Style 2"/>
-    <w:pPr>
-      <w:keepNext w:val="0"/>
-      <w:keepLines w:val="0"/>
-      <w:pageBreakBefore w:val="0"/>
-      <w:widowControl w:val="1"/>
-      <w:shd w:val="clear" w:color="auto" w:fill="auto"/>
-      <w:suppressAutoHyphens w:val="0"/>
-      <w:bidi w:val="0"/>
-      <w:spacing w:before="0" w:after="0" w:line="240" w:lineRule="auto"/>
-      <w:ind w:left="0" w:right="0" w:firstLine="0"/>
-      <w:jc w:val="left"/>
-      <w:outlineLvl w:val="9"/>
-    </w:pPr>
+  <w:style w:type="paragraph" w:styleId="BalloonText">
+    <w:name w:val="Balloon Text"/>
+    <w:basedOn w:val="Normal"/>
+    <w:link w:val="BalloonTextChar"/>
+    <w:uiPriority w:val="99"/>
+    <w:semiHidden/>
+    <w:unhideWhenUsed/>
+    <w:rsid w:val="00056F14"/>
     <w:rPr>
-      <w:rFonts w:ascii="Helvetica" w:cs="Helvetica" w:hAnsi="Helvetica" w:eastAsia="Helvetica"/>
-      <w:b w:val="0"/>
-      <w:bCs w:val="0"/>
-      <w:i w:val="0"/>
-      <w:iCs w:val="0"/>
-      <w:caps w:val="0"/>
-      <w:smallCaps w:val="0"/>
-      <w:strike w:val="0"/>
-      <w:dstrike w:val="0"/>
-      <w:outline w:val="0"/>
-      <w:color w:val="000000"/>
-      <w:spacing w:val="0"/>
-      <w:kern w:val="0"/>
-      <w:position w:val="0"/>
-      <w:sz w:val="32"/>
-      <w:szCs w:val="32"/>
-      <w:u w:val="none"/>
-      <w:vertAlign w:val="baseline"/>
+      <w:rFonts w:ascii="Tahoma" w:hAnsi="Tahoma" w:cs="Tahoma"/>
+      <w:sz w:val="16"/>
+      <w:szCs w:val="16"/>
+    </w:rPr>
+  </w:style>
+  <w:style w:type="character" w:customStyle="1" w:styleId="BalloonTextChar">
+    <w:name w:val="Balloon Text Char"/>
+    <w:basedOn w:val="DefaultParagraphFont"/>
+    <w:link w:val="BalloonText"/>
+    <w:uiPriority w:val="99"/>
+    <w:semiHidden/>
+    <w:rsid w:val="00056F14"/>
+    <w:rPr>
+      <w:rFonts w:ascii="Tahoma" w:hAnsi="Tahoma" w:cs="Tahoma"/>
+      <w:sz w:val="16"/>
+      <w:szCs w:val="16"/>
     </w:rPr>
   </w:style>
 </w:styles>
 </file>
 
 <file path=word/theme/theme1.xml><?xml version="1.0" encoding="utf-8"?>
-<a:theme xmlns:a="http://schemas.openxmlformats.org/drawingml/2006/main" xmlns:r="http://schemas.openxmlformats.org/officeDocument/2006/relationships" name="Blank">
+<a:theme xmlns:a="http://schemas.openxmlformats.org/drawingml/2006/main" name="Blank">
   <a:themeElements>
     <a:clrScheme name="Blank">
       <a:dk1>
@@ -2451,7 +2353,7 @@
       <a:effectStyleLst>
         <a:effectStyle>
           <a:effectLst>
-            <a:outerShdw sx="100000" sy="100000" kx="0" ky="0" algn="b" rotWithShape="0" blurRad="38100" dist="25400" dir="5400000">
+            <a:outerShdw blurRad="38100" dist="25400" dir="5400000" rotWithShape="0">
               <a:srgbClr val="000000">
                 <a:alpha val="50000"/>
               </a:srgbClr>
@@ -2460,7 +2362,7 @@
         </a:effectStyle>
         <a:effectStyle>
           <a:effectLst>
-            <a:outerShdw sx="100000" sy="100000" kx="0" ky="0" algn="b" rotWithShape="0" blurRad="38100" dist="25400" dir="5400000">
+            <a:outerShdw blurRad="38100" dist="25400" dir="5400000" rotWithShape="0">
               <a:srgbClr val="000000">
                 <a:alpha val="50000"/>
               </a:srgbClr>
@@ -2469,7 +2371,7 @@
         </a:effectStyle>
         <a:effectStyle>
           <a:effectLst>
-            <a:outerShdw sx="100000" sy="100000" kx="0" ky="0" algn="b" rotWithShape="0" blurRad="38100" dist="25400" dir="5400000">
+            <a:outerShdw blurRad="38100" dist="25400" dir="5400000" rotWithShape="0">
               <a:srgbClr val="000000">
                 <a:alpha val="50000"/>
               </a:srgbClr>
@@ -2533,8 +2435,8 @@
     <a:spDef>
       <a:spPr>
         <a:blipFill rotWithShape="1">
-          <a:blip r:embed="rId1"/>
-          <a:srcRect l="0" t="0" r="0" b="0"/>
+          <a:blip xmlns:r="http://schemas.openxmlformats.org/officeDocument/2006/relationships" r:embed="rId1"/>
+          <a:srcRect/>
           <a:tile tx="0" ty="0" sx="100000" sy="100000" flip="none" algn="tl"/>
         </a:blipFill>
         <a:ln w="12700" cap="flat">
@@ -2542,7 +2444,7 @@
           <a:miter lim="400000"/>
         </a:ln>
         <a:effectLst>
-          <a:outerShdw sx="100000" sy="100000" kx="0" ky="0" algn="b" rotWithShape="0" blurRad="38100" dist="25400" dir="5400000">
+          <a:outerShdw blurRad="38100" dist="25400" dir="5400000" rotWithShape="0">
             <a:srgbClr val="000000">
               <a:alpha val="50000"/>
             </a:srgbClr>
@@ -2550,7 +2452,7 @@
         </a:effectLst>
         <a:sp3d/>
       </a:spPr>
-      <a:bodyPr rot="0" spcFirstLastPara="1" vertOverflow="overflow" horzOverflow="overflow" vert="horz" wrap="square" lIns="50800" tIns="50800" rIns="50800" bIns="50800" numCol="1" spcCol="38100" rtlCol="0" anchor="ctr" upright="0">
+      <a:bodyPr rot="0" spcFirstLastPara="1" vertOverflow="overflow" horzOverflow="overflow" vert="horz" wrap="square" lIns="50800" tIns="50800" rIns="50800" bIns="50800" numCol="1" spcCol="38100" rtlCol="0" anchor="ctr">
         <a:spAutoFit/>
       </a:bodyPr>
       <a:lstStyle>
@@ -2569,7 +2471,7 @@
           <a:buFontTx/>
           <a:buNone/>
           <a:tabLst/>
-          <a:defRPr b="0" baseline="0" cap="none" i="0" spc="0" strike="noStrike" sz="1200" u="none" kumimoji="0" normalizeH="0">
+          <a:defRPr kumimoji="0" sz="1200" b="0" i="0" u="none" strike="noStrike" cap="none" spc="0" normalizeH="0" baseline="0">
             <a:ln>
               <a:noFill/>
             </a:ln>
@@ -2577,7 +2479,7 @@
               <a:srgbClr val="FFFFFF"/>
             </a:solidFill>
             <a:effectLst>
-              <a:outerShdw sx="100000" sy="100000" kx="0" ky="0" algn="b" rotWithShape="0" blurRad="25400" dist="23998" dir="2700000">
+              <a:outerShdw blurRad="25400" dist="23998" dir="2700000" rotWithShape="0">
                 <a:srgbClr val="000000">
                   <a:alpha val="31034"/>
                 </a:srgbClr>
@@ -2605,7 +2507,7 @@
           <a:buFontTx/>
           <a:buNone/>
           <a:tabLst/>
-          <a:defRPr b="0" baseline="0" cap="none" i="0" spc="0" strike="noStrike" sz="1800" u="none" kumimoji="0" normalizeH="0">
+          <a:defRPr kumimoji="0" sz="1800" b="0" i="0" u="none" strike="noStrike" cap="none" spc="0" normalizeH="0" baseline="0">
             <a:ln>
               <a:noFill/>
             </a:ln>
@@ -2631,7 +2533,7 @@
           <a:buFontTx/>
           <a:buNone/>
           <a:tabLst/>
-          <a:defRPr b="0" baseline="0" cap="none" i="0" spc="0" strike="noStrike" sz="1800" u="none" kumimoji="0" normalizeH="0">
+          <a:defRPr kumimoji="0" sz="1800" b="0" i="0" u="none" strike="noStrike" cap="none" spc="0" normalizeH="0" baseline="0">
             <a:ln>
               <a:noFill/>
             </a:ln>
@@ -2657,7 +2559,7 @@
           <a:buFontTx/>
           <a:buNone/>
           <a:tabLst/>
-          <a:defRPr b="0" baseline="0" cap="none" i="0" spc="0" strike="noStrike" sz="1800" u="none" kumimoji="0" normalizeH="0">
+          <a:defRPr kumimoji="0" sz="1800" b="0" i="0" u="none" strike="noStrike" cap="none" spc="0" normalizeH="0" baseline="0">
             <a:ln>
               <a:noFill/>
             </a:ln>
@@ -2683,7 +2585,7 @@
           <a:buFontTx/>
           <a:buNone/>
           <a:tabLst/>
-          <a:defRPr b="0" baseline="0" cap="none" i="0" spc="0" strike="noStrike" sz="1800" u="none" kumimoji="0" normalizeH="0">
+          <a:defRPr kumimoji="0" sz="1800" b="0" i="0" u="none" strike="noStrike" cap="none" spc="0" normalizeH="0" baseline="0">
             <a:ln>
               <a:noFill/>
             </a:ln>
@@ -2709,7 +2611,7 @@
           <a:buFontTx/>
           <a:buNone/>
           <a:tabLst/>
-          <a:defRPr b="0" baseline="0" cap="none" i="0" spc="0" strike="noStrike" sz="1800" u="none" kumimoji="0" normalizeH="0">
+          <a:defRPr kumimoji="0" sz="1800" b="0" i="0" u="none" strike="noStrike" cap="none" spc="0" normalizeH="0" baseline="0">
             <a:ln>
               <a:noFill/>
             </a:ln>
@@ -2735,7 +2637,7 @@
           <a:buFontTx/>
           <a:buNone/>
           <a:tabLst/>
-          <a:defRPr b="0" baseline="0" cap="none" i="0" spc="0" strike="noStrike" sz="1800" u="none" kumimoji="0" normalizeH="0">
+          <a:defRPr kumimoji="0" sz="1800" b="0" i="0" u="none" strike="noStrike" cap="none" spc="0" normalizeH="0" baseline="0">
             <a:ln>
               <a:noFill/>
             </a:ln>
@@ -2761,7 +2663,7 @@
           <a:buFontTx/>
           <a:buNone/>
           <a:tabLst/>
-          <a:defRPr b="0" baseline="0" cap="none" i="0" spc="0" strike="noStrike" sz="1800" u="none" kumimoji="0" normalizeH="0">
+          <a:defRPr kumimoji="0" sz="1800" b="0" i="0" u="none" strike="noStrike" cap="none" spc="0" normalizeH="0" baseline="0">
             <a:ln>
               <a:noFill/>
             </a:ln>
@@ -2787,7 +2689,7 @@
           <a:buFontTx/>
           <a:buNone/>
           <a:tabLst/>
-          <a:defRPr b="0" baseline="0" cap="none" i="0" spc="0" strike="noStrike" sz="1800" u="none" kumimoji="0" normalizeH="0">
+          <a:defRPr kumimoji="0" sz="1800" b="0" i="0" u="none" strike="noStrike" cap="none" spc="0" normalizeH="0" baseline="0">
             <a:ln>
               <a:noFill/>
             </a:ln>
@@ -2813,7 +2715,7 @@
           <a:buFontTx/>
           <a:buNone/>
           <a:tabLst/>
-          <a:defRPr b="0" baseline="0" cap="none" i="0" spc="0" strike="noStrike" sz="1800" u="none" kumimoji="0" normalizeH="0">
+          <a:defRPr kumimoji="0" sz="1800" b="0" i="0" u="none" strike="noStrike" cap="none" spc="0" normalizeH="0" baseline="0">
             <a:ln>
               <a:noFill/>
             </a:ln>
@@ -2826,9 +2728,15 @@
         </a:lvl9pPr>
       </a:lstStyle>
       <a:style>
-        <a:lnRef idx="0"/>
-        <a:fillRef idx="0"/>
-        <a:effectRef idx="0"/>
+        <a:lnRef idx="0">
+          <a:scrgbClr r="0" g="0" b="0"/>
+        </a:lnRef>
+        <a:fillRef idx="0">
+          <a:scrgbClr r="0" g="0" b="0"/>
+        </a:fillRef>
+        <a:effectRef idx="0">
+          <a:scrgbClr r="0" g="0" b="0"/>
+        </a:effectRef>
         <a:fontRef idx="none"/>
       </a:style>
     </a:spDef>
@@ -2845,7 +2753,7 @@
         <a:effectLst/>
         <a:sp3d/>
       </a:spPr>
-      <a:bodyPr rot="0" spcFirstLastPara="1" vertOverflow="overflow" horzOverflow="overflow" vert="horz" wrap="square" lIns="91439" tIns="45719" rIns="91439" bIns="45719" numCol="1" spcCol="38100" rtlCol="0" anchor="t" upright="0">
+      <a:bodyPr rot="0" spcFirstLastPara="1" vertOverflow="overflow" horzOverflow="overflow" vert="horz" wrap="square" lIns="91439" tIns="45719" rIns="91439" bIns="45719" numCol="1" spcCol="38100" rtlCol="0" anchor="t">
         <a:noAutofit/>
       </a:bodyPr>
       <a:lstStyle>
@@ -2864,7 +2772,7 @@
           <a:buFontTx/>
           <a:buNone/>
           <a:tabLst/>
-          <a:defRPr b="0" baseline="0" cap="none" i="0" spc="0" strike="noStrike" sz="1800" u="none" kumimoji="0" normalizeH="0">
+          <a:defRPr kumimoji="0" sz="1800" b="0" i="0" u="none" strike="noStrike" cap="none" spc="0" normalizeH="0" baseline="0">
             <a:ln>
               <a:noFill/>
             </a:ln>
@@ -2890,7 +2798,7 @@
           <a:buFontTx/>
           <a:buNone/>
           <a:tabLst/>
-          <a:defRPr b="0" baseline="0" cap="none" i="0" spc="0" strike="noStrike" sz="1800" u="none" kumimoji="0" normalizeH="0">
+          <a:defRPr kumimoji="0" sz="1800" b="0" i="0" u="none" strike="noStrike" cap="none" spc="0" normalizeH="0" baseline="0">
             <a:ln>
               <a:noFill/>
             </a:ln>
@@ -2916,7 +2824,7 @@
           <a:buFontTx/>
           <a:buNone/>
           <a:tabLst/>
-          <a:defRPr b="0" baseline="0" cap="none" i="0" spc="0" strike="noStrike" sz="1800" u="none" kumimoji="0" normalizeH="0">
+          <a:defRPr kumimoji="0" sz="1800" b="0" i="0" u="none" strike="noStrike" cap="none" spc="0" normalizeH="0" baseline="0">
             <a:ln>
               <a:noFill/>
             </a:ln>
@@ -2942,7 +2850,7 @@
           <a:buFontTx/>
           <a:buNone/>
           <a:tabLst/>
-          <a:defRPr b="0" baseline="0" cap="none" i="0" spc="0" strike="noStrike" sz="1800" u="none" kumimoji="0" normalizeH="0">
+          <a:defRPr kumimoji="0" sz="1800" b="0" i="0" u="none" strike="noStrike" cap="none" spc="0" normalizeH="0" baseline="0">
             <a:ln>
               <a:noFill/>
             </a:ln>
@@ -2968,7 +2876,7 @@
           <a:buFontTx/>
           <a:buNone/>
           <a:tabLst/>
-          <a:defRPr b="0" baseline="0" cap="none" i="0" spc="0" strike="noStrike" sz="1800" u="none" kumimoji="0" normalizeH="0">
+          <a:defRPr kumimoji="0" sz="1800" b="0" i="0" u="none" strike="noStrike" cap="none" spc="0" normalizeH="0" baseline="0">
             <a:ln>
               <a:noFill/>
             </a:ln>
@@ -2994,7 +2902,7 @@
           <a:buFontTx/>
           <a:buNone/>
           <a:tabLst/>
-          <a:defRPr b="0" baseline="0" cap="none" i="0" spc="0" strike="noStrike" sz="1800" u="none" kumimoji="0" normalizeH="0">
+          <a:defRPr kumimoji="0" sz="1800" b="0" i="0" u="none" strike="noStrike" cap="none" spc="0" normalizeH="0" baseline="0">
             <a:ln>
               <a:noFill/>
             </a:ln>
@@ -3020,7 +2928,7 @@
           <a:buFontTx/>
           <a:buNone/>
           <a:tabLst/>
-          <a:defRPr b="0" baseline="0" cap="none" i="0" spc="0" strike="noStrike" sz="1800" u="none" kumimoji="0" normalizeH="0">
+          <a:defRPr kumimoji="0" sz="1800" b="0" i="0" u="none" strike="noStrike" cap="none" spc="0" normalizeH="0" baseline="0">
             <a:ln>
               <a:noFill/>
             </a:ln>
@@ -3046,7 +2954,7 @@
           <a:buFontTx/>
           <a:buNone/>
           <a:tabLst/>
-          <a:defRPr b="0" baseline="0" cap="none" i="0" spc="0" strike="noStrike" sz="1800" u="none" kumimoji="0" normalizeH="0">
+          <a:defRPr kumimoji="0" sz="1800" b="0" i="0" u="none" strike="noStrike" cap="none" spc="0" normalizeH="0" baseline="0">
             <a:ln>
               <a:noFill/>
             </a:ln>
@@ -3072,7 +2980,7 @@
           <a:buFontTx/>
           <a:buNone/>
           <a:tabLst/>
-          <a:defRPr b="0" baseline="0" cap="none" i="0" spc="0" strike="noStrike" sz="1800" u="none" kumimoji="0" normalizeH="0">
+          <a:defRPr kumimoji="0" sz="1800" b="0" i="0" u="none" strike="noStrike" cap="none" spc="0" normalizeH="0" baseline="0">
             <a:ln>
               <a:noFill/>
             </a:ln>
@@ -3098,7 +3006,7 @@
           <a:buFontTx/>
           <a:buNone/>
           <a:tabLst/>
-          <a:defRPr b="0" baseline="0" cap="none" i="0" spc="0" strike="noStrike" sz="1800" u="none" kumimoji="0" normalizeH="0">
+          <a:defRPr kumimoji="0" sz="1800" b="0" i="0" u="none" strike="noStrike" cap="none" spc="0" normalizeH="0" baseline="0">
             <a:ln>
               <a:noFill/>
             </a:ln>
@@ -3111,9 +3019,15 @@
         </a:lvl9pPr>
       </a:lstStyle>
       <a:style>
-        <a:lnRef idx="0"/>
-        <a:fillRef idx="0"/>
-        <a:effectRef idx="0"/>
+        <a:lnRef idx="0">
+          <a:scrgbClr r="0" g="0" b="0"/>
+        </a:lnRef>
+        <a:fillRef idx="0">
+          <a:scrgbClr r="0" g="0" b="0"/>
+        </a:fillRef>
+        <a:effectRef idx="0">
+          <a:scrgbClr r="0" g="0" b="0"/>
+        </a:effectRef>
         <a:fontRef idx="none"/>
       </a:style>
     </a:lnDef>
@@ -3127,7 +3041,7 @@
         <a:effectLst/>
         <a:sp3d/>
       </a:spPr>
-      <a:bodyPr rot="0" spcFirstLastPara="1" vertOverflow="overflow" horzOverflow="overflow" vert="horz" wrap="square" lIns="50800" tIns="50800" rIns="50800" bIns="50800" numCol="1" spcCol="38100" rtlCol="0" anchor="t" upright="0">
+      <a:bodyPr rot="0" spcFirstLastPara="1" vertOverflow="overflow" horzOverflow="overflow" vert="horz" wrap="square" lIns="50800" tIns="50800" rIns="50800" bIns="50800" numCol="1" spcCol="38100" rtlCol="0" anchor="t">
         <a:spAutoFit/>
       </a:bodyPr>
       <a:lstStyle>
@@ -3146,7 +3060,7 @@
           <a:buFontTx/>
           <a:buNone/>
           <a:tabLst/>
-          <a:defRPr b="0" baseline="0" cap="none" i="0" spc="0" strike="noStrike" sz="1100" u="none" kumimoji="0" normalizeH="0">
+          <a:defRPr kumimoji="0" sz="1100" b="0" i="0" u="none" strike="noStrike" cap="none" spc="0" normalizeH="0" baseline="0">
             <a:ln>
               <a:noFill/>
             </a:ln>
@@ -3176,7 +3090,7 @@
           <a:buFontTx/>
           <a:buNone/>
           <a:tabLst/>
-          <a:defRPr b="0" baseline="0" cap="none" i="0" spc="0" strike="noStrike" sz="1800" u="none" kumimoji="0" normalizeH="0">
+          <a:defRPr kumimoji="0" sz="1800" b="0" i="0" u="none" strike="noStrike" cap="none" spc="0" normalizeH="0" baseline="0">
             <a:ln>
               <a:noFill/>
             </a:ln>
@@ -3202,7 +3116,7 @@
           <a:buFontTx/>
           <a:buNone/>
           <a:tabLst/>
-          <a:defRPr b="0" baseline="0" cap="none" i="0" spc="0" strike="noStrike" sz="1800" u="none" kumimoji="0" normalizeH="0">
+          <a:defRPr kumimoji="0" sz="1800" b="0" i="0" u="none" strike="noStrike" cap="none" spc="0" normalizeH="0" baseline="0">
             <a:ln>
               <a:noFill/>
             </a:ln>
@@ -3228,7 +3142,7 @@
           <a:buFontTx/>
           <a:buNone/>
           <a:tabLst/>
-          <a:defRPr b="0" baseline="0" cap="none" i="0" spc="0" strike="noStrike" sz="1800" u="none" kumimoji="0" normalizeH="0">
+          <a:defRPr kumimoji="0" sz="1800" b="0" i="0" u="none" strike="noStrike" cap="none" spc="0" normalizeH="0" baseline="0">
             <a:ln>
               <a:noFill/>
             </a:ln>
@@ -3254,7 +3168,7 @@
           <a:buFontTx/>
           <a:buNone/>
           <a:tabLst/>
-          <a:defRPr b="0" baseline="0" cap="none" i="0" spc="0" strike="noStrike" sz="1800" u="none" kumimoji="0" normalizeH="0">
+          <a:defRPr kumimoji="0" sz="1800" b="0" i="0" u="none" strike="noStrike" cap="none" spc="0" normalizeH="0" baseline="0">
             <a:ln>
               <a:noFill/>
             </a:ln>
@@ -3280,7 +3194,7 @@
           <a:buFontTx/>
           <a:buNone/>
           <a:tabLst/>
-          <a:defRPr b="0" baseline="0" cap="none" i="0" spc="0" strike="noStrike" sz="1800" u="none" kumimoji="0" normalizeH="0">
+          <a:defRPr kumimoji="0" sz="1800" b="0" i="0" u="none" strike="noStrike" cap="none" spc="0" normalizeH="0" baseline="0">
             <a:ln>
               <a:noFill/>
             </a:ln>
@@ -3306,7 +3220,7 @@
           <a:buFontTx/>
           <a:buNone/>
           <a:tabLst/>
-          <a:defRPr b="0" baseline="0" cap="none" i="0" spc="0" strike="noStrike" sz="1800" u="none" kumimoji="0" normalizeH="0">
+          <a:defRPr kumimoji="0" sz="1800" b="0" i="0" u="none" strike="noStrike" cap="none" spc="0" normalizeH="0" baseline="0">
             <a:ln>
               <a:noFill/>
             </a:ln>
@@ -3332,7 +3246,7 @@
           <a:buFontTx/>
           <a:buNone/>
           <a:tabLst/>
-          <a:defRPr b="0" baseline="0" cap="none" i="0" spc="0" strike="noStrike" sz="1800" u="none" kumimoji="0" normalizeH="0">
+          <a:defRPr kumimoji="0" sz="1800" b="0" i="0" u="none" strike="noStrike" cap="none" spc="0" normalizeH="0" baseline="0">
             <a:ln>
               <a:noFill/>
             </a:ln>
@@ -3358,7 +3272,7 @@
           <a:buFontTx/>
           <a:buNone/>
           <a:tabLst/>
-          <a:defRPr b="0" baseline="0" cap="none" i="0" spc="0" strike="noStrike" sz="1800" u="none" kumimoji="0" normalizeH="0">
+          <a:defRPr kumimoji="0" sz="1800" b="0" i="0" u="none" strike="noStrike" cap="none" spc="0" normalizeH="0" baseline="0">
             <a:ln>
               <a:noFill/>
             </a:ln>
@@ -3384,7 +3298,7 @@
           <a:buFontTx/>
           <a:buNone/>
           <a:tabLst/>
-          <a:defRPr b="0" baseline="0" cap="none" i="0" spc="0" strike="noStrike" sz="1800" u="none" kumimoji="0" normalizeH="0">
+          <a:defRPr kumimoji="0" sz="1800" b="0" i="0" u="none" strike="noStrike" cap="none" spc="0" normalizeH="0" baseline="0">
             <a:ln>
               <a:noFill/>
             </a:ln>
@@ -3397,12 +3311,19 @@
         </a:lvl9pPr>
       </a:lstStyle>
       <a:style>
-        <a:lnRef idx="0"/>
-        <a:fillRef idx="0"/>
-        <a:effectRef idx="0"/>
+        <a:lnRef idx="0">
+          <a:scrgbClr r="0" g="0" b="0"/>
+        </a:lnRef>
+        <a:fillRef idx="0">
+          <a:scrgbClr r="0" g="0" b="0"/>
+        </a:fillRef>
+        <a:effectRef idx="0">
+          <a:scrgbClr r="0" g="0" b="0"/>
+        </a:effectRef>
         <a:fontRef idx="none"/>
       </a:style>
     </a:txDef>
   </a:objectDefaults>
+  <a:extraClrSchemeLst/>
 </a:theme>
 </file>
</xml_diff>